<commit_message>
snmp works and router now have password
</commit_message>
<xml_diff>
--- a/doku_Rudnenko_Prasser.docx
+++ b/doku_Rudnenko_Prasser.docx
@@ -124,12 +124,11 @@
       </w:pPr>
       <w:r>
         <w:rPr>
-          <w:noProof/>
           <w:sz w:val="36"/>
           <w:szCs w:val="36"/>
         </w:rPr>
         <w:drawing>
-          <wp:inline distT="0" distB="0" distL="0" distR="0" wp14:anchorId="2E58AB79" wp14:editId="31818980">
+          <wp:inline distT="0" distB="0" distL="0" distR="0" wp14:anchorId="2E58AB79" wp14:editId="6D3CD25A">
             <wp:extent cx="5731510" cy="3320415"/>
             <wp:effectExtent l="0" t="0" r="2540" b="0"/>
             <wp:docPr id="1400095800" name="Grafik 1" descr="Ein Bild, das Text, Diagramm, Reihe, Screenshot enthält.&#10;&#10;KI-generierte Inhalte können fehlerhaft sein."/>
@@ -2442,20 +2441,12 @@
     <w:p>
       <w:pPr>
         <w:rPr>
-          <w:sz w:val="28"/>
-          <w:szCs w:val="28"/>
-        </w:rPr>
-      </w:pPr>
-      <w:r>
-        <w:rPr>
           <w:b/>
           <w:bCs/>
           <w:sz w:val="36"/>
           <w:szCs w:val="36"/>
         </w:rPr>
-        <w:lastRenderedPageBreak/>
-        <w:t xml:space="preserve">IOT-Server </w:t>
-      </w:r>
+      </w:pPr>
       <w:r>
         <w:rPr>
           <w:b/>
@@ -2463,14 +2454,8 @@
           <w:sz w:val="36"/>
           <w:szCs w:val="36"/>
         </w:rPr>
-        <w:t>Konfiguration</w:t>
-      </w:r>
-      <w:r>
-        <w:rPr>
-          <w:sz w:val="28"/>
-          <w:szCs w:val="28"/>
-        </w:rPr>
-        <w:t>:</w:t>
+        <w:lastRenderedPageBreak/>
+        <w:t>DHCP-Konfiguration:</w:t>
       </w:r>
     </w:p>
     <w:p>
@@ -2485,56 +2470,7 @@
           <w:sz w:val="28"/>
           <w:szCs w:val="28"/>
         </w:rPr>
-        <w:t>1</w:t>
-      </w:r>
-      <w:r>
-        <w:rPr>
-          <w:sz w:val="28"/>
-          <w:szCs w:val="28"/>
-        </w:rPr>
-        <w:t xml:space="preserve">. </w:t>
-      </w:r>
-      <w:r>
-        <w:t>Man</w:t>
-      </w:r>
-      <w:r>
-        <w:t xml:space="preserve"> muss </w:t>
-      </w:r>
-      <w:r>
-        <w:t>den</w:t>
-      </w:r>
-      <w:r>
-        <w:t xml:space="preserve"> IOT-Server </w:t>
-      </w:r>
-      <w:r>
-        <w:t xml:space="preserve">im Browser, </w:t>
-      </w:r>
-      <w:r>
-        <w:t xml:space="preserve">vom IoT-Server </w:t>
-      </w:r>
-      <w:r>
-        <w:t>aus</w:t>
-      </w:r>
-      <w:r>
-        <w:t>(solange noch keine anderen PCs/Server verbunden sind)</w:t>
-      </w:r>
-      <w:r>
-        <w:t>, aufrufen</w:t>
-      </w:r>
-      <w:r>
-        <w:t xml:space="preserve"> und dann „Sign up now“ auswählen um </w:t>
-      </w:r>
-      <w:r>
-        <w:t xml:space="preserve">einen </w:t>
-      </w:r>
-      <w:r>
-        <w:t>neue</w:t>
-      </w:r>
-      <w:r>
-        <w:t>n</w:t>
-      </w:r>
-      <w:r>
-        <w:t xml:space="preserve"> User zu erstellen</w:t>
+        <w:t>Office</w:t>
       </w:r>
       <w:r>
         <w:rPr>
@@ -2547,13 +2483,281 @@
     <w:p>
       <w:pPr>
         <w:rPr>
-          <w:sz w:val="28"/>
-          <w:szCs w:val="28"/>
+          <w:b/>
+          <w:bCs/>
+          <w:sz w:val="36"/>
+          <w:szCs w:val="36"/>
         </w:rPr>
       </w:pPr>
       <w:r>
         <w:rPr>
-          <w:noProof/>
+          <w:b/>
+          <w:bCs/>
+          <w:sz w:val="36"/>
+          <w:szCs w:val="36"/>
+        </w:rPr>
+        <w:drawing>
+          <wp:inline distT="0" distB="0" distL="0" distR="0" wp14:anchorId="3CD5BB7E" wp14:editId="34BA26D7">
+            <wp:extent cx="4533900" cy="3442570"/>
+            <wp:effectExtent l="0" t="0" r="0" b="5715"/>
+            <wp:docPr id="1225977067" name="Picture 1" descr="A screenshot of a computer&#10;&#10;AI-generated content may be incorrect."/>
+            <wp:cNvGraphicFramePr>
+              <a:graphicFrameLocks xmlns:a="http://schemas.openxmlformats.org/drawingml/2006/main" noChangeAspect="1"/>
+            </wp:cNvGraphicFramePr>
+            <a:graphic xmlns:a="http://schemas.openxmlformats.org/drawingml/2006/main">
+              <a:graphicData uri="http://schemas.openxmlformats.org/drawingml/2006/picture">
+                <pic:pic xmlns:pic="http://schemas.openxmlformats.org/drawingml/2006/picture">
+                  <pic:nvPicPr>
+                    <pic:cNvPr id="1225977067" name="Picture 1" descr="A screenshot of a computer&#10;&#10;AI-generated content may be incorrect."/>
+                    <pic:cNvPicPr/>
+                  </pic:nvPicPr>
+                  <pic:blipFill>
+                    <a:blip r:embed="rId5"/>
+                    <a:stretch>
+                      <a:fillRect/>
+                    </a:stretch>
+                  </pic:blipFill>
+                  <pic:spPr>
+                    <a:xfrm>
+                      <a:off x="0" y="0"/>
+                      <a:ext cx="4564192" cy="3465571"/>
+                    </a:xfrm>
+                    <a:prstGeom prst="rect">
+                      <a:avLst/>
+                    </a:prstGeom>
+                  </pic:spPr>
+                </pic:pic>
+              </a:graphicData>
+            </a:graphic>
+          </wp:inline>
+        </w:drawing>
+      </w:r>
+    </w:p>
+    <w:p>
+      <w:pPr>
+        <w:rPr>
+          <w:sz w:val="28"/>
+          <w:szCs w:val="28"/>
+        </w:rPr>
+      </w:pPr>
+      <w:r>
+        <w:rPr>
+          <w:sz w:val="28"/>
+          <w:szCs w:val="28"/>
+        </w:rPr>
+        <w:t>Production:</w:t>
+      </w:r>
+    </w:p>
+    <w:p>
+      <w:pPr>
+        <w:rPr>
+          <w:sz w:val="28"/>
+          <w:szCs w:val="28"/>
+        </w:rPr>
+      </w:pPr>
+      <w:r>
+        <w:rPr>
+          <w:sz w:val="28"/>
+          <w:szCs w:val="28"/>
+        </w:rPr>
+        <w:drawing>
+          <wp:inline distT="0" distB="0" distL="0" distR="0" wp14:anchorId="46AA11E6" wp14:editId="092F60E7">
+            <wp:extent cx="4514850" cy="3451472"/>
+            <wp:effectExtent l="0" t="0" r="0" b="0"/>
+            <wp:docPr id="1006823032" name="Picture 1" descr="A screenshot of a computer&#10;&#10;AI-generated content may be incorrect."/>
+            <wp:cNvGraphicFramePr>
+              <a:graphicFrameLocks xmlns:a="http://schemas.openxmlformats.org/drawingml/2006/main" noChangeAspect="1"/>
+            </wp:cNvGraphicFramePr>
+            <a:graphic xmlns:a="http://schemas.openxmlformats.org/drawingml/2006/main">
+              <a:graphicData uri="http://schemas.openxmlformats.org/drawingml/2006/picture">
+                <pic:pic xmlns:pic="http://schemas.openxmlformats.org/drawingml/2006/picture">
+                  <pic:nvPicPr>
+                    <pic:cNvPr id="1006823032" name="Picture 1" descr="A screenshot of a computer&#10;&#10;AI-generated content may be incorrect."/>
+                    <pic:cNvPicPr/>
+                  </pic:nvPicPr>
+                  <pic:blipFill>
+                    <a:blip r:embed="rId6"/>
+                    <a:stretch>
+                      <a:fillRect/>
+                    </a:stretch>
+                  </pic:blipFill>
+                  <pic:spPr>
+                    <a:xfrm>
+                      <a:off x="0" y="0"/>
+                      <a:ext cx="4531079" cy="3463879"/>
+                    </a:xfrm>
+                    <a:prstGeom prst="rect">
+                      <a:avLst/>
+                    </a:prstGeom>
+                  </pic:spPr>
+                </pic:pic>
+              </a:graphicData>
+            </a:graphic>
+          </wp:inline>
+        </w:drawing>
+      </w:r>
+    </w:p>
+    <w:p>
+      <w:pPr>
+        <w:rPr>
+          <w:sz w:val="28"/>
+          <w:szCs w:val="28"/>
+          <w:lang w:val="en-US"/>
+        </w:rPr>
+      </w:pPr>
+      <w:r>
+        <w:rPr>
+          <w:sz w:val="28"/>
+          <w:szCs w:val="28"/>
+          <w:lang w:val="en-US"/>
+        </w:rPr>
+        <w:br w:type="page"/>
+      </w:r>
+    </w:p>
+    <w:p>
+      <w:pPr>
+        <w:rPr>
+          <w:sz w:val="28"/>
+          <w:szCs w:val="28"/>
+          <w:lang w:val="en-US"/>
+        </w:rPr>
+      </w:pPr>
+      <w:r>
+        <w:rPr>
+          <w:b/>
+          <w:bCs/>
+          <w:sz w:val="36"/>
+          <w:szCs w:val="36"/>
+          <w:lang w:val="en-US"/>
+        </w:rPr>
+        <w:lastRenderedPageBreak/>
+        <w:t>I</w:t>
+      </w:r>
+      <w:r>
+        <w:rPr>
+          <w:b/>
+          <w:bCs/>
+          <w:sz w:val="36"/>
+          <w:szCs w:val="36"/>
+          <w:lang w:val="en-US"/>
+        </w:rPr>
+        <w:t>o</w:t>
+      </w:r>
+      <w:r>
+        <w:rPr>
+          <w:b/>
+          <w:bCs/>
+          <w:sz w:val="36"/>
+          <w:szCs w:val="36"/>
+          <w:lang w:val="en-US"/>
+        </w:rPr>
+        <w:t xml:space="preserve">T-Server </w:t>
+      </w:r>
+      <w:r>
+        <w:rPr>
+          <w:b/>
+          <w:bCs/>
+          <w:sz w:val="36"/>
+          <w:szCs w:val="36"/>
+          <w:lang w:val="en-US"/>
+        </w:rPr>
+        <w:t>Konfiguration</w:t>
+      </w:r>
+      <w:r>
+        <w:rPr>
+          <w:sz w:val="28"/>
+          <w:szCs w:val="28"/>
+          <w:lang w:val="en-US"/>
+        </w:rPr>
+        <w:t>:</w:t>
+      </w:r>
+    </w:p>
+    <w:p>
+      <w:pPr>
+        <w:rPr>
+          <w:sz w:val="28"/>
+          <w:szCs w:val="28"/>
+        </w:rPr>
+      </w:pPr>
+      <w:r>
+        <w:rPr>
+          <w:sz w:val="28"/>
+          <w:szCs w:val="28"/>
+        </w:rPr>
+        <w:t>1</w:t>
+      </w:r>
+      <w:r>
+        <w:rPr>
+          <w:sz w:val="28"/>
+          <w:szCs w:val="28"/>
+        </w:rPr>
+        <w:t xml:space="preserve">. </w:t>
+      </w:r>
+      <w:r>
+        <w:t>Man</w:t>
+      </w:r>
+      <w:r>
+        <w:t xml:space="preserve"> muss </w:t>
+      </w:r>
+      <w:r>
+        <w:t>den</w:t>
+      </w:r>
+      <w:r>
+        <w:t xml:space="preserve"> I</w:t>
+      </w:r>
+      <w:r>
+        <w:t>o</w:t>
+      </w:r>
+      <w:r>
+        <w:t xml:space="preserve">T-Server </w:t>
+      </w:r>
+      <w:r>
+        <w:t xml:space="preserve">im Browser, </w:t>
+      </w:r>
+      <w:r>
+        <w:t xml:space="preserve">vom IoT-Server </w:t>
+      </w:r>
+      <w:r>
+        <w:t>aus</w:t>
+      </w:r>
+      <w:r>
+        <w:t>(solange noch keine anderen PCs/Server verbunden sind)</w:t>
+      </w:r>
+      <w:r>
+        <w:t>, aufrufen</w:t>
+      </w:r>
+      <w:r>
+        <w:t xml:space="preserve"> und dann „Sign up now“ auswählen um </w:t>
+      </w:r>
+      <w:r>
+        <w:t xml:space="preserve">einen </w:t>
+      </w:r>
+      <w:r>
+        <w:t>neue</w:t>
+      </w:r>
+      <w:r>
+        <w:t>n</w:t>
+      </w:r>
+      <w:r>
+        <w:t xml:space="preserve"> User zu erstellen</w:t>
+      </w:r>
+      <w:r>
+        <w:rPr>
+          <w:sz w:val="28"/>
+          <w:szCs w:val="28"/>
+        </w:rPr>
+        <w:t>:</w:t>
+      </w:r>
+    </w:p>
+    <w:p>
+      <w:pPr>
+        <w:rPr>
+          <w:sz w:val="28"/>
+          <w:szCs w:val="28"/>
+        </w:rPr>
+      </w:pPr>
+      <w:r>
+        <w:rPr>
           <w:sz w:val="28"/>
           <w:szCs w:val="28"/>
         </w:rPr>
@@ -2573,7 +2777,7 @@
                     <pic:cNvPicPr/>
                   </pic:nvPicPr>
                   <pic:blipFill>
-                    <a:blip r:embed="rId5"/>
+                    <a:blip r:embed="rId7"/>
                     <a:stretch>
                       <a:fillRect/>
                     </a:stretch>
@@ -2646,7 +2850,6 @@
       </w:pPr>
       <w:r>
         <w:rPr>
-          <w:noProof/>
           <w:sz w:val="28"/>
           <w:szCs w:val="28"/>
         </w:rPr>
@@ -2666,7 +2869,7 @@
                     <pic:cNvPicPr/>
                   </pic:nvPicPr>
                   <pic:blipFill>
-                    <a:blip r:embed="rId6"/>
+                    <a:blip r:embed="rId8"/>
                     <a:stretch>
                       <a:fillRect/>
                     </a:stretch>
@@ -2873,7 +3076,6 @@
       </w:pPr>
       <w:r>
         <w:rPr>
-          <w:noProof/>
           <w:sz w:val="28"/>
           <w:szCs w:val="28"/>
         </w:rPr>
@@ -2893,7 +3095,7 @@
                     <pic:cNvPicPr/>
                   </pic:nvPicPr>
                   <pic:blipFill>
-                    <a:blip r:embed="rId7"/>
+                    <a:blip r:embed="rId9"/>
                     <a:stretch>
                       <a:fillRect/>
                     </a:stretch>
@@ -3079,7 +3281,6 @@
       </w:r>
       <w:r>
         <w:rPr>
-          <w:noProof/>
           <w:sz w:val="28"/>
           <w:szCs w:val="28"/>
         </w:rPr>
@@ -3099,7 +3300,7 @@
                     <pic:cNvPicPr/>
                   </pic:nvPicPr>
                   <pic:blipFill>
-                    <a:blip r:embed="rId8"/>
+                    <a:blip r:embed="rId10"/>
                     <a:stretch>
                       <a:fillRect/>
                     </a:stretch>
@@ -3295,7 +3496,6 @@
       </w:pPr>
       <w:r>
         <w:rPr>
-          <w:noProof/>
           <w:sz w:val="28"/>
           <w:szCs w:val="28"/>
         </w:rPr>
@@ -3315,7 +3515,7 @@
                     <pic:cNvPicPr/>
                   </pic:nvPicPr>
                   <pic:blipFill>
-                    <a:blip r:embed="rId9"/>
+                    <a:blip r:embed="rId11"/>
                     <a:stretch>
                       <a:fillRect/>
                     </a:stretch>
@@ -3402,7 +3602,6 @@
       </w:pPr>
       <w:r>
         <w:rPr>
-          <w:noProof/>
           <w:sz w:val="28"/>
           <w:szCs w:val="28"/>
         </w:rPr>
@@ -3422,7 +3621,7 @@
                     <pic:cNvPicPr/>
                   </pic:nvPicPr>
                   <pic:blipFill>
-                    <a:blip r:embed="rId10"/>
+                    <a:blip r:embed="rId12"/>
                     <a:stretch>
                       <a:fillRect/>
                     </a:stretch>
@@ -3486,7 +3685,7 @@
                     <pic:cNvPicPr/>
                   </pic:nvPicPr>
                   <pic:blipFill>
-                    <a:blip r:embed="rId11"/>
+                    <a:blip r:embed="rId13"/>
                     <a:stretch>
                       <a:fillRect/>
                     </a:stretch>
@@ -3535,7 +3734,7 @@
                     <pic:cNvPicPr/>
                   </pic:nvPicPr>
                   <pic:blipFill>
-                    <a:blip r:embed="rId12"/>
+                    <a:blip r:embed="rId14"/>
                     <a:stretch>
                       <a:fillRect/>
                     </a:stretch>
@@ -3638,14 +3837,12 @@
     <w:p>
       <w:pPr>
         <w:rPr>
-          <w:noProof/>
           <w:sz w:val="28"/>
           <w:szCs w:val="28"/>
         </w:rPr>
       </w:pPr>
       <w:r>
         <w:rPr>
-          <w:noProof/>
           <w:sz w:val="28"/>
           <w:szCs w:val="28"/>
         </w:rPr>
@@ -3680,7 +3877,7 @@
                     <pic:cNvPicPr/>
                   </pic:nvPicPr>
                   <pic:blipFill>
-                    <a:blip r:embed="rId13"/>
+                    <a:blip r:embed="rId15"/>
                     <a:stretch>
                       <a:fillRect/>
                     </a:stretch>
@@ -3744,7 +3941,7 @@
                     <pic:cNvPicPr/>
                   </pic:nvPicPr>
                   <pic:blipFill>
-                    <a:blip r:embed="rId14"/>
+                    <a:blip r:embed="rId16"/>
                     <a:stretch>
                       <a:fillRect/>
                     </a:stretch>
@@ -3772,7 +3969,6 @@
           <w:bCs/>
           <w:sz w:val="40"/>
           <w:szCs w:val="40"/>
-          <w:lang w:val="en-US"/>
         </w:rPr>
       </w:pPr>
       <w:r>
@@ -3781,7 +3977,6 @@
           <w:bCs/>
           <w:sz w:val="40"/>
           <w:szCs w:val="40"/>
-          <w:lang w:val="en-US"/>
         </w:rPr>
         <w:br w:type="page"/>
       </w:r>
@@ -3793,7 +3988,6 @@
           <w:bCs/>
           <w:sz w:val="40"/>
           <w:szCs w:val="40"/>
-          <w:lang w:val="en-US"/>
         </w:rPr>
       </w:pPr>
       <w:r>
@@ -3802,7 +3996,6 @@
           <w:bCs/>
           <w:sz w:val="40"/>
           <w:szCs w:val="40"/>
-          <w:lang w:val="en-US"/>
         </w:rPr>
         <w:lastRenderedPageBreak/>
         <w:t>Security</w:t>
@@ -3813,14 +4006,12 @@
         <w:rPr>
           <w:sz w:val="28"/>
           <w:szCs w:val="28"/>
-          <w:lang w:val="en-US"/>
         </w:rPr>
       </w:pPr>
       <w:r>
         <w:rPr>
           <w:sz w:val="28"/>
           <w:szCs w:val="28"/>
-          <w:lang w:val="en-US"/>
         </w:rPr>
         <w:t xml:space="preserve">Access-List </w:t>
       </w:r>
@@ -3828,7 +4019,6 @@
         <w:rPr>
           <w:sz w:val="28"/>
           <w:szCs w:val="28"/>
-          <w:lang w:val="en-US"/>
         </w:rPr>
         <w:t>am</w:t>
       </w:r>
@@ -3836,7 +4026,6 @@
         <w:rPr>
           <w:sz w:val="28"/>
           <w:szCs w:val="28"/>
-          <w:lang w:val="en-US"/>
         </w:rPr>
         <w:t xml:space="preserve"> Router</w:t>
       </w:r>
@@ -3844,27 +4033,8 @@
         <w:rPr>
           <w:sz w:val="28"/>
           <w:szCs w:val="28"/>
-          <w:lang w:val="en-US"/>
-        </w:rPr>
-        <w:t xml:space="preserve"> </w:t>
-      </w:r>
-      <w:proofErr w:type="spellStart"/>
-      <w:r>
-        <w:rPr>
-          <w:sz w:val="28"/>
-          <w:szCs w:val="28"/>
-          <w:lang w:val="en-US"/>
-        </w:rPr>
-        <w:t>konfigurieren</w:t>
-      </w:r>
-      <w:proofErr w:type="spellEnd"/>
-      <w:r>
-        <w:rPr>
-          <w:sz w:val="28"/>
-          <w:szCs w:val="28"/>
-          <w:lang w:val="en-US"/>
-        </w:rPr>
-        <w:t>:</w:t>
+        </w:rPr>
+        <w:t xml:space="preserve"> konfigurieren:</w:t>
       </w:r>
     </w:p>
     <w:p>
@@ -3876,7 +4046,6 @@
       </w:pPr>
       <w:r>
         <w:rPr>
-          <w:noProof/>
           <w:sz w:val="28"/>
           <w:szCs w:val="28"/>
         </w:rPr>
@@ -3896,7 +4065,7 @@
                     <pic:cNvPicPr/>
                   </pic:nvPicPr>
                   <pic:blipFill>
-                    <a:blip r:embed="rId15"/>
+                    <a:blip r:embed="rId17"/>
                     <a:stretch>
                       <a:fillRect/>
                     </a:stretch>
@@ -3969,7 +4138,6 @@
       </w:pPr>
       <w:r>
         <w:rPr>
-          <w:noProof/>
           <w:sz w:val="28"/>
           <w:szCs w:val="28"/>
         </w:rPr>
@@ -3989,7 +4157,7 @@
                     <pic:cNvPicPr/>
                   </pic:nvPicPr>
                   <pic:blipFill>
-                    <a:blip r:embed="rId16"/>
+                    <a:blip r:embed="rId18"/>
                     <a:stretch>
                       <a:fillRect/>
                     </a:stretch>
@@ -4076,7 +4244,6 @@
       </w:pPr>
       <w:r>
         <w:rPr>
-          <w:noProof/>
           <w:sz w:val="28"/>
           <w:szCs w:val="28"/>
         </w:rPr>
@@ -4096,7 +4263,7 @@
                     <pic:cNvPicPr/>
                   </pic:nvPicPr>
                   <pic:blipFill>
-                    <a:blip r:embed="rId17"/>
+                    <a:blip r:embed="rId19"/>
                     <a:stretch>
                       <a:fillRect/>
                     </a:stretch>
@@ -4129,6 +4296,13 @@
           <w:sz w:val="28"/>
           <w:szCs w:val="28"/>
         </w:rPr>
+        <w:t xml:space="preserve">Der </w:t>
+      </w:r>
+      <w:r>
+        <w:rPr>
+          <w:sz w:val="28"/>
+          <w:szCs w:val="28"/>
+        </w:rPr>
         <w:t>Internet-Server</w:t>
       </w:r>
       <w:r>
@@ -4162,7 +4336,6 @@
       </w:pPr>
       <w:r>
         <w:rPr>
-          <w:noProof/>
           <w:sz w:val="28"/>
           <w:szCs w:val="28"/>
         </w:rPr>
@@ -4182,7 +4355,7 @@
                     <pic:cNvPicPr/>
                   </pic:nvPicPr>
                   <pic:blipFill>
-                    <a:blip r:embed="rId18"/>
+                    <a:blip r:embed="rId20"/>
                     <a:stretch>
                       <a:fillRect/>
                     </a:stretch>
@@ -4228,24 +4401,14 @@
         <w:rPr>
           <w:sz w:val="28"/>
           <w:szCs w:val="28"/>
-          <w:lang w:val="de-DE"/>
         </w:rPr>
       </w:pPr>
       <w:r>
         <w:rPr>
           <w:sz w:val="28"/>
           <w:szCs w:val="28"/>
-          <w:lang w:val="de-DE"/>
-        </w:rPr>
-        <w:t>Man muss SSH an alle</w:t>
-      </w:r>
-      <w:r>
-        <w:rPr>
-          <w:sz w:val="28"/>
-          <w:szCs w:val="28"/>
-          <w:lang w:val="de-DE"/>
-        </w:rPr>
-        <w:t>n Routern/Switches konfigurieren.</w:t>
+        </w:rPr>
+        <w:t>Man muss SSH an allen Routern/Switches konfigurieren.</w:t>
       </w:r>
     </w:p>
     <w:p>
@@ -4253,44 +4416,24 @@
         <w:rPr>
           <w:sz w:val="28"/>
           <w:szCs w:val="28"/>
-          <w:lang w:val="de-DE"/>
         </w:rPr>
       </w:pPr>
       <w:r>
         <w:rPr>
           <w:sz w:val="28"/>
           <w:szCs w:val="28"/>
-          <w:lang w:val="de-DE"/>
-        </w:rPr>
-        <w:t>Router</w:t>
-      </w:r>
-      <w:r>
-        <w:rPr>
-          <w:sz w:val="28"/>
-          <w:szCs w:val="28"/>
-          <w:lang w:val="de-DE"/>
-        </w:rPr>
-        <w:t>-Konfiguration</w:t>
-      </w:r>
-      <w:r>
-        <w:rPr>
-          <w:sz w:val="28"/>
-          <w:szCs w:val="28"/>
-          <w:lang w:val="de-DE"/>
-        </w:rPr>
-        <w:t>:</w:t>
-      </w:r>
-      <w:r>
-        <w:rPr>
-          <w:sz w:val="28"/>
-          <w:szCs w:val="28"/>
-          <w:lang w:val="de-DE"/>
+        </w:rPr>
+        <w:t>Router-Konfiguration:</w:t>
+      </w:r>
+      <w:r>
+        <w:rPr>
+          <w:sz w:val="28"/>
+          <w:szCs w:val="28"/>
         </w:rPr>
         <w:br/>
       </w:r>
       <w:r>
         <w:rPr>
-          <w:noProof/>
           <w:sz w:val="28"/>
           <w:szCs w:val="28"/>
         </w:rPr>
@@ -4310,7 +4453,7 @@
                     <pic:cNvPicPr/>
                   </pic:nvPicPr>
                   <pic:blipFill>
-                    <a:blip r:embed="rId19"/>
+                    <a:blip r:embed="rId21"/>
                     <a:stretch>
                       <a:fillRect/>
                     </a:stretch>
@@ -4340,7 +4483,6 @@
       </w:pPr>
       <w:r>
         <w:rPr>
-          <w:noProof/>
           <w:sz w:val="28"/>
           <w:szCs w:val="28"/>
         </w:rPr>
@@ -4360,7 +4502,7 @@
                     <pic:cNvPicPr/>
                   </pic:nvPicPr>
                   <pic:blipFill>
-                    <a:blip r:embed="rId20"/>
+                    <a:blip r:embed="rId22"/>
                     <a:stretch>
                       <a:fillRect/>
                     </a:stretch>
@@ -4404,7 +4546,6 @@
       </w:r>
       <w:r>
         <w:rPr>
-          <w:noProof/>
           <w:sz w:val="28"/>
           <w:szCs w:val="28"/>
         </w:rPr>
@@ -4424,7 +4565,7 @@
                     <pic:cNvPicPr/>
                   </pic:nvPicPr>
                   <pic:blipFill>
-                    <a:blip r:embed="rId21"/>
+                    <a:blip r:embed="rId23"/>
                     <a:stretch>
                       <a:fillRect/>
                     </a:stretch>
@@ -4470,7 +4611,6 @@
       </w:pPr>
       <w:r>
         <w:rPr>
-          <w:noProof/>
           <w:sz w:val="28"/>
           <w:szCs w:val="28"/>
         </w:rPr>
@@ -4490,7 +4630,7 @@
                     <pic:cNvPicPr/>
                   </pic:nvPicPr>
                   <pic:blipFill>
-                    <a:blip r:embed="rId22"/>
+                    <a:blip r:embed="rId24"/>
                     <a:stretch>
                       <a:fillRect/>
                     </a:stretch>
@@ -4554,7 +4694,7 @@
                     <pic:cNvPicPr/>
                   </pic:nvPicPr>
                   <pic:blipFill>
-                    <a:blip r:embed="rId23"/>
+                    <a:blip r:embed="rId25"/>
                     <a:stretch>
                       <a:fillRect/>
                     </a:stretch>
@@ -4587,7 +4727,21 @@
           <w:sz w:val="28"/>
           <w:szCs w:val="28"/>
         </w:rPr>
-        <w:t>In dem Netzwerk soll nur PC22 die Netzgeräte über SSH konfigurieren können, daher hat jedes Gerät eine Access-List für vty.</w:t>
+        <w:t xml:space="preserve">In dem Netzwerk soll nur PC22 die Netzgeräte über SSH konfigurieren können, daher hat jedes Gerät eine Access-List für </w:t>
+      </w:r>
+      <w:r>
+        <w:rPr>
+          <w:sz w:val="28"/>
+          <w:szCs w:val="28"/>
+        </w:rPr>
+        <w:t>VTY</w:t>
+      </w:r>
+      <w:r>
+        <w:rPr>
+          <w:sz w:val="28"/>
+          <w:szCs w:val="28"/>
+        </w:rPr>
+        <w:t>.</w:t>
       </w:r>
     </w:p>
     <w:p>
@@ -4603,9 +4757,9 @@
           <w:szCs w:val="28"/>
         </w:rPr>
         <w:drawing>
-          <wp:inline distT="0" distB="0" distL="0" distR="0" wp14:anchorId="7217FA43" wp14:editId="2A33EB55">
-            <wp:extent cx="2724530" cy="1991003"/>
-            <wp:effectExtent l="0" t="0" r="0" b="9525"/>
+          <wp:inline distT="0" distB="0" distL="0" distR="0" wp14:anchorId="7217FA43" wp14:editId="1995A8E7">
+            <wp:extent cx="3128210" cy="2286000"/>
+            <wp:effectExtent l="0" t="0" r="0" b="0"/>
             <wp:docPr id="1557213819" name="Picture 1" descr="A screenshot of a computer program&#10;&#10;AI-generated content may be incorrect."/>
             <wp:cNvGraphicFramePr>
               <a:graphicFrameLocks xmlns:a="http://schemas.openxmlformats.org/drawingml/2006/main" noChangeAspect="1"/>
@@ -4618,7 +4772,7 @@
                     <pic:cNvPicPr/>
                   </pic:nvPicPr>
                   <pic:blipFill>
-                    <a:blip r:embed="rId24"/>
+                    <a:blip r:embed="rId26"/>
                     <a:stretch>
                       <a:fillRect/>
                     </a:stretch>
@@ -4626,7 +4780,7 @@
                   <pic:spPr>
                     <a:xfrm>
                       <a:off x="0" y="0"/>
-                      <a:ext cx="2724530" cy="1991003"/>
+                      <a:ext cx="3148003" cy="2300464"/>
                     </a:xfrm>
                     <a:prstGeom prst="rect">
                       <a:avLst/>
@@ -4659,7 +4813,6 @@
           <w:sz w:val="28"/>
           <w:szCs w:val="28"/>
         </w:rPr>
-        <w:lastRenderedPageBreak/>
         <w:t>Versuch von PC21:</w:t>
       </w:r>
       <w:r>
@@ -4690,7 +4843,7 @@
                     <pic:cNvPicPr/>
                   </pic:nvPicPr>
                   <pic:blipFill>
-                    <a:blip r:embed="rId25"/>
+                    <a:blip r:embed="rId27"/>
                     <a:stretch>
                       <a:fillRect/>
                     </a:stretch>
@@ -4754,7 +4907,7 @@
                     <pic:cNvPicPr/>
                   </pic:nvPicPr>
                   <pic:blipFill>
-                    <a:blip r:embed="rId26"/>
+                    <a:blip r:embed="rId28"/>
                     <a:stretch>
                       <a:fillRect/>
                     </a:stretch>
@@ -4819,16 +4972,7 @@
           <w:szCs w:val="40"/>
         </w:rPr>
         <w:lastRenderedPageBreak/>
-        <w:t>VLAN-Konfiguration</w:t>
-      </w:r>
-      <w:r>
-        <w:rPr>
-          <w:b/>
-          <w:bCs/>
-          <w:sz w:val="40"/>
-          <w:szCs w:val="40"/>
-        </w:rPr>
-        <w:t>:</w:t>
+        <w:t>VLAN-Konfiguration:</w:t>
       </w:r>
     </w:p>
     <w:p>
@@ -4902,7 +5046,7 @@
                     <pic:cNvPicPr/>
                   </pic:nvPicPr>
                   <pic:blipFill>
-                    <a:blip r:embed="rId27"/>
+                    <a:blip r:embed="rId29"/>
                     <a:stretch>
                       <a:fillRect/>
                     </a:stretch>
@@ -4965,8 +5109,8 @@
           <w:szCs w:val="28"/>
         </w:rPr>
         <w:drawing>
-          <wp:inline distT="0" distB="0" distL="0" distR="0" wp14:anchorId="09621A94" wp14:editId="27E5C62F">
-            <wp:extent cx="4762500" cy="3377967"/>
+          <wp:inline distT="0" distB="0" distL="0" distR="0" wp14:anchorId="09621A94" wp14:editId="7B9AF5F1">
+            <wp:extent cx="5761054" cy="4086225"/>
             <wp:effectExtent l="0" t="0" r="0" b="0"/>
             <wp:docPr id="1376369412" name="Picture 1" descr="A screenshot of a computer&#10;&#10;AI-generated content may be incorrect."/>
             <wp:cNvGraphicFramePr>
@@ -4980,7 +5124,7 @@
                     <pic:cNvPicPr/>
                   </pic:nvPicPr>
                   <pic:blipFill>
-                    <a:blip r:embed="rId28"/>
+                    <a:blip r:embed="rId30"/>
                     <a:stretch>
                       <a:fillRect/>
                     </a:stretch>
@@ -4988,7 +5132,7 @@
                   <pic:spPr>
                     <a:xfrm>
                       <a:off x="0" y="0"/>
-                      <a:ext cx="4778840" cy="3389556"/>
+                      <a:ext cx="5806617" cy="4118542"/>
                     </a:xfrm>
                     <a:prstGeom prst="rect">
                       <a:avLst/>
@@ -5000,22 +5144,6 @@
           </wp:inline>
         </w:drawing>
       </w:r>
-    </w:p>
-    <w:p>
-      <w:pPr>
-        <w:rPr>
-          <w:sz w:val="28"/>
-          <w:szCs w:val="28"/>
-        </w:rPr>
-      </w:pPr>
-    </w:p>
-    <w:p>
-      <w:pPr>
-        <w:rPr>
-          <w:sz w:val="28"/>
-          <w:szCs w:val="28"/>
-        </w:rPr>
-      </w:pPr>
     </w:p>
     <w:p>
       <w:pPr>
@@ -5093,7 +5221,7 @@
                     <pic:cNvPicPr/>
                   </pic:nvPicPr>
                   <pic:blipFill rotWithShape="1">
-                    <a:blip r:embed="rId29"/>
+                    <a:blip r:embed="rId31"/>
                     <a:srcRect b="13192"/>
                     <a:stretch>
                       <a:fillRect/>
@@ -5142,6 +5270,209 @@
         <w:rPr>
           <w:sz w:val="28"/>
           <w:szCs w:val="28"/>
+        </w:rPr>
+        <w:br w:type="page"/>
+      </w:r>
+    </w:p>
+    <w:p>
+      <w:pPr>
+        <w:rPr>
+          <w:b/>
+          <w:bCs/>
+          <w:sz w:val="40"/>
+          <w:szCs w:val="40"/>
+        </w:rPr>
+      </w:pPr>
+      <w:r>
+        <w:rPr>
+          <w:b/>
+          <w:bCs/>
+          <w:sz w:val="40"/>
+          <w:szCs w:val="40"/>
+        </w:rPr>
+        <w:lastRenderedPageBreak/>
+        <w:t>SNMP-Konfiguration:</w:t>
+      </w:r>
+    </w:p>
+    <w:p>
+      <w:pPr>
+        <w:rPr>
+          <w:sz w:val="28"/>
+          <w:szCs w:val="28"/>
+        </w:rPr>
+      </w:pPr>
+      <w:r>
+        <w:rPr>
+          <w:sz w:val="28"/>
+          <w:szCs w:val="28"/>
+          <w:lang w:val="de-DE"/>
+        </w:rPr>
+        <w:t>Die SNMP Communities für Read-Only und Read/</w:t>
+      </w:r>
+      <w:r>
+        <w:rPr>
+          <w:sz w:val="28"/>
+          <w:szCs w:val="28"/>
+        </w:rPr>
+        <w:t>Write Zugriff m</w:t>
+      </w:r>
+      <w:r>
+        <w:rPr>
+          <w:sz w:val="28"/>
+          <w:szCs w:val="28"/>
+        </w:rPr>
+        <w:t>üssen in jedem Netzwerkgerät erstellt werden:</w:t>
+      </w:r>
+    </w:p>
+    <w:p>
+      <w:pPr>
+        <w:rPr>
+          <w:sz w:val="28"/>
+          <w:szCs w:val="28"/>
+        </w:rPr>
+      </w:pPr>
+      <w:r>
+        <w:rPr>
+          <w:sz w:val="28"/>
+          <w:szCs w:val="28"/>
+        </w:rPr>
+        <w:drawing>
+          <wp:inline distT="0" distB="0" distL="0" distR="0" wp14:anchorId="1CC41377" wp14:editId="7F3B738E">
+            <wp:extent cx="4476042" cy="495300"/>
+            <wp:effectExtent l="0" t="0" r="1270" b="0"/>
+            <wp:docPr id="616086058" name="Picture 1"/>
+            <wp:cNvGraphicFramePr>
+              <a:graphicFrameLocks xmlns:a="http://schemas.openxmlformats.org/drawingml/2006/main" noChangeAspect="1"/>
+            </wp:cNvGraphicFramePr>
+            <a:graphic xmlns:a="http://schemas.openxmlformats.org/drawingml/2006/main">
+              <a:graphicData uri="http://schemas.openxmlformats.org/drawingml/2006/picture">
+                <pic:pic xmlns:pic="http://schemas.openxmlformats.org/drawingml/2006/picture">
+                  <pic:nvPicPr>
+                    <pic:cNvPr id="616086058" name=""/>
+                    <pic:cNvPicPr/>
+                  </pic:nvPicPr>
+                  <pic:blipFill>
+                    <a:blip r:embed="rId32"/>
+                    <a:stretch>
+                      <a:fillRect/>
+                    </a:stretch>
+                  </pic:blipFill>
+                  <pic:spPr>
+                    <a:xfrm>
+                      <a:off x="0" y="0"/>
+                      <a:ext cx="4544018" cy="502822"/>
+                    </a:xfrm>
+                    <a:prstGeom prst="rect">
+                      <a:avLst/>
+                    </a:prstGeom>
+                  </pic:spPr>
+                </pic:pic>
+              </a:graphicData>
+            </a:graphic>
+          </wp:inline>
+        </w:drawing>
+      </w:r>
+    </w:p>
+    <w:p>
+      <w:pPr>
+        <w:rPr>
+          <w:sz w:val="28"/>
+          <w:szCs w:val="28"/>
+        </w:rPr>
+      </w:pPr>
+      <w:r>
+        <w:rPr>
+          <w:sz w:val="28"/>
+          <w:szCs w:val="28"/>
+        </w:rPr>
+        <w:t xml:space="preserve">Nach der Konfiguration können die Netzgeräte </w:t>
+      </w:r>
+      <w:r>
+        <w:rPr>
+          <w:sz w:val="28"/>
+          <w:szCs w:val="28"/>
+        </w:rPr>
+        <w:t>im</w:t>
+      </w:r>
+      <w:r>
+        <w:rPr>
+          <w:sz w:val="28"/>
+          <w:szCs w:val="28"/>
+        </w:rPr>
+        <w:t xml:space="preserve"> MIB-Browser </w:t>
+      </w:r>
+      <w:r>
+        <w:rPr>
+          <w:sz w:val="28"/>
+          <w:szCs w:val="28"/>
+        </w:rPr>
+        <w:t>über SNMP erreicht werden:</w:t>
+      </w:r>
+    </w:p>
+    <w:p>
+      <w:pPr>
+        <w:rPr>
+          <w:sz w:val="28"/>
+          <w:szCs w:val="28"/>
+        </w:rPr>
+      </w:pPr>
+      <w:r>
+        <w:rPr>
+          <w:sz w:val="28"/>
+          <w:szCs w:val="28"/>
+        </w:rPr>
+        <w:drawing>
+          <wp:inline distT="0" distB="0" distL="0" distR="0" wp14:anchorId="025745C2" wp14:editId="5F480D49">
+            <wp:extent cx="5731510" cy="5823585"/>
+            <wp:effectExtent l="0" t="0" r="2540" b="5715"/>
+            <wp:docPr id="874892311" name="Picture 1"/>
+            <wp:cNvGraphicFramePr>
+              <a:graphicFrameLocks xmlns:a="http://schemas.openxmlformats.org/drawingml/2006/main" noChangeAspect="1"/>
+            </wp:cNvGraphicFramePr>
+            <a:graphic xmlns:a="http://schemas.openxmlformats.org/drawingml/2006/main">
+              <a:graphicData uri="http://schemas.openxmlformats.org/drawingml/2006/picture">
+                <pic:pic xmlns:pic="http://schemas.openxmlformats.org/drawingml/2006/picture">
+                  <pic:nvPicPr>
+                    <pic:cNvPr id="874892311" name=""/>
+                    <pic:cNvPicPr/>
+                  </pic:nvPicPr>
+                  <pic:blipFill>
+                    <a:blip r:embed="rId33"/>
+                    <a:stretch>
+                      <a:fillRect/>
+                    </a:stretch>
+                  </pic:blipFill>
+                  <pic:spPr>
+                    <a:xfrm>
+                      <a:off x="0" y="0"/>
+                      <a:ext cx="5731510" cy="5823585"/>
+                    </a:xfrm>
+                    <a:prstGeom prst="rect">
+                      <a:avLst/>
+                    </a:prstGeom>
+                  </pic:spPr>
+                </pic:pic>
+              </a:graphicData>
+            </a:graphic>
+          </wp:inline>
+        </w:drawing>
+      </w:r>
+    </w:p>
+    <w:p>
+      <w:pPr>
+        <w:rPr>
+          <w:b/>
+          <w:bCs/>
+          <w:sz w:val="40"/>
+          <w:szCs w:val="40"/>
+        </w:rPr>
+      </w:pPr>
+      <w:r>
+        <w:rPr>
+          <w:b/>
+          <w:bCs/>
+          <w:sz w:val="40"/>
+          <w:szCs w:val="40"/>
         </w:rPr>
         <w:br w:type="page"/>
       </w:r>
@@ -5213,7 +5544,7 @@
               <w:rPr>
                 <w:rFonts w:ascii="Times New Roman" w:eastAsia="Times New Roman" w:hAnsi="Times New Roman" w:cs="Times New Roman"/>
                 <w:kern w:val="0"/>
-                <w:lang w:val="de-DE" w:eastAsia="de-DE"/>
+                <w:lang w:eastAsia="de-DE"/>
                 <w14:ligatures w14:val="none"/>
               </w:rPr>
             </w:pPr>
@@ -5236,18 +5567,18 @@
                 <w:kern w:val="0"/>
                 <w:sz w:val="22"/>
                 <w:szCs w:val="22"/>
-                <w:lang w:val="de-DE" w:eastAsia="de-DE"/>
-                <w14:ligatures w14:val="none"/>
-              </w:rPr>
-            </w:pPr>
-            <w:r>
-              <w:rPr>
-                <w:rFonts w:ascii="Calibri" w:eastAsia="Times New Roman" w:hAnsi="Calibri" w:cs="Calibri"/>
-                <w:color w:val="000000"/>
-                <w:kern w:val="0"/>
-                <w:sz w:val="22"/>
-                <w:szCs w:val="22"/>
-                <w:lang w:val="de-DE" w:eastAsia="de-DE"/>
+                <w:lang w:eastAsia="de-DE"/>
+                <w14:ligatures w14:val="none"/>
+              </w:rPr>
+            </w:pPr>
+            <w:r>
+              <w:rPr>
+                <w:rFonts w:ascii="Calibri" w:eastAsia="Times New Roman" w:hAnsi="Calibri" w:cs="Calibri"/>
+                <w:color w:val="000000"/>
+                <w:kern w:val="0"/>
+                <w:sz w:val="22"/>
+                <w:szCs w:val="22"/>
+                <w:lang w:eastAsia="de-DE"/>
                 <w14:ligatures w14:val="none"/>
               </w:rPr>
               <w:t>PC11</w:t>
@@ -5271,18 +5602,18 @@
                 <w:kern w:val="0"/>
                 <w:sz w:val="22"/>
                 <w:szCs w:val="22"/>
-                <w:lang w:val="de-DE" w:eastAsia="de-DE"/>
-                <w14:ligatures w14:val="none"/>
-              </w:rPr>
-            </w:pPr>
-            <w:r>
-              <w:rPr>
-                <w:rFonts w:ascii="Calibri" w:eastAsia="Times New Roman" w:hAnsi="Calibri" w:cs="Calibri"/>
-                <w:color w:val="000000"/>
-                <w:kern w:val="0"/>
-                <w:sz w:val="22"/>
-                <w:szCs w:val="22"/>
-                <w:lang w:val="de-DE" w:eastAsia="de-DE"/>
+                <w:lang w:eastAsia="de-DE"/>
+                <w14:ligatures w14:val="none"/>
+              </w:rPr>
+            </w:pPr>
+            <w:r>
+              <w:rPr>
+                <w:rFonts w:ascii="Calibri" w:eastAsia="Times New Roman" w:hAnsi="Calibri" w:cs="Calibri"/>
+                <w:color w:val="000000"/>
+                <w:kern w:val="0"/>
+                <w:sz w:val="22"/>
+                <w:szCs w:val="22"/>
+                <w:lang w:eastAsia="de-DE"/>
                 <w14:ligatures w14:val="none"/>
               </w:rPr>
               <w:t>PC21</w:t>
@@ -5306,18 +5637,18 @@
                 <w:kern w:val="0"/>
                 <w:sz w:val="22"/>
                 <w:szCs w:val="22"/>
-                <w:lang w:val="de-DE" w:eastAsia="de-DE"/>
-                <w14:ligatures w14:val="none"/>
-              </w:rPr>
-            </w:pPr>
-            <w:r>
-              <w:rPr>
-                <w:rFonts w:ascii="Calibri" w:eastAsia="Times New Roman" w:hAnsi="Calibri" w:cs="Calibri"/>
-                <w:color w:val="000000"/>
-                <w:kern w:val="0"/>
-                <w:sz w:val="22"/>
-                <w:szCs w:val="22"/>
-                <w:lang w:val="de-DE" w:eastAsia="de-DE"/>
+                <w:lang w:eastAsia="de-DE"/>
+                <w14:ligatures w14:val="none"/>
+              </w:rPr>
+            </w:pPr>
+            <w:r>
+              <w:rPr>
+                <w:rFonts w:ascii="Calibri" w:eastAsia="Times New Roman" w:hAnsi="Calibri" w:cs="Calibri"/>
+                <w:color w:val="000000"/>
+                <w:kern w:val="0"/>
+                <w:sz w:val="22"/>
+                <w:szCs w:val="22"/>
+                <w:lang w:eastAsia="de-DE"/>
                 <w14:ligatures w14:val="none"/>
               </w:rPr>
               <w:t>DNS/IoT-Server</w:t>
@@ -5341,18 +5672,18 @@
                 <w:kern w:val="0"/>
                 <w:sz w:val="22"/>
                 <w:szCs w:val="22"/>
-                <w:lang w:val="de-DE" w:eastAsia="de-DE"/>
-                <w14:ligatures w14:val="none"/>
-              </w:rPr>
-            </w:pPr>
-            <w:r>
-              <w:rPr>
-                <w:rFonts w:ascii="Calibri" w:eastAsia="Times New Roman" w:hAnsi="Calibri" w:cs="Calibri"/>
-                <w:color w:val="000000"/>
-                <w:kern w:val="0"/>
-                <w:sz w:val="22"/>
-                <w:szCs w:val="22"/>
-                <w:lang w:val="de-DE" w:eastAsia="de-DE"/>
+                <w:lang w:eastAsia="de-DE"/>
+                <w14:ligatures w14:val="none"/>
+              </w:rPr>
+            </w:pPr>
+            <w:r>
+              <w:rPr>
+                <w:rFonts w:ascii="Calibri" w:eastAsia="Times New Roman" w:hAnsi="Calibri" w:cs="Calibri"/>
+                <w:color w:val="000000"/>
+                <w:kern w:val="0"/>
+                <w:sz w:val="22"/>
+                <w:szCs w:val="22"/>
+                <w:lang w:eastAsia="de-DE"/>
                 <w14:ligatures w14:val="none"/>
               </w:rPr>
               <w:t>PC22</w:t>
@@ -5376,18 +5707,18 @@
                 <w:kern w:val="0"/>
                 <w:sz w:val="22"/>
                 <w:szCs w:val="22"/>
-                <w:lang w:val="de-DE" w:eastAsia="de-DE"/>
-                <w14:ligatures w14:val="none"/>
-              </w:rPr>
-            </w:pPr>
-            <w:r>
-              <w:rPr>
-                <w:rFonts w:ascii="Calibri" w:eastAsia="Times New Roman" w:hAnsi="Calibri" w:cs="Calibri"/>
-                <w:color w:val="000000"/>
-                <w:kern w:val="0"/>
-                <w:sz w:val="22"/>
-                <w:szCs w:val="22"/>
-                <w:lang w:val="de-DE" w:eastAsia="de-DE"/>
+                <w:lang w:eastAsia="de-DE"/>
+                <w14:ligatures w14:val="none"/>
+              </w:rPr>
+            </w:pPr>
+            <w:r>
+              <w:rPr>
+                <w:rFonts w:ascii="Calibri" w:eastAsia="Times New Roman" w:hAnsi="Calibri" w:cs="Calibri"/>
+                <w:color w:val="000000"/>
+                <w:kern w:val="0"/>
+                <w:sz w:val="22"/>
+                <w:szCs w:val="22"/>
+                <w:lang w:eastAsia="de-DE"/>
                 <w14:ligatures w14:val="none"/>
               </w:rPr>
               <w:t>WEB-Server</w:t>
@@ -5411,18 +5742,18 @@
                 <w:kern w:val="0"/>
                 <w:sz w:val="22"/>
                 <w:szCs w:val="22"/>
-                <w:lang w:val="de-DE" w:eastAsia="de-DE"/>
-                <w14:ligatures w14:val="none"/>
-              </w:rPr>
-            </w:pPr>
-            <w:r>
-              <w:rPr>
-                <w:rFonts w:ascii="Calibri" w:eastAsia="Times New Roman" w:hAnsi="Calibri" w:cs="Calibri"/>
-                <w:color w:val="000000"/>
-                <w:kern w:val="0"/>
-                <w:sz w:val="22"/>
-                <w:szCs w:val="22"/>
-                <w:lang w:val="de-DE" w:eastAsia="de-DE"/>
+                <w:lang w:eastAsia="de-DE"/>
+                <w14:ligatures w14:val="none"/>
+              </w:rPr>
+            </w:pPr>
+            <w:r>
+              <w:rPr>
+                <w:rFonts w:ascii="Calibri" w:eastAsia="Times New Roman" w:hAnsi="Calibri" w:cs="Calibri"/>
+                <w:color w:val="000000"/>
+                <w:kern w:val="0"/>
+                <w:sz w:val="22"/>
+                <w:szCs w:val="22"/>
+                <w:lang w:eastAsia="de-DE"/>
                 <w14:ligatures w14:val="none"/>
               </w:rPr>
               <w:t>Internet</w:t>
@@ -5446,18 +5777,18 @@
                 <w:kern w:val="0"/>
                 <w:sz w:val="22"/>
                 <w:szCs w:val="22"/>
-                <w:lang w:val="de-DE" w:eastAsia="de-DE"/>
-                <w14:ligatures w14:val="none"/>
-              </w:rPr>
-            </w:pPr>
-            <w:r>
-              <w:rPr>
-                <w:rFonts w:ascii="Calibri" w:eastAsia="Times New Roman" w:hAnsi="Calibri" w:cs="Calibri"/>
-                <w:color w:val="000000"/>
-                <w:kern w:val="0"/>
-                <w:sz w:val="22"/>
-                <w:szCs w:val="22"/>
-                <w:lang w:val="de-DE" w:eastAsia="de-DE"/>
+                <w:lang w:eastAsia="de-DE"/>
+                <w14:ligatures w14:val="none"/>
+              </w:rPr>
+            </w:pPr>
+            <w:r>
+              <w:rPr>
+                <w:rFonts w:ascii="Calibri" w:eastAsia="Times New Roman" w:hAnsi="Calibri" w:cs="Calibri"/>
+                <w:color w:val="000000"/>
+                <w:kern w:val="0"/>
+                <w:sz w:val="22"/>
+                <w:szCs w:val="22"/>
+                <w:lang w:eastAsia="de-DE"/>
                 <w14:ligatures w14:val="none"/>
               </w:rPr>
               <w:t>ISP-Router</w:t>
@@ -5481,18 +5812,18 @@
                 <w:kern w:val="0"/>
                 <w:sz w:val="22"/>
                 <w:szCs w:val="22"/>
-                <w:lang w:val="de-DE" w:eastAsia="de-DE"/>
-                <w14:ligatures w14:val="none"/>
-              </w:rPr>
-            </w:pPr>
-            <w:r>
-              <w:rPr>
-                <w:rFonts w:ascii="Calibri" w:eastAsia="Times New Roman" w:hAnsi="Calibri" w:cs="Calibri"/>
-                <w:color w:val="000000"/>
-                <w:kern w:val="0"/>
-                <w:sz w:val="22"/>
-                <w:szCs w:val="22"/>
-                <w:lang w:val="de-DE" w:eastAsia="de-DE"/>
+                <w:lang w:eastAsia="de-DE"/>
+                <w14:ligatures w14:val="none"/>
+              </w:rPr>
+            </w:pPr>
+            <w:r>
+              <w:rPr>
+                <w:rFonts w:ascii="Calibri" w:eastAsia="Times New Roman" w:hAnsi="Calibri" w:cs="Calibri"/>
+                <w:color w:val="000000"/>
+                <w:kern w:val="0"/>
+                <w:sz w:val="22"/>
+                <w:szCs w:val="22"/>
+                <w:lang w:eastAsia="de-DE"/>
                 <w14:ligatures w14:val="none"/>
               </w:rPr>
               <w:t>IoT-Laptop</w:t>
@@ -5521,18 +5852,18 @@
                 <w:kern w:val="0"/>
                 <w:sz w:val="22"/>
                 <w:szCs w:val="22"/>
-                <w:lang w:val="de-DE" w:eastAsia="de-DE"/>
-                <w14:ligatures w14:val="none"/>
-              </w:rPr>
-            </w:pPr>
-            <w:r>
-              <w:rPr>
-                <w:rFonts w:ascii="Calibri" w:eastAsia="Times New Roman" w:hAnsi="Calibri" w:cs="Calibri"/>
-                <w:color w:val="000000"/>
-                <w:kern w:val="0"/>
-                <w:sz w:val="22"/>
-                <w:szCs w:val="22"/>
-                <w:lang w:val="de-DE" w:eastAsia="de-DE"/>
+                <w:lang w:eastAsia="de-DE"/>
+                <w14:ligatures w14:val="none"/>
+              </w:rPr>
+            </w:pPr>
+            <w:r>
+              <w:rPr>
+                <w:rFonts w:ascii="Calibri" w:eastAsia="Times New Roman" w:hAnsi="Calibri" w:cs="Calibri"/>
+                <w:color w:val="000000"/>
+                <w:kern w:val="0"/>
+                <w:sz w:val="22"/>
+                <w:szCs w:val="22"/>
+                <w:lang w:eastAsia="de-DE"/>
                 <w14:ligatures w14:val="none"/>
               </w:rPr>
               <w:t>PC11</w:t>
@@ -5557,18 +5888,18 @@
                 <w:kern w:val="0"/>
                 <w:sz w:val="22"/>
                 <w:szCs w:val="22"/>
-                <w:lang w:val="de-DE" w:eastAsia="de-DE"/>
-                <w14:ligatures w14:val="none"/>
-              </w:rPr>
-            </w:pPr>
-            <w:r>
-              <w:rPr>
-                <w:rFonts w:ascii="Calibri" w:eastAsia="Times New Roman" w:hAnsi="Calibri" w:cs="Calibri"/>
-                <w:color w:val="000000"/>
-                <w:kern w:val="0"/>
-                <w:sz w:val="22"/>
-                <w:szCs w:val="22"/>
-                <w:lang w:val="de-DE" w:eastAsia="de-DE"/>
+                <w:lang w:eastAsia="de-DE"/>
+                <w14:ligatures w14:val="none"/>
+              </w:rPr>
+            </w:pPr>
+            <w:r>
+              <w:rPr>
+                <w:rFonts w:ascii="Calibri" w:eastAsia="Times New Roman" w:hAnsi="Calibri" w:cs="Calibri"/>
+                <w:color w:val="000000"/>
+                <w:kern w:val="0"/>
+                <w:sz w:val="22"/>
+                <w:szCs w:val="22"/>
+                <w:lang w:eastAsia="de-DE"/>
                 <w14:ligatures w14:val="none"/>
               </w:rPr>
               <w:t>-</w:t>
@@ -5593,18 +5924,18 @@
                 <w:kern w:val="0"/>
                 <w:sz w:val="22"/>
                 <w:szCs w:val="22"/>
-                <w:lang w:val="de-DE" w:eastAsia="de-DE"/>
-                <w14:ligatures w14:val="none"/>
-              </w:rPr>
-            </w:pPr>
-            <w:r>
-              <w:rPr>
-                <w:rFonts w:ascii="Calibri" w:eastAsia="Times New Roman" w:hAnsi="Calibri" w:cs="Calibri"/>
-                <w:color w:val="000000"/>
-                <w:kern w:val="0"/>
-                <w:sz w:val="22"/>
-                <w:szCs w:val="22"/>
-                <w:lang w:val="de-DE" w:eastAsia="de-DE"/>
+                <w:lang w:eastAsia="de-DE"/>
+                <w14:ligatures w14:val="none"/>
+              </w:rPr>
+            </w:pPr>
+            <w:r>
+              <w:rPr>
+                <w:rFonts w:ascii="Calibri" w:eastAsia="Times New Roman" w:hAnsi="Calibri" w:cs="Calibri"/>
+                <w:color w:val="000000"/>
+                <w:kern w:val="0"/>
+                <w:sz w:val="22"/>
+                <w:szCs w:val="22"/>
+                <w:lang w:eastAsia="de-DE"/>
                 <w14:ligatures w14:val="none"/>
               </w:rPr>
               <w:t>y</w:t>
@@ -5629,18 +5960,18 @@
                 <w:kern w:val="0"/>
                 <w:sz w:val="22"/>
                 <w:szCs w:val="22"/>
-                <w:lang w:val="de-DE" w:eastAsia="de-DE"/>
-                <w14:ligatures w14:val="none"/>
-              </w:rPr>
-            </w:pPr>
-            <w:r>
-              <w:rPr>
-                <w:rFonts w:ascii="Calibri" w:eastAsia="Times New Roman" w:hAnsi="Calibri" w:cs="Calibri"/>
-                <w:color w:val="000000"/>
-                <w:kern w:val="0"/>
-                <w:sz w:val="22"/>
-                <w:szCs w:val="22"/>
-                <w:lang w:val="de-DE" w:eastAsia="de-DE"/>
+                <w:lang w:eastAsia="de-DE"/>
+                <w14:ligatures w14:val="none"/>
+              </w:rPr>
+            </w:pPr>
+            <w:r>
+              <w:rPr>
+                <w:rFonts w:ascii="Calibri" w:eastAsia="Times New Roman" w:hAnsi="Calibri" w:cs="Calibri"/>
+                <w:color w:val="000000"/>
+                <w:kern w:val="0"/>
+                <w:sz w:val="22"/>
+                <w:szCs w:val="22"/>
+                <w:lang w:eastAsia="de-DE"/>
                 <w14:ligatures w14:val="none"/>
               </w:rPr>
               <w:t>x(80,443)</w:t>
@@ -5665,18 +5996,18 @@
                 <w:kern w:val="0"/>
                 <w:sz w:val="22"/>
                 <w:szCs w:val="22"/>
-                <w:lang w:val="de-DE" w:eastAsia="de-DE"/>
-                <w14:ligatures w14:val="none"/>
-              </w:rPr>
-            </w:pPr>
-            <w:r>
-              <w:rPr>
-                <w:rFonts w:ascii="Calibri" w:eastAsia="Times New Roman" w:hAnsi="Calibri" w:cs="Calibri"/>
-                <w:color w:val="000000"/>
-                <w:kern w:val="0"/>
-                <w:sz w:val="22"/>
-                <w:szCs w:val="22"/>
-                <w:lang w:val="de-DE" w:eastAsia="de-DE"/>
+                <w:lang w:eastAsia="de-DE"/>
+                <w14:ligatures w14:val="none"/>
+              </w:rPr>
+            </w:pPr>
+            <w:r>
+              <w:rPr>
+                <w:rFonts w:ascii="Calibri" w:eastAsia="Times New Roman" w:hAnsi="Calibri" w:cs="Calibri"/>
+                <w:color w:val="000000"/>
+                <w:kern w:val="0"/>
+                <w:sz w:val="22"/>
+                <w:szCs w:val="22"/>
+                <w:lang w:eastAsia="de-DE"/>
                 <w14:ligatures w14:val="none"/>
               </w:rPr>
               <w:t>y</w:t>
@@ -5701,18 +6032,18 @@
                 <w:kern w:val="0"/>
                 <w:sz w:val="22"/>
                 <w:szCs w:val="22"/>
-                <w:lang w:val="de-DE" w:eastAsia="de-DE"/>
-                <w14:ligatures w14:val="none"/>
-              </w:rPr>
-            </w:pPr>
-            <w:r>
-              <w:rPr>
-                <w:rFonts w:ascii="Calibri" w:eastAsia="Times New Roman" w:hAnsi="Calibri" w:cs="Calibri"/>
-                <w:color w:val="000000"/>
-                <w:kern w:val="0"/>
-                <w:sz w:val="22"/>
-                <w:szCs w:val="22"/>
-                <w:lang w:val="de-DE" w:eastAsia="de-DE"/>
+                <w:lang w:eastAsia="de-DE"/>
+                <w14:ligatures w14:val="none"/>
+              </w:rPr>
+            </w:pPr>
+            <w:r>
+              <w:rPr>
+                <w:rFonts w:ascii="Calibri" w:eastAsia="Times New Roman" w:hAnsi="Calibri" w:cs="Calibri"/>
+                <w:color w:val="000000"/>
+                <w:kern w:val="0"/>
+                <w:sz w:val="22"/>
+                <w:szCs w:val="22"/>
+                <w:lang w:eastAsia="de-DE"/>
                 <w14:ligatures w14:val="none"/>
               </w:rPr>
               <w:t>y</w:t>
@@ -5737,18 +6068,18 @@
                 <w:kern w:val="0"/>
                 <w:sz w:val="22"/>
                 <w:szCs w:val="22"/>
-                <w:lang w:val="de-DE" w:eastAsia="de-DE"/>
-                <w14:ligatures w14:val="none"/>
-              </w:rPr>
-            </w:pPr>
-            <w:r>
-              <w:rPr>
-                <w:rFonts w:ascii="Calibri" w:eastAsia="Times New Roman" w:hAnsi="Calibri" w:cs="Calibri"/>
-                <w:color w:val="000000"/>
-                <w:kern w:val="0"/>
-                <w:sz w:val="22"/>
-                <w:szCs w:val="22"/>
-                <w:lang w:val="de-DE" w:eastAsia="de-DE"/>
+                <w:lang w:eastAsia="de-DE"/>
+                <w14:ligatures w14:val="none"/>
+              </w:rPr>
+            </w:pPr>
+            <w:r>
+              <w:rPr>
+                <w:rFonts w:ascii="Calibri" w:eastAsia="Times New Roman" w:hAnsi="Calibri" w:cs="Calibri"/>
+                <w:color w:val="000000"/>
+                <w:kern w:val="0"/>
+                <w:sz w:val="22"/>
+                <w:szCs w:val="22"/>
+                <w:lang w:eastAsia="de-DE"/>
                 <w14:ligatures w14:val="none"/>
               </w:rPr>
               <w:t>y</w:t>
@@ -5773,18 +6104,18 @@
                 <w:kern w:val="0"/>
                 <w:sz w:val="22"/>
                 <w:szCs w:val="22"/>
-                <w:lang w:val="de-DE" w:eastAsia="de-DE"/>
-                <w14:ligatures w14:val="none"/>
-              </w:rPr>
-            </w:pPr>
-            <w:r>
-              <w:rPr>
-                <w:rFonts w:ascii="Calibri" w:eastAsia="Times New Roman" w:hAnsi="Calibri" w:cs="Calibri"/>
-                <w:color w:val="000000"/>
-                <w:kern w:val="0"/>
-                <w:sz w:val="22"/>
-                <w:szCs w:val="22"/>
-                <w:lang w:val="de-DE" w:eastAsia="de-DE"/>
+                <w:lang w:eastAsia="de-DE"/>
+                <w14:ligatures w14:val="none"/>
+              </w:rPr>
+            </w:pPr>
+            <w:r>
+              <w:rPr>
+                <w:rFonts w:ascii="Calibri" w:eastAsia="Times New Roman" w:hAnsi="Calibri" w:cs="Calibri"/>
+                <w:color w:val="000000"/>
+                <w:kern w:val="0"/>
+                <w:sz w:val="22"/>
+                <w:szCs w:val="22"/>
+                <w:lang w:eastAsia="de-DE"/>
                 <w14:ligatures w14:val="none"/>
               </w:rPr>
               <w:t>x(ssh)</w:t>
@@ -5809,18 +6140,18 @@
                 <w:kern w:val="0"/>
                 <w:sz w:val="22"/>
                 <w:szCs w:val="22"/>
-                <w:lang w:val="de-DE" w:eastAsia="de-DE"/>
-                <w14:ligatures w14:val="none"/>
-              </w:rPr>
-            </w:pPr>
-            <w:r>
-              <w:rPr>
-                <w:rFonts w:ascii="Calibri" w:eastAsia="Times New Roman" w:hAnsi="Calibri" w:cs="Calibri"/>
-                <w:color w:val="000000"/>
-                <w:kern w:val="0"/>
-                <w:sz w:val="22"/>
-                <w:szCs w:val="22"/>
-                <w:lang w:val="de-DE" w:eastAsia="de-DE"/>
+                <w:lang w:eastAsia="de-DE"/>
+                <w14:ligatures w14:val="none"/>
+              </w:rPr>
+            </w:pPr>
+            <w:r>
+              <w:rPr>
+                <w:rFonts w:ascii="Calibri" w:eastAsia="Times New Roman" w:hAnsi="Calibri" w:cs="Calibri"/>
+                <w:color w:val="000000"/>
+                <w:kern w:val="0"/>
+                <w:sz w:val="22"/>
+                <w:szCs w:val="22"/>
+                <w:lang w:eastAsia="de-DE"/>
                 <w14:ligatures w14:val="none"/>
               </w:rPr>
               <w:t>x</w:t>
@@ -5849,18 +6180,18 @@
                 <w:kern w:val="0"/>
                 <w:sz w:val="22"/>
                 <w:szCs w:val="22"/>
-                <w:lang w:val="de-DE" w:eastAsia="de-DE"/>
-                <w14:ligatures w14:val="none"/>
-              </w:rPr>
-            </w:pPr>
-            <w:r>
-              <w:rPr>
-                <w:rFonts w:ascii="Calibri" w:eastAsia="Times New Roman" w:hAnsi="Calibri" w:cs="Calibri"/>
-                <w:color w:val="000000"/>
-                <w:kern w:val="0"/>
-                <w:sz w:val="22"/>
-                <w:szCs w:val="22"/>
-                <w:lang w:val="de-DE" w:eastAsia="de-DE"/>
+                <w:lang w:eastAsia="de-DE"/>
+                <w14:ligatures w14:val="none"/>
+              </w:rPr>
+            </w:pPr>
+            <w:r>
+              <w:rPr>
+                <w:rFonts w:ascii="Calibri" w:eastAsia="Times New Roman" w:hAnsi="Calibri" w:cs="Calibri"/>
+                <w:color w:val="000000"/>
+                <w:kern w:val="0"/>
+                <w:sz w:val="22"/>
+                <w:szCs w:val="22"/>
+                <w:lang w:eastAsia="de-DE"/>
                 <w14:ligatures w14:val="none"/>
               </w:rPr>
               <w:t>PC21</w:t>
@@ -5885,18 +6216,18 @@
                 <w:kern w:val="0"/>
                 <w:sz w:val="22"/>
                 <w:szCs w:val="22"/>
-                <w:lang w:val="de-DE" w:eastAsia="de-DE"/>
-                <w14:ligatures w14:val="none"/>
-              </w:rPr>
-            </w:pPr>
-            <w:r>
-              <w:rPr>
-                <w:rFonts w:ascii="Calibri" w:eastAsia="Times New Roman" w:hAnsi="Calibri" w:cs="Calibri"/>
-                <w:color w:val="000000"/>
-                <w:kern w:val="0"/>
-                <w:sz w:val="22"/>
-                <w:szCs w:val="22"/>
-                <w:lang w:val="de-DE" w:eastAsia="de-DE"/>
+                <w:lang w:eastAsia="de-DE"/>
+                <w14:ligatures w14:val="none"/>
+              </w:rPr>
+            </w:pPr>
+            <w:r>
+              <w:rPr>
+                <w:rFonts w:ascii="Calibri" w:eastAsia="Times New Roman" w:hAnsi="Calibri" w:cs="Calibri"/>
+                <w:color w:val="000000"/>
+                <w:kern w:val="0"/>
+                <w:sz w:val="22"/>
+                <w:szCs w:val="22"/>
+                <w:lang w:eastAsia="de-DE"/>
                 <w14:ligatures w14:val="none"/>
               </w:rPr>
               <w:t>y</w:t>
@@ -5921,18 +6252,18 @@
                 <w:kern w:val="0"/>
                 <w:sz w:val="22"/>
                 <w:szCs w:val="22"/>
-                <w:lang w:val="de-DE" w:eastAsia="de-DE"/>
-                <w14:ligatures w14:val="none"/>
-              </w:rPr>
-            </w:pPr>
-            <w:r>
-              <w:rPr>
-                <w:rFonts w:ascii="Calibri" w:eastAsia="Times New Roman" w:hAnsi="Calibri" w:cs="Calibri"/>
-                <w:color w:val="000000"/>
-                <w:kern w:val="0"/>
-                <w:sz w:val="22"/>
-                <w:szCs w:val="22"/>
-                <w:lang w:val="de-DE" w:eastAsia="de-DE"/>
+                <w:lang w:eastAsia="de-DE"/>
+                <w14:ligatures w14:val="none"/>
+              </w:rPr>
+            </w:pPr>
+            <w:r>
+              <w:rPr>
+                <w:rFonts w:ascii="Calibri" w:eastAsia="Times New Roman" w:hAnsi="Calibri" w:cs="Calibri"/>
+                <w:color w:val="000000"/>
+                <w:kern w:val="0"/>
+                <w:sz w:val="22"/>
+                <w:szCs w:val="22"/>
+                <w:lang w:eastAsia="de-DE"/>
                 <w14:ligatures w14:val="none"/>
               </w:rPr>
               <w:t>-</w:t>
@@ -5957,18 +6288,18 @@
                 <w:kern w:val="0"/>
                 <w:sz w:val="22"/>
                 <w:szCs w:val="22"/>
-                <w:lang w:val="de-DE" w:eastAsia="de-DE"/>
-                <w14:ligatures w14:val="none"/>
-              </w:rPr>
-            </w:pPr>
-            <w:r>
-              <w:rPr>
-                <w:rFonts w:ascii="Calibri" w:eastAsia="Times New Roman" w:hAnsi="Calibri" w:cs="Calibri"/>
-                <w:color w:val="000000"/>
-                <w:kern w:val="0"/>
-                <w:sz w:val="22"/>
-                <w:szCs w:val="22"/>
-                <w:lang w:val="de-DE" w:eastAsia="de-DE"/>
+                <w:lang w:eastAsia="de-DE"/>
+                <w14:ligatures w14:val="none"/>
+              </w:rPr>
+            </w:pPr>
+            <w:r>
+              <w:rPr>
+                <w:rFonts w:ascii="Calibri" w:eastAsia="Times New Roman" w:hAnsi="Calibri" w:cs="Calibri"/>
+                <w:color w:val="000000"/>
+                <w:kern w:val="0"/>
+                <w:sz w:val="22"/>
+                <w:szCs w:val="22"/>
+                <w:lang w:eastAsia="de-DE"/>
                 <w14:ligatures w14:val="none"/>
               </w:rPr>
               <w:t>x(80,443)</w:t>
@@ -5993,18 +6324,18 @@
                 <w:kern w:val="0"/>
                 <w:sz w:val="22"/>
                 <w:szCs w:val="22"/>
-                <w:lang w:val="de-DE" w:eastAsia="de-DE"/>
-                <w14:ligatures w14:val="none"/>
-              </w:rPr>
-            </w:pPr>
-            <w:r>
-              <w:rPr>
-                <w:rFonts w:ascii="Calibri" w:eastAsia="Times New Roman" w:hAnsi="Calibri" w:cs="Calibri"/>
-                <w:color w:val="000000"/>
-                <w:kern w:val="0"/>
-                <w:sz w:val="22"/>
-                <w:szCs w:val="22"/>
-                <w:lang w:val="de-DE" w:eastAsia="de-DE"/>
+                <w:lang w:eastAsia="de-DE"/>
+                <w14:ligatures w14:val="none"/>
+              </w:rPr>
+            </w:pPr>
+            <w:r>
+              <w:rPr>
+                <w:rFonts w:ascii="Calibri" w:eastAsia="Times New Roman" w:hAnsi="Calibri" w:cs="Calibri"/>
+                <w:color w:val="000000"/>
+                <w:kern w:val="0"/>
+                <w:sz w:val="22"/>
+                <w:szCs w:val="22"/>
+                <w:lang w:eastAsia="de-DE"/>
                 <w14:ligatures w14:val="none"/>
               </w:rPr>
               <w:t>y</w:t>
@@ -6029,18 +6360,18 @@
                 <w:kern w:val="0"/>
                 <w:sz w:val="22"/>
                 <w:szCs w:val="22"/>
-                <w:lang w:val="de-DE" w:eastAsia="de-DE"/>
-                <w14:ligatures w14:val="none"/>
-              </w:rPr>
-            </w:pPr>
-            <w:r>
-              <w:rPr>
-                <w:rFonts w:ascii="Calibri" w:eastAsia="Times New Roman" w:hAnsi="Calibri" w:cs="Calibri"/>
-                <w:color w:val="000000"/>
-                <w:kern w:val="0"/>
-                <w:sz w:val="22"/>
-                <w:szCs w:val="22"/>
-                <w:lang w:val="de-DE" w:eastAsia="de-DE"/>
+                <w:lang w:eastAsia="de-DE"/>
+                <w14:ligatures w14:val="none"/>
+              </w:rPr>
+            </w:pPr>
+            <w:r>
+              <w:rPr>
+                <w:rFonts w:ascii="Calibri" w:eastAsia="Times New Roman" w:hAnsi="Calibri" w:cs="Calibri"/>
+                <w:color w:val="000000"/>
+                <w:kern w:val="0"/>
+                <w:sz w:val="22"/>
+                <w:szCs w:val="22"/>
+                <w:lang w:eastAsia="de-DE"/>
                 <w14:ligatures w14:val="none"/>
               </w:rPr>
               <w:t>y</w:t>
@@ -6065,18 +6396,18 @@
                 <w:kern w:val="0"/>
                 <w:sz w:val="22"/>
                 <w:szCs w:val="22"/>
-                <w:lang w:val="de-DE" w:eastAsia="de-DE"/>
-                <w14:ligatures w14:val="none"/>
-              </w:rPr>
-            </w:pPr>
-            <w:r>
-              <w:rPr>
-                <w:rFonts w:ascii="Calibri" w:eastAsia="Times New Roman" w:hAnsi="Calibri" w:cs="Calibri"/>
-                <w:color w:val="000000"/>
-                <w:kern w:val="0"/>
-                <w:sz w:val="22"/>
-                <w:szCs w:val="22"/>
-                <w:lang w:val="de-DE" w:eastAsia="de-DE"/>
+                <w:lang w:eastAsia="de-DE"/>
+                <w14:ligatures w14:val="none"/>
+              </w:rPr>
+            </w:pPr>
+            <w:r>
+              <w:rPr>
+                <w:rFonts w:ascii="Calibri" w:eastAsia="Times New Roman" w:hAnsi="Calibri" w:cs="Calibri"/>
+                <w:color w:val="000000"/>
+                <w:kern w:val="0"/>
+                <w:sz w:val="22"/>
+                <w:szCs w:val="22"/>
+                <w:lang w:eastAsia="de-DE"/>
                 <w14:ligatures w14:val="none"/>
               </w:rPr>
               <w:t>y</w:t>
@@ -6101,18 +6432,18 @@
                 <w:kern w:val="0"/>
                 <w:sz w:val="22"/>
                 <w:szCs w:val="22"/>
-                <w:lang w:val="de-DE" w:eastAsia="de-DE"/>
-                <w14:ligatures w14:val="none"/>
-              </w:rPr>
-            </w:pPr>
-            <w:r>
-              <w:rPr>
-                <w:rFonts w:ascii="Calibri" w:eastAsia="Times New Roman" w:hAnsi="Calibri" w:cs="Calibri"/>
-                <w:color w:val="000000"/>
-                <w:kern w:val="0"/>
-                <w:sz w:val="22"/>
-                <w:szCs w:val="22"/>
-                <w:lang w:val="de-DE" w:eastAsia="de-DE"/>
+                <w:lang w:eastAsia="de-DE"/>
+                <w14:ligatures w14:val="none"/>
+              </w:rPr>
+            </w:pPr>
+            <w:r>
+              <w:rPr>
+                <w:rFonts w:ascii="Calibri" w:eastAsia="Times New Roman" w:hAnsi="Calibri" w:cs="Calibri"/>
+                <w:color w:val="000000"/>
+                <w:kern w:val="0"/>
+                <w:sz w:val="22"/>
+                <w:szCs w:val="22"/>
+                <w:lang w:eastAsia="de-DE"/>
                 <w14:ligatures w14:val="none"/>
               </w:rPr>
               <w:t>x(ssh)</w:t>
@@ -6137,18 +6468,18 @@
                 <w:kern w:val="0"/>
                 <w:sz w:val="22"/>
                 <w:szCs w:val="22"/>
-                <w:lang w:val="de-DE" w:eastAsia="de-DE"/>
-                <w14:ligatures w14:val="none"/>
-              </w:rPr>
-            </w:pPr>
-            <w:r>
-              <w:rPr>
-                <w:rFonts w:ascii="Calibri" w:eastAsia="Times New Roman" w:hAnsi="Calibri" w:cs="Calibri"/>
-                <w:color w:val="000000"/>
-                <w:kern w:val="0"/>
-                <w:sz w:val="22"/>
-                <w:szCs w:val="22"/>
-                <w:lang w:val="de-DE" w:eastAsia="de-DE"/>
+                <w:lang w:eastAsia="de-DE"/>
+                <w14:ligatures w14:val="none"/>
+              </w:rPr>
+            </w:pPr>
+            <w:r>
+              <w:rPr>
+                <w:rFonts w:ascii="Calibri" w:eastAsia="Times New Roman" w:hAnsi="Calibri" w:cs="Calibri"/>
+                <w:color w:val="000000"/>
+                <w:kern w:val="0"/>
+                <w:sz w:val="22"/>
+                <w:szCs w:val="22"/>
+                <w:lang w:eastAsia="de-DE"/>
                 <w14:ligatures w14:val="none"/>
               </w:rPr>
               <w:t>x</w:t>
@@ -6177,18 +6508,18 @@
                 <w:kern w:val="0"/>
                 <w:sz w:val="22"/>
                 <w:szCs w:val="22"/>
-                <w:lang w:val="de-DE" w:eastAsia="de-DE"/>
-                <w14:ligatures w14:val="none"/>
-              </w:rPr>
-            </w:pPr>
-            <w:r>
-              <w:rPr>
-                <w:rFonts w:ascii="Calibri" w:eastAsia="Times New Roman" w:hAnsi="Calibri" w:cs="Calibri"/>
-                <w:color w:val="000000"/>
-                <w:kern w:val="0"/>
-                <w:sz w:val="22"/>
-                <w:szCs w:val="22"/>
-                <w:lang w:val="de-DE" w:eastAsia="de-DE"/>
+                <w:lang w:eastAsia="de-DE"/>
+                <w14:ligatures w14:val="none"/>
+              </w:rPr>
+            </w:pPr>
+            <w:r>
+              <w:rPr>
+                <w:rFonts w:ascii="Calibri" w:eastAsia="Times New Roman" w:hAnsi="Calibri" w:cs="Calibri"/>
+                <w:color w:val="000000"/>
+                <w:kern w:val="0"/>
+                <w:sz w:val="22"/>
+                <w:szCs w:val="22"/>
+                <w:lang w:eastAsia="de-DE"/>
                 <w14:ligatures w14:val="none"/>
               </w:rPr>
               <w:t>DNS/IoT-Server</w:t>
@@ -6213,18 +6544,18 @@
                 <w:kern w:val="0"/>
                 <w:sz w:val="22"/>
                 <w:szCs w:val="22"/>
-                <w:lang w:val="de-DE" w:eastAsia="de-DE"/>
-                <w14:ligatures w14:val="none"/>
-              </w:rPr>
-            </w:pPr>
-            <w:r>
-              <w:rPr>
-                <w:rFonts w:ascii="Calibri" w:eastAsia="Times New Roman" w:hAnsi="Calibri" w:cs="Calibri"/>
-                <w:color w:val="000000"/>
-                <w:kern w:val="0"/>
-                <w:sz w:val="22"/>
-                <w:szCs w:val="22"/>
-                <w:lang w:val="de-DE" w:eastAsia="de-DE"/>
+                <w:lang w:eastAsia="de-DE"/>
+                <w14:ligatures w14:val="none"/>
+              </w:rPr>
+            </w:pPr>
+            <w:r>
+              <w:rPr>
+                <w:rFonts w:ascii="Calibri" w:eastAsia="Times New Roman" w:hAnsi="Calibri" w:cs="Calibri"/>
+                <w:color w:val="000000"/>
+                <w:kern w:val="0"/>
+                <w:sz w:val="22"/>
+                <w:szCs w:val="22"/>
+                <w:lang w:eastAsia="de-DE"/>
                 <w14:ligatures w14:val="none"/>
               </w:rPr>
               <w:t>y</w:t>
@@ -6249,18 +6580,18 @@
                 <w:kern w:val="0"/>
                 <w:sz w:val="22"/>
                 <w:szCs w:val="22"/>
-                <w:lang w:val="de-DE" w:eastAsia="de-DE"/>
-                <w14:ligatures w14:val="none"/>
-              </w:rPr>
-            </w:pPr>
-            <w:r>
-              <w:rPr>
-                <w:rFonts w:ascii="Calibri" w:eastAsia="Times New Roman" w:hAnsi="Calibri" w:cs="Calibri"/>
-                <w:color w:val="000000"/>
-                <w:kern w:val="0"/>
-                <w:sz w:val="22"/>
-                <w:szCs w:val="22"/>
-                <w:lang w:val="de-DE" w:eastAsia="de-DE"/>
+                <w:lang w:eastAsia="de-DE"/>
+                <w14:ligatures w14:val="none"/>
+              </w:rPr>
+            </w:pPr>
+            <w:r>
+              <w:rPr>
+                <w:rFonts w:ascii="Calibri" w:eastAsia="Times New Roman" w:hAnsi="Calibri" w:cs="Calibri"/>
+                <w:color w:val="000000"/>
+                <w:kern w:val="0"/>
+                <w:sz w:val="22"/>
+                <w:szCs w:val="22"/>
+                <w:lang w:eastAsia="de-DE"/>
                 <w14:ligatures w14:val="none"/>
               </w:rPr>
               <w:t>y</w:t>
@@ -6285,18 +6616,18 @@
                 <w:kern w:val="0"/>
                 <w:sz w:val="22"/>
                 <w:szCs w:val="22"/>
-                <w:lang w:val="de-DE" w:eastAsia="de-DE"/>
-                <w14:ligatures w14:val="none"/>
-              </w:rPr>
-            </w:pPr>
-            <w:r>
-              <w:rPr>
-                <w:rFonts w:ascii="Calibri" w:eastAsia="Times New Roman" w:hAnsi="Calibri" w:cs="Calibri"/>
-                <w:color w:val="000000"/>
-                <w:kern w:val="0"/>
-                <w:sz w:val="22"/>
-                <w:szCs w:val="22"/>
-                <w:lang w:val="de-DE" w:eastAsia="de-DE"/>
+                <w:lang w:eastAsia="de-DE"/>
+                <w14:ligatures w14:val="none"/>
+              </w:rPr>
+            </w:pPr>
+            <w:r>
+              <w:rPr>
+                <w:rFonts w:ascii="Calibri" w:eastAsia="Times New Roman" w:hAnsi="Calibri" w:cs="Calibri"/>
+                <w:color w:val="000000"/>
+                <w:kern w:val="0"/>
+                <w:sz w:val="22"/>
+                <w:szCs w:val="22"/>
+                <w:lang w:eastAsia="de-DE"/>
                 <w14:ligatures w14:val="none"/>
               </w:rPr>
               <w:t>-</w:t>
@@ -6321,18 +6652,18 @@
                 <w:kern w:val="0"/>
                 <w:sz w:val="22"/>
                 <w:szCs w:val="22"/>
-                <w:lang w:val="de-DE" w:eastAsia="de-DE"/>
-                <w14:ligatures w14:val="none"/>
-              </w:rPr>
-            </w:pPr>
-            <w:r>
-              <w:rPr>
-                <w:rFonts w:ascii="Calibri" w:eastAsia="Times New Roman" w:hAnsi="Calibri" w:cs="Calibri"/>
-                <w:color w:val="000000"/>
-                <w:kern w:val="0"/>
-                <w:sz w:val="22"/>
-                <w:szCs w:val="22"/>
-                <w:lang w:val="de-DE" w:eastAsia="de-DE"/>
+                <w:lang w:eastAsia="de-DE"/>
+                <w14:ligatures w14:val="none"/>
+              </w:rPr>
+            </w:pPr>
+            <w:r>
+              <w:rPr>
+                <w:rFonts w:ascii="Calibri" w:eastAsia="Times New Roman" w:hAnsi="Calibri" w:cs="Calibri"/>
+                <w:color w:val="000000"/>
+                <w:kern w:val="0"/>
+                <w:sz w:val="22"/>
+                <w:szCs w:val="22"/>
+                <w:lang w:eastAsia="de-DE"/>
                 <w14:ligatures w14:val="none"/>
               </w:rPr>
               <w:t>y</w:t>
@@ -6357,18 +6688,18 @@
                 <w:kern w:val="0"/>
                 <w:sz w:val="22"/>
                 <w:szCs w:val="22"/>
-                <w:lang w:val="de-DE" w:eastAsia="de-DE"/>
-                <w14:ligatures w14:val="none"/>
-              </w:rPr>
-            </w:pPr>
-            <w:r>
-              <w:rPr>
-                <w:rFonts w:ascii="Calibri" w:eastAsia="Times New Roman" w:hAnsi="Calibri" w:cs="Calibri"/>
-                <w:color w:val="000000"/>
-                <w:kern w:val="0"/>
-                <w:sz w:val="22"/>
-                <w:szCs w:val="22"/>
-                <w:lang w:val="de-DE" w:eastAsia="de-DE"/>
+                <w:lang w:eastAsia="de-DE"/>
+                <w14:ligatures w14:val="none"/>
+              </w:rPr>
+            </w:pPr>
+            <w:r>
+              <w:rPr>
+                <w:rFonts w:ascii="Calibri" w:eastAsia="Times New Roman" w:hAnsi="Calibri" w:cs="Calibri"/>
+                <w:color w:val="000000"/>
+                <w:kern w:val="0"/>
+                <w:sz w:val="22"/>
+                <w:szCs w:val="22"/>
+                <w:lang w:eastAsia="de-DE"/>
                 <w14:ligatures w14:val="none"/>
               </w:rPr>
               <w:t>x</w:t>
@@ -6393,18 +6724,18 @@
                 <w:kern w:val="0"/>
                 <w:sz w:val="22"/>
                 <w:szCs w:val="22"/>
-                <w:lang w:val="de-DE" w:eastAsia="de-DE"/>
-                <w14:ligatures w14:val="none"/>
-              </w:rPr>
-            </w:pPr>
-            <w:r>
-              <w:rPr>
-                <w:rFonts w:ascii="Calibri" w:eastAsia="Times New Roman" w:hAnsi="Calibri" w:cs="Calibri"/>
-                <w:color w:val="000000"/>
-                <w:kern w:val="0"/>
-                <w:sz w:val="22"/>
-                <w:szCs w:val="22"/>
-                <w:lang w:val="de-DE" w:eastAsia="de-DE"/>
+                <w:lang w:eastAsia="de-DE"/>
+                <w14:ligatures w14:val="none"/>
+              </w:rPr>
+            </w:pPr>
+            <w:r>
+              <w:rPr>
+                <w:rFonts w:ascii="Calibri" w:eastAsia="Times New Roman" w:hAnsi="Calibri" w:cs="Calibri"/>
+                <w:color w:val="000000"/>
+                <w:kern w:val="0"/>
+                <w:sz w:val="22"/>
+                <w:szCs w:val="22"/>
+                <w:lang w:eastAsia="de-DE"/>
                 <w14:ligatures w14:val="none"/>
               </w:rPr>
               <w:t>x</w:t>
@@ -6429,18 +6760,18 @@
                 <w:kern w:val="0"/>
                 <w:sz w:val="22"/>
                 <w:szCs w:val="22"/>
-                <w:lang w:val="de-DE" w:eastAsia="de-DE"/>
-                <w14:ligatures w14:val="none"/>
-              </w:rPr>
-            </w:pPr>
-            <w:r>
-              <w:rPr>
-                <w:rFonts w:ascii="Calibri" w:eastAsia="Times New Roman" w:hAnsi="Calibri" w:cs="Calibri"/>
-                <w:color w:val="000000"/>
-                <w:kern w:val="0"/>
-                <w:sz w:val="22"/>
-                <w:szCs w:val="22"/>
-                <w:lang w:val="de-DE" w:eastAsia="de-DE"/>
+                <w:lang w:eastAsia="de-DE"/>
+                <w14:ligatures w14:val="none"/>
+              </w:rPr>
+            </w:pPr>
+            <w:r>
+              <w:rPr>
+                <w:rFonts w:ascii="Calibri" w:eastAsia="Times New Roman" w:hAnsi="Calibri" w:cs="Calibri"/>
+                <w:color w:val="000000"/>
+                <w:kern w:val="0"/>
+                <w:sz w:val="22"/>
+                <w:szCs w:val="22"/>
+                <w:lang w:eastAsia="de-DE"/>
                 <w14:ligatures w14:val="none"/>
               </w:rPr>
               <w:t>x(ssh)</w:t>
@@ -6465,18 +6796,18 @@
                 <w:kern w:val="0"/>
                 <w:sz w:val="22"/>
                 <w:szCs w:val="22"/>
-                <w:lang w:val="de-DE" w:eastAsia="de-DE"/>
-                <w14:ligatures w14:val="none"/>
-              </w:rPr>
-            </w:pPr>
-            <w:r>
-              <w:rPr>
-                <w:rFonts w:ascii="Calibri" w:eastAsia="Times New Roman" w:hAnsi="Calibri" w:cs="Calibri"/>
-                <w:color w:val="000000"/>
-                <w:kern w:val="0"/>
-                <w:sz w:val="22"/>
-                <w:szCs w:val="22"/>
-                <w:lang w:val="de-DE" w:eastAsia="de-DE"/>
+                <w:lang w:eastAsia="de-DE"/>
+                <w14:ligatures w14:val="none"/>
+              </w:rPr>
+            </w:pPr>
+            <w:r>
+              <w:rPr>
+                <w:rFonts w:ascii="Calibri" w:eastAsia="Times New Roman" w:hAnsi="Calibri" w:cs="Calibri"/>
+                <w:color w:val="000000"/>
+                <w:kern w:val="0"/>
+                <w:sz w:val="22"/>
+                <w:szCs w:val="22"/>
+                <w:lang w:eastAsia="de-DE"/>
                 <w14:ligatures w14:val="none"/>
               </w:rPr>
               <w:t>x</w:t>
@@ -6505,18 +6836,18 @@
                 <w:kern w:val="0"/>
                 <w:sz w:val="22"/>
                 <w:szCs w:val="22"/>
-                <w:lang w:val="de-DE" w:eastAsia="de-DE"/>
-                <w14:ligatures w14:val="none"/>
-              </w:rPr>
-            </w:pPr>
-            <w:r>
-              <w:rPr>
-                <w:rFonts w:ascii="Calibri" w:eastAsia="Times New Roman" w:hAnsi="Calibri" w:cs="Calibri"/>
-                <w:color w:val="000000"/>
-                <w:kern w:val="0"/>
-                <w:sz w:val="22"/>
-                <w:szCs w:val="22"/>
-                <w:lang w:val="de-DE" w:eastAsia="de-DE"/>
+                <w:lang w:eastAsia="de-DE"/>
+                <w14:ligatures w14:val="none"/>
+              </w:rPr>
+            </w:pPr>
+            <w:r>
+              <w:rPr>
+                <w:rFonts w:ascii="Calibri" w:eastAsia="Times New Roman" w:hAnsi="Calibri" w:cs="Calibri"/>
+                <w:color w:val="000000"/>
+                <w:kern w:val="0"/>
+                <w:sz w:val="22"/>
+                <w:szCs w:val="22"/>
+                <w:lang w:eastAsia="de-DE"/>
                 <w14:ligatures w14:val="none"/>
               </w:rPr>
               <w:t>WEB-Server</w:t>
@@ -6541,18 +6872,18 @@
                 <w:kern w:val="0"/>
                 <w:sz w:val="22"/>
                 <w:szCs w:val="22"/>
-                <w:lang w:val="de-DE" w:eastAsia="de-DE"/>
-                <w14:ligatures w14:val="none"/>
-              </w:rPr>
-            </w:pPr>
-            <w:r>
-              <w:rPr>
-                <w:rFonts w:ascii="Calibri" w:eastAsia="Times New Roman" w:hAnsi="Calibri" w:cs="Calibri"/>
-                <w:color w:val="000000"/>
-                <w:kern w:val="0"/>
-                <w:sz w:val="22"/>
-                <w:szCs w:val="22"/>
-                <w:lang w:val="de-DE" w:eastAsia="de-DE"/>
+                <w:lang w:eastAsia="de-DE"/>
+                <w14:ligatures w14:val="none"/>
+              </w:rPr>
+            </w:pPr>
+            <w:r>
+              <w:rPr>
+                <w:rFonts w:ascii="Calibri" w:eastAsia="Times New Roman" w:hAnsi="Calibri" w:cs="Calibri"/>
+                <w:color w:val="000000"/>
+                <w:kern w:val="0"/>
+                <w:sz w:val="22"/>
+                <w:szCs w:val="22"/>
+                <w:lang w:eastAsia="de-DE"/>
                 <w14:ligatures w14:val="none"/>
               </w:rPr>
               <w:t>x(ping)</w:t>
@@ -6577,18 +6908,18 @@
                 <w:kern w:val="0"/>
                 <w:sz w:val="22"/>
                 <w:szCs w:val="22"/>
-                <w:lang w:val="de-DE" w:eastAsia="de-DE"/>
-                <w14:ligatures w14:val="none"/>
-              </w:rPr>
-            </w:pPr>
-            <w:r>
-              <w:rPr>
-                <w:rFonts w:ascii="Calibri" w:eastAsia="Times New Roman" w:hAnsi="Calibri" w:cs="Calibri"/>
-                <w:color w:val="000000"/>
-                <w:kern w:val="0"/>
-                <w:sz w:val="22"/>
-                <w:szCs w:val="22"/>
-                <w:lang w:val="de-DE" w:eastAsia="de-DE"/>
+                <w:lang w:eastAsia="de-DE"/>
+                <w14:ligatures w14:val="none"/>
+              </w:rPr>
+            </w:pPr>
+            <w:r>
+              <w:rPr>
+                <w:rFonts w:ascii="Calibri" w:eastAsia="Times New Roman" w:hAnsi="Calibri" w:cs="Calibri"/>
+                <w:color w:val="000000"/>
+                <w:kern w:val="0"/>
+                <w:sz w:val="22"/>
+                <w:szCs w:val="22"/>
+                <w:lang w:eastAsia="de-DE"/>
                 <w14:ligatures w14:val="none"/>
               </w:rPr>
               <w:t>x(ping)</w:t>
@@ -6613,18 +6944,18 @@
                 <w:kern w:val="0"/>
                 <w:sz w:val="22"/>
                 <w:szCs w:val="22"/>
-                <w:lang w:val="de-DE" w:eastAsia="de-DE"/>
-                <w14:ligatures w14:val="none"/>
-              </w:rPr>
-            </w:pPr>
-            <w:r>
-              <w:rPr>
-                <w:rFonts w:ascii="Calibri" w:eastAsia="Times New Roman" w:hAnsi="Calibri" w:cs="Calibri"/>
-                <w:color w:val="000000"/>
-                <w:kern w:val="0"/>
-                <w:sz w:val="22"/>
-                <w:szCs w:val="22"/>
-                <w:lang w:val="de-DE" w:eastAsia="de-DE"/>
+                <w:lang w:eastAsia="de-DE"/>
+                <w14:ligatures w14:val="none"/>
+              </w:rPr>
+            </w:pPr>
+            <w:r>
+              <w:rPr>
+                <w:rFonts w:ascii="Calibri" w:eastAsia="Times New Roman" w:hAnsi="Calibri" w:cs="Calibri"/>
+                <w:color w:val="000000"/>
+                <w:kern w:val="0"/>
+                <w:sz w:val="22"/>
+                <w:szCs w:val="22"/>
+                <w:lang w:eastAsia="de-DE"/>
                 <w14:ligatures w14:val="none"/>
               </w:rPr>
               <w:t>y</w:t>
@@ -6649,18 +6980,18 @@
                 <w:kern w:val="0"/>
                 <w:sz w:val="22"/>
                 <w:szCs w:val="22"/>
-                <w:lang w:val="de-DE" w:eastAsia="de-DE"/>
-                <w14:ligatures w14:val="none"/>
-              </w:rPr>
-            </w:pPr>
-            <w:r>
-              <w:rPr>
-                <w:rFonts w:ascii="Calibri" w:eastAsia="Times New Roman" w:hAnsi="Calibri" w:cs="Calibri"/>
-                <w:color w:val="000000"/>
-                <w:kern w:val="0"/>
-                <w:sz w:val="22"/>
-                <w:szCs w:val="22"/>
-                <w:lang w:val="de-DE" w:eastAsia="de-DE"/>
+                <w:lang w:eastAsia="de-DE"/>
+                <w14:ligatures w14:val="none"/>
+              </w:rPr>
+            </w:pPr>
+            <w:r>
+              <w:rPr>
+                <w:rFonts w:ascii="Calibri" w:eastAsia="Times New Roman" w:hAnsi="Calibri" w:cs="Calibri"/>
+                <w:color w:val="000000"/>
+                <w:kern w:val="0"/>
+                <w:sz w:val="22"/>
+                <w:szCs w:val="22"/>
+                <w:lang w:eastAsia="de-DE"/>
                 <w14:ligatures w14:val="none"/>
               </w:rPr>
               <w:t>x(ping)</w:t>
@@ -6685,18 +7016,18 @@
                 <w:kern w:val="0"/>
                 <w:sz w:val="22"/>
                 <w:szCs w:val="22"/>
-                <w:lang w:val="de-DE" w:eastAsia="de-DE"/>
-                <w14:ligatures w14:val="none"/>
-              </w:rPr>
-            </w:pPr>
-            <w:r>
-              <w:rPr>
-                <w:rFonts w:ascii="Calibri" w:eastAsia="Times New Roman" w:hAnsi="Calibri" w:cs="Calibri"/>
-                <w:color w:val="000000"/>
-                <w:kern w:val="0"/>
-                <w:sz w:val="22"/>
-                <w:szCs w:val="22"/>
-                <w:lang w:val="de-DE" w:eastAsia="de-DE"/>
+                <w:lang w:eastAsia="de-DE"/>
+                <w14:ligatures w14:val="none"/>
+              </w:rPr>
+            </w:pPr>
+            <w:r>
+              <w:rPr>
+                <w:rFonts w:ascii="Calibri" w:eastAsia="Times New Roman" w:hAnsi="Calibri" w:cs="Calibri"/>
+                <w:color w:val="000000"/>
+                <w:kern w:val="0"/>
+                <w:sz w:val="22"/>
+                <w:szCs w:val="22"/>
+                <w:lang w:eastAsia="de-DE"/>
                 <w14:ligatures w14:val="none"/>
               </w:rPr>
               <w:t>-</w:t>
@@ -6721,18 +7052,18 @@
                 <w:kern w:val="0"/>
                 <w:sz w:val="22"/>
                 <w:szCs w:val="22"/>
-                <w:lang w:val="de-DE" w:eastAsia="de-DE"/>
-                <w14:ligatures w14:val="none"/>
-              </w:rPr>
-            </w:pPr>
-            <w:r>
-              <w:rPr>
-                <w:rFonts w:ascii="Calibri" w:eastAsia="Times New Roman" w:hAnsi="Calibri" w:cs="Calibri"/>
-                <w:color w:val="000000"/>
-                <w:kern w:val="0"/>
-                <w:sz w:val="22"/>
-                <w:szCs w:val="22"/>
-                <w:lang w:val="de-DE" w:eastAsia="de-DE"/>
+                <w:lang w:eastAsia="de-DE"/>
+                <w14:ligatures w14:val="none"/>
+              </w:rPr>
+            </w:pPr>
+            <w:r>
+              <w:rPr>
+                <w:rFonts w:ascii="Calibri" w:eastAsia="Times New Roman" w:hAnsi="Calibri" w:cs="Calibri"/>
+                <w:color w:val="000000"/>
+                <w:kern w:val="0"/>
+                <w:sz w:val="22"/>
+                <w:szCs w:val="22"/>
+                <w:lang w:eastAsia="de-DE"/>
                 <w14:ligatures w14:val="none"/>
               </w:rPr>
               <w:t>80,443,ping</w:t>
@@ -6757,18 +7088,18 @@
                 <w:kern w:val="0"/>
                 <w:sz w:val="22"/>
                 <w:szCs w:val="22"/>
-                <w:lang w:val="de-DE" w:eastAsia="de-DE"/>
-                <w14:ligatures w14:val="none"/>
-              </w:rPr>
-            </w:pPr>
-            <w:r>
-              <w:rPr>
-                <w:rFonts w:ascii="Calibri" w:eastAsia="Times New Roman" w:hAnsi="Calibri" w:cs="Calibri"/>
-                <w:color w:val="000000"/>
-                <w:kern w:val="0"/>
-                <w:sz w:val="22"/>
-                <w:szCs w:val="22"/>
-                <w:lang w:val="de-DE" w:eastAsia="de-DE"/>
+                <w:lang w:eastAsia="de-DE"/>
+                <w14:ligatures w14:val="none"/>
+              </w:rPr>
+            </w:pPr>
+            <w:r>
+              <w:rPr>
+                <w:rFonts w:ascii="Calibri" w:eastAsia="Times New Roman" w:hAnsi="Calibri" w:cs="Calibri"/>
+                <w:color w:val="000000"/>
+                <w:kern w:val="0"/>
+                <w:sz w:val="22"/>
+                <w:szCs w:val="22"/>
+                <w:lang w:eastAsia="de-DE"/>
                 <w14:ligatures w14:val="none"/>
               </w:rPr>
               <w:t>x(ssh)</w:t>
@@ -6793,18 +7124,18 @@
                 <w:kern w:val="0"/>
                 <w:sz w:val="22"/>
                 <w:szCs w:val="22"/>
-                <w:lang w:val="de-DE" w:eastAsia="de-DE"/>
-                <w14:ligatures w14:val="none"/>
-              </w:rPr>
-            </w:pPr>
-            <w:r>
-              <w:rPr>
-                <w:rFonts w:ascii="Calibri" w:eastAsia="Times New Roman" w:hAnsi="Calibri" w:cs="Calibri"/>
-                <w:color w:val="000000"/>
-                <w:kern w:val="0"/>
-                <w:sz w:val="22"/>
-                <w:szCs w:val="22"/>
-                <w:lang w:val="de-DE" w:eastAsia="de-DE"/>
+                <w:lang w:eastAsia="de-DE"/>
+                <w14:ligatures w14:val="none"/>
+              </w:rPr>
+            </w:pPr>
+            <w:r>
+              <w:rPr>
+                <w:rFonts w:ascii="Calibri" w:eastAsia="Times New Roman" w:hAnsi="Calibri" w:cs="Calibri"/>
+                <w:color w:val="000000"/>
+                <w:kern w:val="0"/>
+                <w:sz w:val="22"/>
+                <w:szCs w:val="22"/>
+                <w:lang w:eastAsia="de-DE"/>
                 <w14:ligatures w14:val="none"/>
               </w:rPr>
               <w:t>x</w:t>
@@ -6833,18 +7164,18 @@
                 <w:kern w:val="0"/>
                 <w:sz w:val="22"/>
                 <w:szCs w:val="22"/>
-                <w:lang w:val="de-DE" w:eastAsia="de-DE"/>
-                <w14:ligatures w14:val="none"/>
-              </w:rPr>
-            </w:pPr>
-            <w:r>
-              <w:rPr>
-                <w:rFonts w:ascii="Calibri" w:eastAsia="Times New Roman" w:hAnsi="Calibri" w:cs="Calibri"/>
-                <w:color w:val="000000"/>
-                <w:kern w:val="0"/>
-                <w:sz w:val="22"/>
-                <w:szCs w:val="22"/>
-                <w:lang w:val="de-DE" w:eastAsia="de-DE"/>
+                <w:lang w:eastAsia="de-DE"/>
+                <w14:ligatures w14:val="none"/>
+              </w:rPr>
+            </w:pPr>
+            <w:r>
+              <w:rPr>
+                <w:rFonts w:ascii="Calibri" w:eastAsia="Times New Roman" w:hAnsi="Calibri" w:cs="Calibri"/>
+                <w:color w:val="000000"/>
+                <w:kern w:val="0"/>
+                <w:sz w:val="22"/>
+                <w:szCs w:val="22"/>
+                <w:lang w:eastAsia="de-DE"/>
                 <w14:ligatures w14:val="none"/>
               </w:rPr>
               <w:t>Internet</w:t>
@@ -6869,18 +7200,18 @@
                 <w:kern w:val="0"/>
                 <w:sz w:val="22"/>
                 <w:szCs w:val="22"/>
-                <w:lang w:val="de-DE" w:eastAsia="de-DE"/>
-                <w14:ligatures w14:val="none"/>
-              </w:rPr>
-            </w:pPr>
-            <w:r>
-              <w:rPr>
-                <w:rFonts w:ascii="Calibri" w:eastAsia="Times New Roman" w:hAnsi="Calibri" w:cs="Calibri"/>
-                <w:color w:val="000000"/>
-                <w:kern w:val="0"/>
-                <w:sz w:val="22"/>
-                <w:szCs w:val="22"/>
-                <w:lang w:val="de-DE" w:eastAsia="de-DE"/>
+                <w:lang w:eastAsia="de-DE"/>
+                <w14:ligatures w14:val="none"/>
+              </w:rPr>
+            </w:pPr>
+            <w:r>
+              <w:rPr>
+                <w:rFonts w:ascii="Calibri" w:eastAsia="Times New Roman" w:hAnsi="Calibri" w:cs="Calibri"/>
+                <w:color w:val="000000"/>
+                <w:kern w:val="0"/>
+                <w:sz w:val="22"/>
+                <w:szCs w:val="22"/>
+                <w:lang w:eastAsia="de-DE"/>
                 <w14:ligatures w14:val="none"/>
               </w:rPr>
               <w:t>x(nat)</w:t>
@@ -6905,18 +7236,18 @@
                 <w:kern w:val="0"/>
                 <w:sz w:val="22"/>
                 <w:szCs w:val="22"/>
-                <w:lang w:val="de-DE" w:eastAsia="de-DE"/>
-                <w14:ligatures w14:val="none"/>
-              </w:rPr>
-            </w:pPr>
-            <w:r>
-              <w:rPr>
-                <w:rFonts w:ascii="Calibri" w:eastAsia="Times New Roman" w:hAnsi="Calibri" w:cs="Calibri"/>
-                <w:color w:val="000000"/>
-                <w:kern w:val="0"/>
-                <w:sz w:val="22"/>
-                <w:szCs w:val="22"/>
-                <w:lang w:val="de-DE" w:eastAsia="de-DE"/>
+                <w:lang w:eastAsia="de-DE"/>
+                <w14:ligatures w14:val="none"/>
+              </w:rPr>
+            </w:pPr>
+            <w:r>
+              <w:rPr>
+                <w:rFonts w:ascii="Calibri" w:eastAsia="Times New Roman" w:hAnsi="Calibri" w:cs="Calibri"/>
+                <w:color w:val="000000"/>
+                <w:kern w:val="0"/>
+                <w:sz w:val="22"/>
+                <w:szCs w:val="22"/>
+                <w:lang w:eastAsia="de-DE"/>
                 <w14:ligatures w14:val="none"/>
               </w:rPr>
               <w:t>x(nat)</w:t>
@@ -6941,18 +7272,18 @@
                 <w:kern w:val="0"/>
                 <w:sz w:val="22"/>
                 <w:szCs w:val="22"/>
-                <w:lang w:val="de-DE" w:eastAsia="de-DE"/>
-                <w14:ligatures w14:val="none"/>
-              </w:rPr>
-            </w:pPr>
-            <w:r>
-              <w:rPr>
-                <w:rFonts w:ascii="Calibri" w:eastAsia="Times New Roman" w:hAnsi="Calibri" w:cs="Calibri"/>
-                <w:color w:val="000000"/>
-                <w:kern w:val="0"/>
-                <w:sz w:val="22"/>
-                <w:szCs w:val="22"/>
-                <w:lang w:val="de-DE" w:eastAsia="de-DE"/>
+                <w:lang w:eastAsia="de-DE"/>
+                <w14:ligatures w14:val="none"/>
+              </w:rPr>
+            </w:pPr>
+            <w:r>
+              <w:rPr>
+                <w:rFonts w:ascii="Calibri" w:eastAsia="Times New Roman" w:hAnsi="Calibri" w:cs="Calibri"/>
+                <w:color w:val="000000"/>
+                <w:kern w:val="0"/>
+                <w:sz w:val="22"/>
+                <w:szCs w:val="22"/>
+                <w:lang w:eastAsia="de-DE"/>
                 <w14:ligatures w14:val="none"/>
               </w:rPr>
               <w:t>y</w:t>
@@ -6977,18 +7308,18 @@
                 <w:kern w:val="0"/>
                 <w:sz w:val="22"/>
                 <w:szCs w:val="22"/>
-                <w:lang w:val="de-DE" w:eastAsia="de-DE"/>
-                <w14:ligatures w14:val="none"/>
-              </w:rPr>
-            </w:pPr>
-            <w:r>
-              <w:rPr>
-                <w:rFonts w:ascii="Calibri" w:eastAsia="Times New Roman" w:hAnsi="Calibri" w:cs="Calibri"/>
-                <w:color w:val="000000"/>
-                <w:kern w:val="0"/>
-                <w:sz w:val="22"/>
-                <w:szCs w:val="22"/>
-                <w:lang w:val="de-DE" w:eastAsia="de-DE"/>
+                <w:lang w:eastAsia="de-DE"/>
+                <w14:ligatures w14:val="none"/>
+              </w:rPr>
+            </w:pPr>
+            <w:r>
+              <w:rPr>
+                <w:rFonts w:ascii="Calibri" w:eastAsia="Times New Roman" w:hAnsi="Calibri" w:cs="Calibri"/>
+                <w:color w:val="000000"/>
+                <w:kern w:val="0"/>
+                <w:sz w:val="22"/>
+                <w:szCs w:val="22"/>
+                <w:lang w:eastAsia="de-DE"/>
                 <w14:ligatures w14:val="none"/>
               </w:rPr>
               <w:t>x(nat)</w:t>
@@ -7013,18 +7344,18 @@
                 <w:kern w:val="0"/>
                 <w:sz w:val="22"/>
                 <w:szCs w:val="22"/>
-                <w:lang w:val="de-DE" w:eastAsia="de-DE"/>
-                <w14:ligatures w14:val="none"/>
-              </w:rPr>
-            </w:pPr>
-            <w:r>
-              <w:rPr>
-                <w:rFonts w:ascii="Calibri" w:eastAsia="Times New Roman" w:hAnsi="Calibri" w:cs="Calibri"/>
-                <w:color w:val="000000"/>
-                <w:kern w:val="0"/>
-                <w:sz w:val="22"/>
-                <w:szCs w:val="22"/>
-                <w:lang w:val="de-DE" w:eastAsia="de-DE"/>
+                <w:lang w:eastAsia="de-DE"/>
+                <w14:ligatures w14:val="none"/>
+              </w:rPr>
+            </w:pPr>
+            <w:r>
+              <w:rPr>
+                <w:rFonts w:ascii="Calibri" w:eastAsia="Times New Roman" w:hAnsi="Calibri" w:cs="Calibri"/>
+                <w:color w:val="000000"/>
+                <w:kern w:val="0"/>
+                <w:sz w:val="22"/>
+                <w:szCs w:val="22"/>
+                <w:lang w:eastAsia="de-DE"/>
                 <w14:ligatures w14:val="none"/>
               </w:rPr>
               <w:t>80,443,ping</w:t>
@@ -7049,18 +7380,18 @@
                 <w:kern w:val="0"/>
                 <w:sz w:val="22"/>
                 <w:szCs w:val="22"/>
-                <w:lang w:val="de-DE" w:eastAsia="de-DE"/>
-                <w14:ligatures w14:val="none"/>
-              </w:rPr>
-            </w:pPr>
-            <w:r>
-              <w:rPr>
-                <w:rFonts w:ascii="Calibri" w:eastAsia="Times New Roman" w:hAnsi="Calibri" w:cs="Calibri"/>
-                <w:color w:val="000000"/>
-                <w:kern w:val="0"/>
-                <w:sz w:val="22"/>
-                <w:szCs w:val="22"/>
-                <w:lang w:val="de-DE" w:eastAsia="de-DE"/>
+                <w:lang w:eastAsia="de-DE"/>
+                <w14:ligatures w14:val="none"/>
+              </w:rPr>
+            </w:pPr>
+            <w:r>
+              <w:rPr>
+                <w:rFonts w:ascii="Calibri" w:eastAsia="Times New Roman" w:hAnsi="Calibri" w:cs="Calibri"/>
+                <w:color w:val="000000"/>
+                <w:kern w:val="0"/>
+                <w:sz w:val="22"/>
+                <w:szCs w:val="22"/>
+                <w:lang w:eastAsia="de-DE"/>
                 <w14:ligatures w14:val="none"/>
               </w:rPr>
               <w:t>-</w:t>
@@ -7085,18 +7416,18 @@
                 <w:kern w:val="0"/>
                 <w:sz w:val="22"/>
                 <w:szCs w:val="22"/>
-                <w:lang w:val="de-DE" w:eastAsia="de-DE"/>
-                <w14:ligatures w14:val="none"/>
-              </w:rPr>
-            </w:pPr>
-            <w:r>
-              <w:rPr>
-                <w:rFonts w:ascii="Calibri" w:eastAsia="Times New Roman" w:hAnsi="Calibri" w:cs="Calibri"/>
-                <w:color w:val="000000"/>
-                <w:kern w:val="0"/>
-                <w:sz w:val="22"/>
-                <w:szCs w:val="22"/>
-                <w:lang w:val="de-DE" w:eastAsia="de-DE"/>
+                <w:lang w:eastAsia="de-DE"/>
+                <w14:ligatures w14:val="none"/>
+              </w:rPr>
+            </w:pPr>
+            <w:r>
+              <w:rPr>
+                <w:rFonts w:ascii="Calibri" w:eastAsia="Times New Roman" w:hAnsi="Calibri" w:cs="Calibri"/>
+                <w:color w:val="000000"/>
+                <w:kern w:val="0"/>
+                <w:sz w:val="22"/>
+                <w:szCs w:val="22"/>
+                <w:lang w:eastAsia="de-DE"/>
                 <w14:ligatures w14:val="none"/>
               </w:rPr>
               <w:t>x(ssh)</w:t>
@@ -7121,18 +7452,18 @@
                 <w:kern w:val="0"/>
                 <w:sz w:val="22"/>
                 <w:szCs w:val="22"/>
-                <w:lang w:val="de-DE" w:eastAsia="de-DE"/>
-                <w14:ligatures w14:val="none"/>
-              </w:rPr>
-            </w:pPr>
-            <w:r>
-              <w:rPr>
-                <w:rFonts w:ascii="Calibri" w:eastAsia="Times New Roman" w:hAnsi="Calibri" w:cs="Calibri"/>
-                <w:color w:val="000000"/>
-                <w:kern w:val="0"/>
-                <w:sz w:val="22"/>
-                <w:szCs w:val="22"/>
-                <w:lang w:val="de-DE" w:eastAsia="de-DE"/>
+                <w:lang w:eastAsia="de-DE"/>
+                <w14:ligatures w14:val="none"/>
+              </w:rPr>
+            </w:pPr>
+            <w:r>
+              <w:rPr>
+                <w:rFonts w:ascii="Calibri" w:eastAsia="Times New Roman" w:hAnsi="Calibri" w:cs="Calibri"/>
+                <w:color w:val="000000"/>
+                <w:kern w:val="0"/>
+                <w:sz w:val="22"/>
+                <w:szCs w:val="22"/>
+                <w:lang w:eastAsia="de-DE"/>
                 <w14:ligatures w14:val="none"/>
               </w:rPr>
               <w:t>x</w:t>
@@ -7161,18 +7492,18 @@
                 <w:kern w:val="0"/>
                 <w:sz w:val="22"/>
                 <w:szCs w:val="22"/>
-                <w:lang w:val="de-DE" w:eastAsia="de-DE"/>
-                <w14:ligatures w14:val="none"/>
-              </w:rPr>
-            </w:pPr>
-            <w:r>
-              <w:rPr>
-                <w:rFonts w:ascii="Calibri" w:eastAsia="Times New Roman" w:hAnsi="Calibri" w:cs="Calibri"/>
-                <w:color w:val="000000"/>
-                <w:kern w:val="0"/>
-                <w:sz w:val="22"/>
-                <w:szCs w:val="22"/>
-                <w:lang w:val="de-DE" w:eastAsia="de-DE"/>
+                <w:lang w:eastAsia="de-DE"/>
+                <w14:ligatures w14:val="none"/>
+              </w:rPr>
+            </w:pPr>
+            <w:r>
+              <w:rPr>
+                <w:rFonts w:ascii="Calibri" w:eastAsia="Times New Roman" w:hAnsi="Calibri" w:cs="Calibri"/>
+                <w:color w:val="000000"/>
+                <w:kern w:val="0"/>
+                <w:sz w:val="22"/>
+                <w:szCs w:val="22"/>
+                <w:lang w:eastAsia="de-DE"/>
                 <w14:ligatures w14:val="none"/>
               </w:rPr>
               <w:t>PC22</w:t>
@@ -7197,18 +7528,18 @@
                 <w:kern w:val="0"/>
                 <w:sz w:val="22"/>
                 <w:szCs w:val="22"/>
-                <w:lang w:val="de-DE" w:eastAsia="de-DE"/>
-                <w14:ligatures w14:val="none"/>
-              </w:rPr>
-            </w:pPr>
-            <w:r>
-              <w:rPr>
-                <w:rFonts w:ascii="Calibri" w:eastAsia="Times New Roman" w:hAnsi="Calibri" w:cs="Calibri"/>
-                <w:color w:val="000000"/>
-                <w:kern w:val="0"/>
-                <w:sz w:val="22"/>
-                <w:szCs w:val="22"/>
-                <w:lang w:val="de-DE" w:eastAsia="de-DE"/>
+                <w:lang w:eastAsia="de-DE"/>
+                <w14:ligatures w14:val="none"/>
+              </w:rPr>
+            </w:pPr>
+            <w:r>
+              <w:rPr>
+                <w:rFonts w:ascii="Calibri" w:eastAsia="Times New Roman" w:hAnsi="Calibri" w:cs="Calibri"/>
+                <w:color w:val="000000"/>
+                <w:kern w:val="0"/>
+                <w:sz w:val="22"/>
+                <w:szCs w:val="22"/>
+                <w:lang w:eastAsia="de-DE"/>
                 <w14:ligatures w14:val="none"/>
               </w:rPr>
               <w:t>y</w:t>
@@ -7233,18 +7564,18 @@
                 <w:kern w:val="0"/>
                 <w:sz w:val="22"/>
                 <w:szCs w:val="22"/>
-                <w:lang w:val="de-DE" w:eastAsia="de-DE"/>
-                <w14:ligatures w14:val="none"/>
-              </w:rPr>
-            </w:pPr>
-            <w:r>
-              <w:rPr>
-                <w:rFonts w:ascii="Calibri" w:eastAsia="Times New Roman" w:hAnsi="Calibri" w:cs="Calibri"/>
-                <w:color w:val="000000"/>
-                <w:kern w:val="0"/>
-                <w:sz w:val="22"/>
-                <w:szCs w:val="22"/>
-                <w:lang w:val="de-DE" w:eastAsia="de-DE"/>
+                <w:lang w:eastAsia="de-DE"/>
+                <w14:ligatures w14:val="none"/>
+              </w:rPr>
+            </w:pPr>
+            <w:r>
+              <w:rPr>
+                <w:rFonts w:ascii="Calibri" w:eastAsia="Times New Roman" w:hAnsi="Calibri" w:cs="Calibri"/>
+                <w:color w:val="000000"/>
+                <w:kern w:val="0"/>
+                <w:sz w:val="22"/>
+                <w:szCs w:val="22"/>
+                <w:lang w:eastAsia="de-DE"/>
                 <w14:ligatures w14:val="none"/>
               </w:rPr>
               <w:t>y</w:t>
@@ -7269,18 +7600,18 @@
                 <w:kern w:val="0"/>
                 <w:sz w:val="22"/>
                 <w:szCs w:val="22"/>
-                <w:lang w:val="de-DE" w:eastAsia="de-DE"/>
-                <w14:ligatures w14:val="none"/>
-              </w:rPr>
-            </w:pPr>
-            <w:r>
-              <w:rPr>
-                <w:rFonts w:ascii="Calibri" w:eastAsia="Times New Roman" w:hAnsi="Calibri" w:cs="Calibri"/>
-                <w:color w:val="000000"/>
-                <w:kern w:val="0"/>
-                <w:sz w:val="22"/>
-                <w:szCs w:val="22"/>
-                <w:lang w:val="de-DE" w:eastAsia="de-DE"/>
+                <w:lang w:eastAsia="de-DE"/>
+                <w14:ligatures w14:val="none"/>
+              </w:rPr>
+            </w:pPr>
+            <w:r>
+              <w:rPr>
+                <w:rFonts w:ascii="Calibri" w:eastAsia="Times New Roman" w:hAnsi="Calibri" w:cs="Calibri"/>
+                <w:color w:val="000000"/>
+                <w:kern w:val="0"/>
+                <w:sz w:val="22"/>
+                <w:szCs w:val="22"/>
+                <w:lang w:eastAsia="de-DE"/>
                 <w14:ligatures w14:val="none"/>
               </w:rPr>
               <w:t>y</w:t>
@@ -7305,18 +7636,18 @@
                 <w:kern w:val="0"/>
                 <w:sz w:val="22"/>
                 <w:szCs w:val="22"/>
-                <w:lang w:val="de-DE" w:eastAsia="de-DE"/>
-                <w14:ligatures w14:val="none"/>
-              </w:rPr>
-            </w:pPr>
-            <w:r>
-              <w:rPr>
-                <w:rFonts w:ascii="Calibri" w:eastAsia="Times New Roman" w:hAnsi="Calibri" w:cs="Calibri"/>
-                <w:color w:val="000000"/>
-                <w:kern w:val="0"/>
-                <w:sz w:val="22"/>
-                <w:szCs w:val="22"/>
-                <w:lang w:val="de-DE" w:eastAsia="de-DE"/>
+                <w:lang w:eastAsia="de-DE"/>
+                <w14:ligatures w14:val="none"/>
+              </w:rPr>
+            </w:pPr>
+            <w:r>
+              <w:rPr>
+                <w:rFonts w:ascii="Calibri" w:eastAsia="Times New Roman" w:hAnsi="Calibri" w:cs="Calibri"/>
+                <w:color w:val="000000"/>
+                <w:kern w:val="0"/>
+                <w:sz w:val="22"/>
+                <w:szCs w:val="22"/>
+                <w:lang w:eastAsia="de-DE"/>
                 <w14:ligatures w14:val="none"/>
               </w:rPr>
               <w:t>-</w:t>
@@ -7341,18 +7672,18 @@
                 <w:kern w:val="0"/>
                 <w:sz w:val="22"/>
                 <w:szCs w:val="22"/>
-                <w:lang w:val="de-DE" w:eastAsia="de-DE"/>
-                <w14:ligatures w14:val="none"/>
-              </w:rPr>
-            </w:pPr>
-            <w:r>
-              <w:rPr>
-                <w:rFonts w:ascii="Calibri" w:eastAsia="Times New Roman" w:hAnsi="Calibri" w:cs="Calibri"/>
-                <w:color w:val="000000"/>
-                <w:kern w:val="0"/>
-                <w:sz w:val="22"/>
-                <w:szCs w:val="22"/>
-                <w:lang w:val="de-DE" w:eastAsia="de-DE"/>
+                <w:lang w:eastAsia="de-DE"/>
+                <w14:ligatures w14:val="none"/>
+              </w:rPr>
+            </w:pPr>
+            <w:r>
+              <w:rPr>
+                <w:rFonts w:ascii="Calibri" w:eastAsia="Times New Roman" w:hAnsi="Calibri" w:cs="Calibri"/>
+                <w:color w:val="000000"/>
+                <w:kern w:val="0"/>
+                <w:sz w:val="22"/>
+                <w:szCs w:val="22"/>
+                <w:lang w:eastAsia="de-DE"/>
                 <w14:ligatures w14:val="none"/>
               </w:rPr>
               <w:t>y</w:t>
@@ -7377,18 +7708,18 @@
                 <w:kern w:val="0"/>
                 <w:sz w:val="22"/>
                 <w:szCs w:val="22"/>
-                <w:lang w:val="de-DE" w:eastAsia="de-DE"/>
-                <w14:ligatures w14:val="none"/>
-              </w:rPr>
-            </w:pPr>
-            <w:r>
-              <w:rPr>
-                <w:rFonts w:ascii="Calibri" w:eastAsia="Times New Roman" w:hAnsi="Calibri" w:cs="Calibri"/>
-                <w:color w:val="000000"/>
-                <w:kern w:val="0"/>
-                <w:sz w:val="22"/>
-                <w:szCs w:val="22"/>
-                <w:lang w:val="de-DE" w:eastAsia="de-DE"/>
+                <w:lang w:eastAsia="de-DE"/>
+                <w14:ligatures w14:val="none"/>
+              </w:rPr>
+            </w:pPr>
+            <w:r>
+              <w:rPr>
+                <w:rFonts w:ascii="Calibri" w:eastAsia="Times New Roman" w:hAnsi="Calibri" w:cs="Calibri"/>
+                <w:color w:val="000000"/>
+                <w:kern w:val="0"/>
+                <w:sz w:val="22"/>
+                <w:szCs w:val="22"/>
+                <w:lang w:eastAsia="de-DE"/>
                 <w14:ligatures w14:val="none"/>
               </w:rPr>
               <w:t>y</w:t>
@@ -7413,18 +7744,18 @@
                 <w:kern w:val="0"/>
                 <w:sz w:val="22"/>
                 <w:szCs w:val="22"/>
-                <w:lang w:val="de-DE" w:eastAsia="de-DE"/>
-                <w14:ligatures w14:val="none"/>
-              </w:rPr>
-            </w:pPr>
-            <w:r>
-              <w:rPr>
-                <w:rFonts w:ascii="Calibri" w:eastAsia="Times New Roman" w:hAnsi="Calibri" w:cs="Calibri"/>
-                <w:color w:val="000000"/>
-                <w:kern w:val="0"/>
-                <w:sz w:val="22"/>
-                <w:szCs w:val="22"/>
-                <w:lang w:val="de-DE" w:eastAsia="de-DE"/>
+                <w:lang w:eastAsia="de-DE"/>
+                <w14:ligatures w14:val="none"/>
+              </w:rPr>
+            </w:pPr>
+            <w:r>
+              <w:rPr>
+                <w:rFonts w:ascii="Calibri" w:eastAsia="Times New Roman" w:hAnsi="Calibri" w:cs="Calibri"/>
+                <w:color w:val="000000"/>
+                <w:kern w:val="0"/>
+                <w:sz w:val="22"/>
+                <w:szCs w:val="22"/>
+                <w:lang w:eastAsia="de-DE"/>
                 <w14:ligatures w14:val="none"/>
               </w:rPr>
               <w:t>y(ssh)</w:t>
@@ -7449,18 +7780,18 @@
                 <w:kern w:val="0"/>
                 <w:sz w:val="22"/>
                 <w:szCs w:val="22"/>
-                <w:lang w:val="de-DE" w:eastAsia="de-DE"/>
-                <w14:ligatures w14:val="none"/>
-              </w:rPr>
-            </w:pPr>
-            <w:r>
-              <w:rPr>
-                <w:rFonts w:ascii="Calibri" w:eastAsia="Times New Roman" w:hAnsi="Calibri" w:cs="Calibri"/>
-                <w:color w:val="000000"/>
-                <w:kern w:val="0"/>
-                <w:sz w:val="22"/>
-                <w:szCs w:val="22"/>
-                <w:lang w:val="de-DE" w:eastAsia="de-DE"/>
+                <w:lang w:eastAsia="de-DE"/>
+                <w14:ligatures w14:val="none"/>
+              </w:rPr>
+            </w:pPr>
+            <w:r>
+              <w:rPr>
+                <w:rFonts w:ascii="Calibri" w:eastAsia="Times New Roman" w:hAnsi="Calibri" w:cs="Calibri"/>
+                <w:color w:val="000000"/>
+                <w:kern w:val="0"/>
+                <w:sz w:val="22"/>
+                <w:szCs w:val="22"/>
+                <w:lang w:eastAsia="de-DE"/>
                 <w14:ligatures w14:val="none"/>
               </w:rPr>
               <w:t>x</w:t>
@@ -7489,18 +7820,18 @@
                 <w:kern w:val="0"/>
                 <w:sz w:val="22"/>
                 <w:szCs w:val="22"/>
-                <w:lang w:val="de-DE" w:eastAsia="de-DE"/>
-                <w14:ligatures w14:val="none"/>
-              </w:rPr>
-            </w:pPr>
-            <w:r>
-              <w:rPr>
-                <w:rFonts w:ascii="Calibri" w:eastAsia="Times New Roman" w:hAnsi="Calibri" w:cs="Calibri"/>
-                <w:color w:val="000000"/>
-                <w:kern w:val="0"/>
-                <w:sz w:val="22"/>
-                <w:szCs w:val="22"/>
-                <w:lang w:val="de-DE" w:eastAsia="de-DE"/>
+                <w:lang w:eastAsia="de-DE"/>
+                <w14:ligatures w14:val="none"/>
+              </w:rPr>
+            </w:pPr>
+            <w:r>
+              <w:rPr>
+                <w:rFonts w:ascii="Calibri" w:eastAsia="Times New Roman" w:hAnsi="Calibri" w:cs="Calibri"/>
+                <w:color w:val="000000"/>
+                <w:kern w:val="0"/>
+                <w:sz w:val="22"/>
+                <w:szCs w:val="22"/>
+                <w:lang w:eastAsia="de-DE"/>
                 <w14:ligatures w14:val="none"/>
               </w:rPr>
               <w:t>IoT-Laptop</w:t>
@@ -7525,18 +7856,18 @@
                 <w:kern w:val="0"/>
                 <w:sz w:val="22"/>
                 <w:szCs w:val="22"/>
-                <w:lang w:val="de-DE" w:eastAsia="de-DE"/>
-                <w14:ligatures w14:val="none"/>
-              </w:rPr>
-            </w:pPr>
-            <w:r>
-              <w:rPr>
-                <w:rFonts w:ascii="Calibri" w:eastAsia="Times New Roman" w:hAnsi="Calibri" w:cs="Calibri"/>
-                <w:color w:val="000000"/>
-                <w:kern w:val="0"/>
-                <w:sz w:val="22"/>
-                <w:szCs w:val="22"/>
-                <w:lang w:val="de-DE" w:eastAsia="de-DE"/>
+                <w:lang w:eastAsia="de-DE"/>
+                <w14:ligatures w14:val="none"/>
+              </w:rPr>
+            </w:pPr>
+            <w:r>
+              <w:rPr>
+                <w:rFonts w:ascii="Calibri" w:eastAsia="Times New Roman" w:hAnsi="Calibri" w:cs="Calibri"/>
+                <w:color w:val="000000"/>
+                <w:kern w:val="0"/>
+                <w:sz w:val="22"/>
+                <w:szCs w:val="22"/>
+                <w:lang w:eastAsia="de-DE"/>
                 <w14:ligatures w14:val="none"/>
               </w:rPr>
               <w:t>x</w:t>
@@ -7561,18 +7892,18 @@
                 <w:kern w:val="0"/>
                 <w:sz w:val="22"/>
                 <w:szCs w:val="22"/>
-                <w:lang w:val="de-DE" w:eastAsia="de-DE"/>
-                <w14:ligatures w14:val="none"/>
-              </w:rPr>
-            </w:pPr>
-            <w:r>
-              <w:rPr>
-                <w:rFonts w:ascii="Calibri" w:eastAsia="Times New Roman" w:hAnsi="Calibri" w:cs="Calibri"/>
-                <w:color w:val="000000"/>
-                <w:kern w:val="0"/>
-                <w:sz w:val="22"/>
-                <w:szCs w:val="22"/>
-                <w:lang w:val="de-DE" w:eastAsia="de-DE"/>
+                <w:lang w:eastAsia="de-DE"/>
+                <w14:ligatures w14:val="none"/>
+              </w:rPr>
+            </w:pPr>
+            <w:r>
+              <w:rPr>
+                <w:rFonts w:ascii="Calibri" w:eastAsia="Times New Roman" w:hAnsi="Calibri" w:cs="Calibri"/>
+                <w:color w:val="000000"/>
+                <w:kern w:val="0"/>
+                <w:sz w:val="22"/>
+                <w:szCs w:val="22"/>
+                <w:lang w:eastAsia="de-DE"/>
                 <w14:ligatures w14:val="none"/>
               </w:rPr>
               <w:t>x</w:t>
@@ -7597,18 +7928,18 @@
                 <w:kern w:val="0"/>
                 <w:sz w:val="22"/>
                 <w:szCs w:val="22"/>
-                <w:lang w:val="de-DE" w:eastAsia="de-DE"/>
-                <w14:ligatures w14:val="none"/>
-              </w:rPr>
-            </w:pPr>
-            <w:r>
-              <w:rPr>
-                <w:rFonts w:ascii="Calibri" w:eastAsia="Times New Roman" w:hAnsi="Calibri" w:cs="Calibri"/>
-                <w:color w:val="000000"/>
-                <w:kern w:val="0"/>
-                <w:sz w:val="22"/>
-                <w:szCs w:val="22"/>
-                <w:lang w:val="de-DE" w:eastAsia="de-DE"/>
+                <w:lang w:eastAsia="de-DE"/>
+                <w14:ligatures w14:val="none"/>
+              </w:rPr>
+            </w:pPr>
+            <w:r>
+              <w:rPr>
+                <w:rFonts w:ascii="Calibri" w:eastAsia="Times New Roman" w:hAnsi="Calibri" w:cs="Calibri"/>
+                <w:color w:val="000000"/>
+                <w:kern w:val="0"/>
+                <w:sz w:val="22"/>
+                <w:szCs w:val="22"/>
+                <w:lang w:eastAsia="de-DE"/>
                 <w14:ligatures w14:val="none"/>
               </w:rPr>
               <w:t>y</w:t>
@@ -7633,18 +7964,18 @@
                 <w:kern w:val="0"/>
                 <w:sz w:val="22"/>
                 <w:szCs w:val="22"/>
-                <w:lang w:val="de-DE" w:eastAsia="de-DE"/>
-                <w14:ligatures w14:val="none"/>
-              </w:rPr>
-            </w:pPr>
-            <w:r>
-              <w:rPr>
-                <w:rFonts w:ascii="Calibri" w:eastAsia="Times New Roman" w:hAnsi="Calibri" w:cs="Calibri"/>
-                <w:color w:val="000000"/>
-                <w:kern w:val="0"/>
-                <w:sz w:val="22"/>
-                <w:szCs w:val="22"/>
-                <w:lang w:val="de-DE" w:eastAsia="de-DE"/>
+                <w:lang w:eastAsia="de-DE"/>
+                <w14:ligatures w14:val="none"/>
+              </w:rPr>
+            </w:pPr>
+            <w:r>
+              <w:rPr>
+                <w:rFonts w:ascii="Calibri" w:eastAsia="Times New Roman" w:hAnsi="Calibri" w:cs="Calibri"/>
+                <w:color w:val="000000"/>
+                <w:kern w:val="0"/>
+                <w:sz w:val="22"/>
+                <w:szCs w:val="22"/>
+                <w:lang w:eastAsia="de-DE"/>
                 <w14:ligatures w14:val="none"/>
               </w:rPr>
               <w:t>x</w:t>
@@ -7669,18 +8000,18 @@
                 <w:kern w:val="0"/>
                 <w:sz w:val="22"/>
                 <w:szCs w:val="22"/>
-                <w:lang w:val="de-DE" w:eastAsia="de-DE"/>
-                <w14:ligatures w14:val="none"/>
-              </w:rPr>
-            </w:pPr>
-            <w:r>
-              <w:rPr>
-                <w:rFonts w:ascii="Calibri" w:eastAsia="Times New Roman" w:hAnsi="Calibri" w:cs="Calibri"/>
-                <w:color w:val="000000"/>
-                <w:kern w:val="0"/>
-                <w:sz w:val="22"/>
-                <w:szCs w:val="22"/>
-                <w:lang w:val="de-DE" w:eastAsia="de-DE"/>
+                <w:lang w:eastAsia="de-DE"/>
+                <w14:ligatures w14:val="none"/>
+              </w:rPr>
+            </w:pPr>
+            <w:r>
+              <w:rPr>
+                <w:rFonts w:ascii="Calibri" w:eastAsia="Times New Roman" w:hAnsi="Calibri" w:cs="Calibri"/>
+                <w:color w:val="000000"/>
+                <w:kern w:val="0"/>
+                <w:sz w:val="22"/>
+                <w:szCs w:val="22"/>
+                <w:lang w:eastAsia="de-DE"/>
                 <w14:ligatures w14:val="none"/>
               </w:rPr>
               <w:t>y</w:t>
@@ -7705,18 +8036,18 @@
                 <w:kern w:val="0"/>
                 <w:sz w:val="22"/>
                 <w:szCs w:val="22"/>
-                <w:lang w:val="de-DE" w:eastAsia="de-DE"/>
-                <w14:ligatures w14:val="none"/>
-              </w:rPr>
-            </w:pPr>
-            <w:r>
-              <w:rPr>
-                <w:rFonts w:ascii="Calibri" w:eastAsia="Times New Roman" w:hAnsi="Calibri" w:cs="Calibri"/>
-                <w:color w:val="000000"/>
-                <w:kern w:val="0"/>
-                <w:sz w:val="22"/>
-                <w:szCs w:val="22"/>
-                <w:lang w:val="de-DE" w:eastAsia="de-DE"/>
+                <w:lang w:eastAsia="de-DE"/>
+                <w14:ligatures w14:val="none"/>
+              </w:rPr>
+            </w:pPr>
+            <w:r>
+              <w:rPr>
+                <w:rFonts w:ascii="Calibri" w:eastAsia="Times New Roman" w:hAnsi="Calibri" w:cs="Calibri"/>
+                <w:color w:val="000000"/>
+                <w:kern w:val="0"/>
+                <w:sz w:val="22"/>
+                <w:szCs w:val="22"/>
+                <w:lang w:eastAsia="de-DE"/>
                 <w14:ligatures w14:val="none"/>
               </w:rPr>
               <w:t>y</w:t>
@@ -7741,18 +8072,18 @@
                 <w:kern w:val="0"/>
                 <w:sz w:val="22"/>
                 <w:szCs w:val="22"/>
-                <w:lang w:val="de-DE" w:eastAsia="de-DE"/>
-                <w14:ligatures w14:val="none"/>
-              </w:rPr>
-            </w:pPr>
-            <w:r>
-              <w:rPr>
-                <w:rFonts w:ascii="Calibri" w:eastAsia="Times New Roman" w:hAnsi="Calibri" w:cs="Calibri"/>
-                <w:color w:val="000000"/>
-                <w:kern w:val="0"/>
-                <w:sz w:val="22"/>
-                <w:szCs w:val="22"/>
-                <w:lang w:val="de-DE" w:eastAsia="de-DE"/>
+                <w:lang w:eastAsia="de-DE"/>
+                <w14:ligatures w14:val="none"/>
+              </w:rPr>
+            </w:pPr>
+            <w:r>
+              <w:rPr>
+                <w:rFonts w:ascii="Calibri" w:eastAsia="Times New Roman" w:hAnsi="Calibri" w:cs="Calibri"/>
+                <w:color w:val="000000"/>
+                <w:kern w:val="0"/>
+                <w:sz w:val="22"/>
+                <w:szCs w:val="22"/>
+                <w:lang w:eastAsia="de-DE"/>
                 <w14:ligatures w14:val="none"/>
               </w:rPr>
               <w:t>x(ssh)</w:t>
@@ -7777,18 +8108,18 @@
                 <w:kern w:val="0"/>
                 <w:sz w:val="22"/>
                 <w:szCs w:val="22"/>
-                <w:lang w:val="de-DE" w:eastAsia="de-DE"/>
-                <w14:ligatures w14:val="none"/>
-              </w:rPr>
-            </w:pPr>
-            <w:r>
-              <w:rPr>
-                <w:rFonts w:ascii="Calibri" w:eastAsia="Times New Roman" w:hAnsi="Calibri" w:cs="Calibri"/>
-                <w:color w:val="000000"/>
-                <w:kern w:val="0"/>
-                <w:sz w:val="22"/>
-                <w:szCs w:val="22"/>
-                <w:lang w:val="de-DE" w:eastAsia="de-DE"/>
+                <w:lang w:eastAsia="de-DE"/>
+                <w14:ligatures w14:val="none"/>
+              </w:rPr>
+            </w:pPr>
+            <w:r>
+              <w:rPr>
+                <w:rFonts w:ascii="Calibri" w:eastAsia="Times New Roman" w:hAnsi="Calibri" w:cs="Calibri"/>
+                <w:color w:val="000000"/>
+                <w:kern w:val="0"/>
+                <w:sz w:val="22"/>
+                <w:szCs w:val="22"/>
+                <w:lang w:eastAsia="de-DE"/>
                 <w14:ligatures w14:val="none"/>
               </w:rPr>
               <w:t>-</w:t>
@@ -7824,7 +8155,7 @@
         <w:kern w:val="2"/>
         <w:sz w:val="24"/>
         <w:szCs w:val="24"/>
-        <w:lang w:eastAsia="en-US" w:bidi="ar-SA"/>
+        <w:lang w:val="de-DE" w:eastAsia="en-US" w:bidi="ar-SA"/>
         <w14:ligatures w14:val="standardContextual"/>
       </w:rPr>
     </w:rPrDefault>

</xml_diff>

<commit_message>
updated acls on isp to only allow pc22 and iot devices to reach dns/iot-server
</commit_message>
<xml_diff>
--- a/doku_Rudnenko_Prasser.docx
+++ b/doku_Rudnenko_Prasser.docx
@@ -124,6 +124,7 @@
       </w:pPr>
       <w:r>
         <w:rPr>
+          <w:noProof/>
           <w:sz w:val="36"/>
           <w:szCs w:val="36"/>
         </w:rPr>
@@ -2493,6 +2494,7 @@
         <w:rPr>
           <w:b/>
           <w:bCs/>
+          <w:noProof/>
           <w:sz w:val="36"/>
           <w:szCs w:val="36"/>
         </w:rPr>
@@ -2557,6 +2559,7 @@
       </w:pPr>
       <w:r>
         <w:rPr>
+          <w:noProof/>
           <w:sz w:val="28"/>
           <w:szCs w:val="28"/>
         </w:rPr>
@@ -2619,7 +2622,7 @@
         <w:rPr>
           <w:sz w:val="28"/>
           <w:szCs w:val="28"/>
-          <w:lang w:val="en-US"/>
+          <w:lang w:val="de-DE"/>
         </w:rPr>
       </w:pPr>
       <w:r>
@@ -2628,7 +2631,7 @@
           <w:bCs/>
           <w:sz w:val="36"/>
           <w:szCs w:val="36"/>
-          <w:lang w:val="en-US"/>
+          <w:lang w:val="de-DE"/>
         </w:rPr>
         <w:lastRenderedPageBreak/>
         <w:t>I</w:t>
@@ -2639,7 +2642,7 @@
           <w:bCs/>
           <w:sz w:val="36"/>
           <w:szCs w:val="36"/>
-          <w:lang w:val="en-US"/>
+          <w:lang w:val="de-DE"/>
         </w:rPr>
         <w:t>o</w:t>
       </w:r>
@@ -2649,7 +2652,7 @@
           <w:bCs/>
           <w:sz w:val="36"/>
           <w:szCs w:val="36"/>
-          <w:lang w:val="en-US"/>
+          <w:lang w:val="de-DE"/>
         </w:rPr>
         <w:t xml:space="preserve">T-Server </w:t>
       </w:r>
@@ -2659,7 +2662,7 @@
           <w:bCs/>
           <w:sz w:val="36"/>
           <w:szCs w:val="36"/>
-          <w:lang w:val="en-US"/>
+          <w:lang w:val="de-DE"/>
         </w:rPr>
         <w:t>Konfiguration</w:t>
       </w:r>
@@ -2667,7 +2670,7 @@
         <w:rPr>
           <w:sz w:val="28"/>
           <w:szCs w:val="28"/>
-          <w:lang w:val="en-US"/>
+          <w:lang w:val="de-DE"/>
         </w:rPr>
         <w:t>:</w:t>
       </w:r>
@@ -2758,6 +2761,7 @@
       </w:pPr>
       <w:r>
         <w:rPr>
+          <w:noProof/>
           <w:sz w:val="28"/>
           <w:szCs w:val="28"/>
         </w:rPr>
@@ -2850,6 +2854,7 @@
       </w:pPr>
       <w:r>
         <w:rPr>
+          <w:noProof/>
           <w:sz w:val="28"/>
           <w:szCs w:val="28"/>
         </w:rPr>
@@ -3076,6 +3081,7 @@
       </w:pPr>
       <w:r>
         <w:rPr>
+          <w:noProof/>
           <w:sz w:val="28"/>
           <w:szCs w:val="28"/>
         </w:rPr>
@@ -3281,6 +3287,7 @@
       </w:r>
       <w:r>
         <w:rPr>
+          <w:noProof/>
           <w:sz w:val="28"/>
           <w:szCs w:val="28"/>
         </w:rPr>
@@ -3496,6 +3503,7 @@
       </w:pPr>
       <w:r>
         <w:rPr>
+          <w:noProof/>
           <w:sz w:val="28"/>
           <w:szCs w:val="28"/>
         </w:rPr>
@@ -3602,6 +3610,7 @@
       </w:pPr>
       <w:r>
         <w:rPr>
+          <w:noProof/>
           <w:sz w:val="28"/>
           <w:szCs w:val="28"/>
         </w:rPr>
@@ -3654,7 +3663,70 @@
           <w:sz w:val="28"/>
           <w:szCs w:val="28"/>
         </w:rPr>
-        <w:t>Da nur PC22 auf den IoT-Server Zugriff haben soll, wurde eine Access-List am ISP-Router, an Serial0/1/0(interface nach innen), erstellt:</w:t>
+        <w:t xml:space="preserve">Da nur PC22 </w:t>
+      </w:r>
+      <w:r>
+        <w:rPr>
+          <w:sz w:val="28"/>
+          <w:szCs w:val="28"/>
+        </w:rPr>
+        <w:t xml:space="preserve">und die IoT-Geräte Zugriff </w:t>
+      </w:r>
+      <w:r>
+        <w:rPr>
+          <w:sz w:val="28"/>
+          <w:szCs w:val="28"/>
+        </w:rPr>
+        <w:t>auf den IoT-Server haben soll</w:t>
+      </w:r>
+      <w:r>
+        <w:rPr>
+          <w:sz w:val="28"/>
+          <w:szCs w:val="28"/>
+        </w:rPr>
+        <w:t>en</w:t>
+      </w:r>
+      <w:r>
+        <w:rPr>
+          <w:sz w:val="28"/>
+          <w:szCs w:val="28"/>
+        </w:rPr>
+        <w:t>, wurde</w:t>
+      </w:r>
+      <w:r>
+        <w:rPr>
+          <w:sz w:val="28"/>
+          <w:szCs w:val="28"/>
+        </w:rPr>
+        <w:t xml:space="preserve"> </w:t>
+      </w:r>
+      <w:r>
+        <w:rPr>
+          <w:sz w:val="28"/>
+          <w:szCs w:val="28"/>
+        </w:rPr>
+        <w:t>am ISP-Router</w:t>
+      </w:r>
+      <w:r>
+        <w:rPr>
+          <w:sz w:val="28"/>
+          <w:szCs w:val="28"/>
+        </w:rPr>
+        <w:t xml:space="preserve"> eine Access-List an Serial0/1/0(interface nach innen)</w:t>
+      </w:r>
+      <w:r>
+        <w:rPr>
+          <w:sz w:val="28"/>
+          <w:szCs w:val="28"/>
+        </w:rPr>
+        <w:t xml:space="preserve"> und Serial0/1/1(interface nach außen)</w:t>
+      </w:r>
+      <w:r>
+        <w:rPr>
+          <w:sz w:val="28"/>
+          <w:szCs w:val="28"/>
+        </w:rPr>
+        <w:t xml:space="preserve"> erstellt:</w:t>
       </w:r>
     </w:p>
     <w:p>
@@ -3669,11 +3741,26 @@
           <w:sz w:val="28"/>
           <w:szCs w:val="28"/>
         </w:rPr>
+        <w:t>ACL 110:</w:t>
+      </w:r>
+    </w:p>
+    <w:p>
+      <w:pPr>
+        <w:rPr>
+          <w:sz w:val="28"/>
+          <w:szCs w:val="28"/>
+        </w:rPr>
+      </w:pPr>
+      <w:r>
+        <w:rPr>
+          <w:sz w:val="28"/>
+          <w:szCs w:val="28"/>
+        </w:rPr>
         <w:drawing>
-          <wp:inline distT="0" distB="0" distL="0" distR="0" wp14:anchorId="6E7F59E3" wp14:editId="306D8930">
-            <wp:extent cx="4763165" cy="647790"/>
-            <wp:effectExtent l="0" t="0" r="0" b="0"/>
-            <wp:docPr id="640052823" name="Picture 1" descr="A number of numbers on a white background&#10;&#10;AI-generated content may be incorrect."/>
+          <wp:inline distT="0" distB="0" distL="0" distR="0" wp14:anchorId="466AA44D" wp14:editId="740CC6C6">
+            <wp:extent cx="4639322" cy="504895"/>
+            <wp:effectExtent l="0" t="0" r="8890" b="9525"/>
+            <wp:docPr id="177757328" name="Picture 1" descr="A number of numbers on a white background&#10;&#10;AI-generated content may be incorrect."/>
             <wp:cNvGraphicFramePr>
               <a:graphicFrameLocks xmlns:a="http://schemas.openxmlformats.org/drawingml/2006/main" noChangeAspect="1"/>
             </wp:cNvGraphicFramePr>
@@ -3681,7 +3768,7 @@
               <a:graphicData uri="http://schemas.openxmlformats.org/drawingml/2006/picture">
                 <pic:pic xmlns:pic="http://schemas.openxmlformats.org/drawingml/2006/picture">
                   <pic:nvPicPr>
-                    <pic:cNvPr id="640052823" name="Picture 1" descr="A number of numbers on a white background&#10;&#10;AI-generated content may be incorrect."/>
+                    <pic:cNvPr id="177757328" name="Picture 1" descr="A number of numbers on a white background&#10;&#10;AI-generated content may be incorrect."/>
                     <pic:cNvPicPr/>
                   </pic:nvPicPr>
                   <pic:blipFill>
@@ -3693,7 +3780,7 @@
                   <pic:spPr>
                     <a:xfrm>
                       <a:off x="0" y="0"/>
-                      <a:ext cx="4763165" cy="647790"/>
+                      <a:ext cx="4639322" cy="504895"/>
                     </a:xfrm>
                     <a:prstGeom prst="rect">
                       <a:avLst/>
@@ -3715,6 +3802,7 @@
       </w:pPr>
       <w:r>
         <w:rPr>
+          <w:noProof/>
           <w:sz w:val="28"/>
           <w:szCs w:val="28"/>
         </w:rPr>
@@ -3768,70 +3856,7 @@
           <w:szCs w:val="28"/>
         </w:rPr>
         <w:lastRenderedPageBreak/>
-        <w:t>Durch Static Routing Konfiguration</w:t>
-      </w:r>
-      <w:r>
-        <w:rPr>
-          <w:sz w:val="28"/>
-          <w:szCs w:val="28"/>
-        </w:rPr>
-        <w:t xml:space="preserve"> an jedem Router</w:t>
-      </w:r>
-      <w:r>
-        <w:rPr>
-          <w:sz w:val="28"/>
-          <w:szCs w:val="28"/>
-        </w:rPr>
-        <w:t xml:space="preserve"> kann man dann von</w:t>
-      </w:r>
-      <w:r>
-        <w:rPr>
-          <w:sz w:val="28"/>
-          <w:szCs w:val="28"/>
-        </w:rPr>
-        <w:t xml:space="preserve"> </w:t>
-      </w:r>
-      <w:r>
-        <w:rPr>
-          <w:sz w:val="28"/>
-          <w:szCs w:val="28"/>
-        </w:rPr>
-        <w:t>PC</w:t>
-      </w:r>
-      <w:r>
-        <w:rPr>
-          <w:sz w:val="28"/>
-          <w:szCs w:val="28"/>
-        </w:rPr>
-        <w:t>22</w:t>
-      </w:r>
-      <w:r>
-        <w:rPr>
-          <w:sz w:val="28"/>
-          <w:szCs w:val="28"/>
-        </w:rPr>
-        <w:t xml:space="preserve"> </w:t>
-      </w:r>
-      <w:r>
-        <w:rPr>
-          <w:sz w:val="28"/>
-          <w:szCs w:val="28"/>
-        </w:rPr>
-        <w:t>auf die</w:t>
-      </w:r>
-      <w:r>
-        <w:rPr>
-          <w:sz w:val="28"/>
-          <w:szCs w:val="28"/>
-        </w:rPr>
-        <w:t xml:space="preserve"> </w:t>
-      </w:r>
-      <w:r>
-        <w:rPr>
-          <w:sz w:val="28"/>
-          <w:szCs w:val="28"/>
-        </w:rPr>
-        <w:t>IoT-Geräte zugreifen:</w:t>
+        <w:t>ACL 111:</w:t>
       </w:r>
     </w:p>
     <w:p>
@@ -3846,7 +3871,41 @@
           <w:sz w:val="28"/>
           <w:szCs w:val="28"/>
         </w:rPr>
-        <w:t>PC21:</w:t>
+        <w:drawing>
+          <wp:inline distT="0" distB="0" distL="0" distR="0" wp14:anchorId="04AA6916" wp14:editId="188E1FC0">
+            <wp:extent cx="4334480" cy="381053"/>
+            <wp:effectExtent l="0" t="0" r="9525" b="0"/>
+            <wp:docPr id="73332313" name="Picture 1"/>
+            <wp:cNvGraphicFramePr>
+              <a:graphicFrameLocks xmlns:a="http://schemas.openxmlformats.org/drawingml/2006/main" noChangeAspect="1"/>
+            </wp:cNvGraphicFramePr>
+            <a:graphic xmlns:a="http://schemas.openxmlformats.org/drawingml/2006/main">
+              <a:graphicData uri="http://schemas.openxmlformats.org/drawingml/2006/picture">
+                <pic:pic xmlns:pic="http://schemas.openxmlformats.org/drawingml/2006/picture">
+                  <pic:nvPicPr>
+                    <pic:cNvPr id="73332313" name=""/>
+                    <pic:cNvPicPr/>
+                  </pic:nvPicPr>
+                  <pic:blipFill>
+                    <a:blip r:embed="rId15"/>
+                    <a:stretch>
+                      <a:fillRect/>
+                    </a:stretch>
+                  </pic:blipFill>
+                  <pic:spPr>
+                    <a:xfrm>
+                      <a:off x="0" y="0"/>
+                      <a:ext cx="4334480" cy="381053"/>
+                    </a:xfrm>
+                    <a:prstGeom prst="rect">
+                      <a:avLst/>
+                    </a:prstGeom>
+                  </pic:spPr>
+                </pic:pic>
+              </a:graphicData>
+            </a:graphic>
+          </wp:inline>
+        </w:drawing>
       </w:r>
     </w:p>
     <w:p>
@@ -3858,6 +3917,157 @@
       </w:pPr>
       <w:r>
         <w:rPr>
+          <w:sz w:val="28"/>
+          <w:szCs w:val="28"/>
+        </w:rPr>
+        <w:drawing>
+          <wp:inline distT="0" distB="0" distL="0" distR="0" wp14:anchorId="48465514" wp14:editId="4FFA9524">
+            <wp:extent cx="2791215" cy="533474"/>
+            <wp:effectExtent l="0" t="0" r="9525" b="0"/>
+            <wp:docPr id="343369471" name="Picture 1" descr="A number and date on a white background&#10;&#10;AI-generated content may be incorrect."/>
+            <wp:cNvGraphicFramePr>
+              <a:graphicFrameLocks xmlns:a="http://schemas.openxmlformats.org/drawingml/2006/main" noChangeAspect="1"/>
+            </wp:cNvGraphicFramePr>
+            <a:graphic xmlns:a="http://schemas.openxmlformats.org/drawingml/2006/main">
+              <a:graphicData uri="http://schemas.openxmlformats.org/drawingml/2006/picture">
+                <pic:pic xmlns:pic="http://schemas.openxmlformats.org/drawingml/2006/picture">
+                  <pic:nvPicPr>
+                    <pic:cNvPr id="343369471" name="Picture 1" descr="A number and date on a white background&#10;&#10;AI-generated content may be incorrect."/>
+                    <pic:cNvPicPr/>
+                  </pic:nvPicPr>
+                  <pic:blipFill>
+                    <a:blip r:embed="rId16"/>
+                    <a:stretch>
+                      <a:fillRect/>
+                    </a:stretch>
+                  </pic:blipFill>
+                  <pic:spPr>
+                    <a:xfrm>
+                      <a:off x="0" y="0"/>
+                      <a:ext cx="2791215" cy="533474"/>
+                    </a:xfrm>
+                    <a:prstGeom prst="rect">
+                      <a:avLst/>
+                    </a:prstGeom>
+                  </pic:spPr>
+                </pic:pic>
+              </a:graphicData>
+            </a:graphic>
+          </wp:inline>
+        </w:drawing>
+      </w:r>
+    </w:p>
+    <w:p>
+      <w:pPr>
+        <w:rPr>
+          <w:sz w:val="28"/>
+          <w:szCs w:val="28"/>
+        </w:rPr>
+      </w:pPr>
+    </w:p>
+    <w:p>
+      <w:pPr>
+        <w:rPr>
+          <w:sz w:val="28"/>
+          <w:szCs w:val="28"/>
+        </w:rPr>
+      </w:pPr>
+      <w:r>
+        <w:rPr>
+          <w:sz w:val="28"/>
+          <w:szCs w:val="28"/>
+        </w:rPr>
+        <w:t>Durch Static Routing Konfiguration</w:t>
+      </w:r>
+      <w:r>
+        <w:rPr>
+          <w:sz w:val="28"/>
+          <w:szCs w:val="28"/>
+        </w:rPr>
+        <w:t xml:space="preserve"> an jedem Router</w:t>
+      </w:r>
+      <w:r>
+        <w:rPr>
+          <w:sz w:val="28"/>
+          <w:szCs w:val="28"/>
+        </w:rPr>
+        <w:t xml:space="preserve"> kann man dann von</w:t>
+      </w:r>
+      <w:r>
+        <w:rPr>
+          <w:sz w:val="28"/>
+          <w:szCs w:val="28"/>
+        </w:rPr>
+        <w:t xml:space="preserve"> </w:t>
+      </w:r>
+      <w:r>
+        <w:rPr>
+          <w:sz w:val="28"/>
+          <w:szCs w:val="28"/>
+        </w:rPr>
+        <w:t>PC</w:t>
+      </w:r>
+      <w:r>
+        <w:rPr>
+          <w:sz w:val="28"/>
+          <w:szCs w:val="28"/>
+        </w:rPr>
+        <w:t>22</w:t>
+      </w:r>
+      <w:r>
+        <w:rPr>
+          <w:sz w:val="28"/>
+          <w:szCs w:val="28"/>
+        </w:rPr>
+        <w:t xml:space="preserve"> </w:t>
+      </w:r>
+      <w:r>
+        <w:rPr>
+          <w:sz w:val="28"/>
+          <w:szCs w:val="28"/>
+        </w:rPr>
+        <w:t>auf die</w:t>
+      </w:r>
+      <w:r>
+        <w:rPr>
+          <w:sz w:val="28"/>
+          <w:szCs w:val="28"/>
+        </w:rPr>
+        <w:t xml:space="preserve"> </w:t>
+      </w:r>
+      <w:r>
+        <w:rPr>
+          <w:sz w:val="28"/>
+          <w:szCs w:val="28"/>
+        </w:rPr>
+        <w:t>IoT-Geräte zugreifen:</w:t>
+      </w:r>
+    </w:p>
+    <w:p>
+      <w:pPr>
+        <w:rPr>
+          <w:sz w:val="28"/>
+          <w:szCs w:val="28"/>
+        </w:rPr>
+      </w:pPr>
+      <w:r>
+        <w:rPr>
+          <w:sz w:val="28"/>
+          <w:szCs w:val="28"/>
+        </w:rPr>
+        <w:t>PC21:</w:t>
+      </w:r>
+    </w:p>
+    <w:p>
+      <w:pPr>
+        <w:rPr>
+          <w:sz w:val="28"/>
+          <w:szCs w:val="28"/>
+        </w:rPr>
+      </w:pPr>
+      <w:r>
+        <w:rPr>
+          <w:noProof/>
           <w:sz w:val="28"/>
           <w:szCs w:val="28"/>
         </w:rPr>
@@ -3877,7 +4087,7 @@
                     <pic:cNvPicPr/>
                   </pic:nvPicPr>
                   <pic:blipFill>
-                    <a:blip r:embed="rId15"/>
+                    <a:blip r:embed="rId17"/>
                     <a:stretch>
                       <a:fillRect/>
                     </a:stretch>
@@ -3922,6 +4132,7 @@
       </w:pPr>
       <w:r>
         <w:rPr>
+          <w:noProof/>
           <w:sz w:val="28"/>
           <w:szCs w:val="28"/>
         </w:rPr>
@@ -3941,7 +4152,7 @@
                     <pic:cNvPicPr/>
                   </pic:nvPicPr>
                   <pic:blipFill>
-                    <a:blip r:embed="rId16"/>
+                    <a:blip r:embed="rId18"/>
                     <a:stretch>
                       <a:fillRect/>
                     </a:stretch>
@@ -3988,6 +4199,7 @@
           <w:bCs/>
           <w:sz w:val="40"/>
           <w:szCs w:val="40"/>
+          <w:lang w:val="en-US"/>
         </w:rPr>
       </w:pPr>
       <w:r>
@@ -3996,6 +4208,7 @@
           <w:bCs/>
           <w:sz w:val="40"/>
           <w:szCs w:val="40"/>
+          <w:lang w:val="en-US"/>
         </w:rPr>
         <w:lastRenderedPageBreak/>
         <w:t>Security</w:t>
@@ -4006,12 +4219,14 @@
         <w:rPr>
           <w:sz w:val="28"/>
           <w:szCs w:val="28"/>
+          <w:lang w:val="en-US"/>
         </w:rPr>
       </w:pPr>
       <w:r>
         <w:rPr>
           <w:sz w:val="28"/>
           <w:szCs w:val="28"/>
+          <w:lang w:val="en-US"/>
         </w:rPr>
         <w:t xml:space="preserve">Access-List </w:t>
       </w:r>
@@ -4019,6 +4234,7 @@
         <w:rPr>
           <w:sz w:val="28"/>
           <w:szCs w:val="28"/>
+          <w:lang w:val="en-US"/>
         </w:rPr>
         <w:t>am</w:t>
       </w:r>
@@ -4026,6 +4242,7 @@
         <w:rPr>
           <w:sz w:val="28"/>
           <w:szCs w:val="28"/>
+          <w:lang w:val="en-US"/>
         </w:rPr>
         <w:t xml:space="preserve"> Router</w:t>
       </w:r>
@@ -4033,8 +4250,27 @@
         <w:rPr>
           <w:sz w:val="28"/>
           <w:szCs w:val="28"/>
-        </w:rPr>
-        <w:t xml:space="preserve"> konfigurieren:</w:t>
+          <w:lang w:val="en-US"/>
+        </w:rPr>
+        <w:t xml:space="preserve"> </w:t>
+      </w:r>
+      <w:proofErr w:type="spellStart"/>
+      <w:r>
+        <w:rPr>
+          <w:sz w:val="28"/>
+          <w:szCs w:val="28"/>
+          <w:lang w:val="en-US"/>
+        </w:rPr>
+        <w:t>konfigurieren</w:t>
+      </w:r>
+      <w:proofErr w:type="spellEnd"/>
+      <w:r>
+        <w:rPr>
+          <w:sz w:val="28"/>
+          <w:szCs w:val="28"/>
+          <w:lang w:val="en-US"/>
+        </w:rPr>
+        <w:t>:</w:t>
       </w:r>
     </w:p>
     <w:p>
@@ -4046,6 +4282,7 @@
       </w:pPr>
       <w:r>
         <w:rPr>
+          <w:noProof/>
           <w:sz w:val="28"/>
           <w:szCs w:val="28"/>
         </w:rPr>
@@ -4065,7 +4302,7 @@
                     <pic:cNvPicPr/>
                   </pic:nvPicPr>
                   <pic:blipFill>
-                    <a:blip r:embed="rId17"/>
+                    <a:blip r:embed="rId19"/>
                     <a:stretch>
                       <a:fillRect/>
                     </a:stretch>
@@ -4138,6 +4375,7 @@
       </w:pPr>
       <w:r>
         <w:rPr>
+          <w:noProof/>
           <w:sz w:val="28"/>
           <w:szCs w:val="28"/>
         </w:rPr>
@@ -4157,7 +4395,7 @@
                     <pic:cNvPicPr/>
                   </pic:nvPicPr>
                   <pic:blipFill>
-                    <a:blip r:embed="rId18"/>
+                    <a:blip r:embed="rId20"/>
                     <a:stretch>
                       <a:fillRect/>
                     </a:stretch>
@@ -4244,6 +4482,7 @@
       </w:pPr>
       <w:r>
         <w:rPr>
+          <w:noProof/>
           <w:sz w:val="28"/>
           <w:szCs w:val="28"/>
         </w:rPr>
@@ -4263,7 +4502,7 @@
                     <pic:cNvPicPr/>
                   </pic:nvPicPr>
                   <pic:blipFill>
-                    <a:blip r:embed="rId19"/>
+                    <a:blip r:embed="rId21"/>
                     <a:stretch>
                       <a:fillRect/>
                     </a:stretch>
@@ -4336,6 +4575,7 @@
       </w:pPr>
       <w:r>
         <w:rPr>
+          <w:noProof/>
           <w:sz w:val="28"/>
           <w:szCs w:val="28"/>
         </w:rPr>
@@ -4355,7 +4595,7 @@
                     <pic:cNvPicPr/>
                   </pic:nvPicPr>
                   <pic:blipFill>
-                    <a:blip r:embed="rId20"/>
+                    <a:blip r:embed="rId22"/>
                     <a:stretch>
                       <a:fillRect/>
                     </a:stretch>
@@ -4434,6 +4674,7 @@
       </w:r>
       <w:r>
         <w:rPr>
+          <w:noProof/>
           <w:sz w:val="28"/>
           <w:szCs w:val="28"/>
         </w:rPr>
@@ -4453,7 +4694,7 @@
                     <pic:cNvPicPr/>
                   </pic:nvPicPr>
                   <pic:blipFill>
-                    <a:blip r:embed="rId21"/>
+                    <a:blip r:embed="rId23"/>
                     <a:stretch>
                       <a:fillRect/>
                     </a:stretch>
@@ -4483,6 +4724,7 @@
       </w:pPr>
       <w:r>
         <w:rPr>
+          <w:noProof/>
           <w:sz w:val="28"/>
           <w:szCs w:val="28"/>
         </w:rPr>
@@ -4502,7 +4744,7 @@
                     <pic:cNvPicPr/>
                   </pic:nvPicPr>
                   <pic:blipFill>
-                    <a:blip r:embed="rId22"/>
+                    <a:blip r:embed="rId24"/>
                     <a:stretch>
                       <a:fillRect/>
                     </a:stretch>
@@ -4546,6 +4788,7 @@
       </w:r>
       <w:r>
         <w:rPr>
+          <w:noProof/>
           <w:sz w:val="28"/>
           <w:szCs w:val="28"/>
         </w:rPr>
@@ -4565,7 +4808,7 @@
                     <pic:cNvPicPr/>
                   </pic:nvPicPr>
                   <pic:blipFill>
-                    <a:blip r:embed="rId23"/>
+                    <a:blip r:embed="rId25"/>
                     <a:stretch>
                       <a:fillRect/>
                     </a:stretch>
@@ -4611,6 +4854,7 @@
       </w:pPr>
       <w:r>
         <w:rPr>
+          <w:noProof/>
           <w:sz w:val="28"/>
           <w:szCs w:val="28"/>
         </w:rPr>
@@ -4630,7 +4874,7 @@
                     <pic:cNvPicPr/>
                   </pic:nvPicPr>
                   <pic:blipFill>
-                    <a:blip r:embed="rId24"/>
+                    <a:blip r:embed="rId26"/>
                     <a:stretch>
                       <a:fillRect/>
                     </a:stretch>
@@ -4675,6 +4919,7 @@
       </w:pPr>
       <w:r>
         <w:rPr>
+          <w:noProof/>
           <w:sz w:val="28"/>
           <w:szCs w:val="28"/>
         </w:rPr>
@@ -4694,7 +4939,7 @@
                     <pic:cNvPicPr/>
                   </pic:nvPicPr>
                   <pic:blipFill>
-                    <a:blip r:embed="rId25"/>
+                    <a:blip r:embed="rId27"/>
                     <a:stretch>
                       <a:fillRect/>
                     </a:stretch>
@@ -4753,6 +4998,7 @@
       </w:pPr>
       <w:r>
         <w:rPr>
+          <w:noProof/>
           <w:sz w:val="28"/>
           <w:szCs w:val="28"/>
         </w:rPr>
@@ -4772,7 +5018,7 @@
                     <pic:cNvPicPr/>
                   </pic:nvPicPr>
                   <pic:blipFill>
-                    <a:blip r:embed="rId26"/>
+                    <a:blip r:embed="rId28"/>
                     <a:stretch>
                       <a:fillRect/>
                     </a:stretch>
@@ -4824,6 +5070,7 @@
       </w:r>
       <w:r>
         <w:rPr>
+          <w:noProof/>
           <w:sz w:val="28"/>
           <w:szCs w:val="28"/>
         </w:rPr>
@@ -4843,7 +5090,7 @@
                     <pic:cNvPicPr/>
                   </pic:nvPicPr>
                   <pic:blipFill>
-                    <a:blip r:embed="rId27"/>
+                    <a:blip r:embed="rId29"/>
                     <a:stretch>
                       <a:fillRect/>
                     </a:stretch>
@@ -4888,6 +5135,7 @@
       </w:pPr>
       <w:r>
         <w:rPr>
+          <w:noProof/>
           <w:sz w:val="28"/>
           <w:szCs w:val="28"/>
         </w:rPr>
@@ -4907,7 +5155,7 @@
                     <pic:cNvPicPr/>
                   </pic:nvPicPr>
                   <pic:blipFill>
-                    <a:blip r:embed="rId28"/>
+                    <a:blip r:embed="rId30"/>
                     <a:stretch>
                       <a:fillRect/>
                     </a:stretch>
@@ -5027,6 +5275,7 @@
       </w:r>
       <w:r>
         <w:rPr>
+          <w:noProof/>
           <w:sz w:val="28"/>
           <w:szCs w:val="28"/>
         </w:rPr>
@@ -5046,7 +5295,7 @@
                     <pic:cNvPicPr/>
                   </pic:nvPicPr>
                   <pic:blipFill>
-                    <a:blip r:embed="rId29"/>
+                    <a:blip r:embed="rId31"/>
                     <a:stretch>
                       <a:fillRect/>
                     </a:stretch>
@@ -5105,6 +5354,7 @@
       </w:pPr>
       <w:r>
         <w:rPr>
+          <w:noProof/>
           <w:sz w:val="28"/>
           <w:szCs w:val="28"/>
         </w:rPr>
@@ -5124,7 +5374,7 @@
                     <pic:cNvPicPr/>
                   </pic:nvPicPr>
                   <pic:blipFill>
-                    <a:blip r:embed="rId30"/>
+                    <a:blip r:embed="rId32"/>
                     <a:stretch>
                       <a:fillRect/>
                     </a:stretch>
@@ -5202,6 +5452,7 @@
       </w:pPr>
       <w:r>
         <w:rPr>
+          <w:noProof/>
           <w:sz w:val="28"/>
           <w:szCs w:val="28"/>
         </w:rPr>
@@ -5221,7 +5472,7 @@
                     <pic:cNvPicPr/>
                   </pic:nvPicPr>
                   <pic:blipFill rotWithShape="1">
-                    <a:blip r:embed="rId31"/>
+                    <a:blip r:embed="rId33"/>
                     <a:srcRect b="13192"/>
                     <a:stretch>
                       <a:fillRect/>
@@ -5333,6 +5584,7 @@
       </w:pPr>
       <w:r>
         <w:rPr>
+          <w:noProof/>
           <w:sz w:val="28"/>
           <w:szCs w:val="28"/>
         </w:rPr>
@@ -5352,7 +5604,7 @@
                     <pic:cNvPicPr/>
                   </pic:nvPicPr>
                   <pic:blipFill>
-                    <a:blip r:embed="rId32"/>
+                    <a:blip r:embed="rId34"/>
                     <a:stretch>
                       <a:fillRect/>
                     </a:stretch>
@@ -5418,6 +5670,7 @@
       </w:pPr>
       <w:r>
         <w:rPr>
+          <w:noProof/>
           <w:sz w:val="28"/>
           <w:szCs w:val="28"/>
         </w:rPr>
@@ -5437,7 +5690,7 @@
                     <pic:cNvPicPr/>
                   </pic:nvPicPr>
                   <pic:blipFill>
-                    <a:blip r:embed="rId33"/>
+                    <a:blip r:embed="rId35"/>
                     <a:stretch>
                       <a:fillRect/>
                     </a:stretch>
@@ -5499,8 +5752,8 @@
     </w:p>
     <w:tbl>
       <w:tblPr>
-        <w:tblW w:w="11500" w:type="dxa"/>
-        <w:tblInd w:w="-1245" w:type="dxa"/>
+        <w:tblW w:w="11600" w:type="dxa"/>
+        <w:tblInd w:w="-1297" w:type="dxa"/>
         <w:tblBorders>
           <w:top w:val="single" w:sz="4" w:space="0" w:color="auto"/>
           <w:left w:val="single" w:sz="4" w:space="0" w:color="auto"/>
@@ -5523,7 +5776,7 @@
         <w:gridCol w:w="1200"/>
         <w:gridCol w:w="1200"/>
         <w:gridCol w:w="1200"/>
-        <w:gridCol w:w="1100"/>
+        <w:gridCol w:w="1200"/>
         <w:gridCol w:w="1200"/>
       </w:tblGrid>
       <w:tr>
@@ -5544,7 +5797,7 @@
               <w:rPr>
                 <w:rFonts w:ascii="Times New Roman" w:eastAsia="Times New Roman" w:hAnsi="Times New Roman" w:cs="Times New Roman"/>
                 <w:kern w:val="0"/>
-                <w:lang w:eastAsia="de-DE"/>
+                <w:lang w:val="de-DE" w:eastAsia="de-DE"/>
                 <w14:ligatures w14:val="none"/>
               </w:rPr>
             </w:pPr>
@@ -5567,18 +5820,18 @@
                 <w:kern w:val="0"/>
                 <w:sz w:val="22"/>
                 <w:szCs w:val="22"/>
-                <w:lang w:eastAsia="de-DE"/>
-                <w14:ligatures w14:val="none"/>
-              </w:rPr>
-            </w:pPr>
-            <w:r>
-              <w:rPr>
-                <w:rFonts w:ascii="Calibri" w:eastAsia="Times New Roman" w:hAnsi="Calibri" w:cs="Calibri"/>
-                <w:color w:val="000000"/>
-                <w:kern w:val="0"/>
-                <w:sz w:val="22"/>
-                <w:szCs w:val="22"/>
-                <w:lang w:eastAsia="de-DE"/>
+                <w:lang w:val="de-DE" w:eastAsia="de-DE"/>
+                <w14:ligatures w14:val="none"/>
+              </w:rPr>
+            </w:pPr>
+            <w:r>
+              <w:rPr>
+                <w:rFonts w:ascii="Calibri" w:eastAsia="Times New Roman" w:hAnsi="Calibri" w:cs="Calibri"/>
+                <w:color w:val="000000"/>
+                <w:kern w:val="0"/>
+                <w:sz w:val="22"/>
+                <w:szCs w:val="22"/>
+                <w:lang w:val="de-DE" w:eastAsia="de-DE"/>
                 <w14:ligatures w14:val="none"/>
               </w:rPr>
               <w:t>PC11</w:t>
@@ -5602,18 +5855,18 @@
                 <w:kern w:val="0"/>
                 <w:sz w:val="22"/>
                 <w:szCs w:val="22"/>
-                <w:lang w:eastAsia="de-DE"/>
-                <w14:ligatures w14:val="none"/>
-              </w:rPr>
-            </w:pPr>
-            <w:r>
-              <w:rPr>
-                <w:rFonts w:ascii="Calibri" w:eastAsia="Times New Roman" w:hAnsi="Calibri" w:cs="Calibri"/>
-                <w:color w:val="000000"/>
-                <w:kern w:val="0"/>
-                <w:sz w:val="22"/>
-                <w:szCs w:val="22"/>
-                <w:lang w:eastAsia="de-DE"/>
+                <w:lang w:val="de-DE" w:eastAsia="de-DE"/>
+                <w14:ligatures w14:val="none"/>
+              </w:rPr>
+            </w:pPr>
+            <w:r>
+              <w:rPr>
+                <w:rFonts w:ascii="Calibri" w:eastAsia="Times New Roman" w:hAnsi="Calibri" w:cs="Calibri"/>
+                <w:color w:val="000000"/>
+                <w:kern w:val="0"/>
+                <w:sz w:val="22"/>
+                <w:szCs w:val="22"/>
+                <w:lang w:val="de-DE" w:eastAsia="de-DE"/>
                 <w14:ligatures w14:val="none"/>
               </w:rPr>
               <w:t>PC21</w:t>
@@ -5637,18 +5890,18 @@
                 <w:kern w:val="0"/>
                 <w:sz w:val="22"/>
                 <w:szCs w:val="22"/>
-                <w:lang w:eastAsia="de-DE"/>
-                <w14:ligatures w14:val="none"/>
-              </w:rPr>
-            </w:pPr>
-            <w:r>
-              <w:rPr>
-                <w:rFonts w:ascii="Calibri" w:eastAsia="Times New Roman" w:hAnsi="Calibri" w:cs="Calibri"/>
-                <w:color w:val="000000"/>
-                <w:kern w:val="0"/>
-                <w:sz w:val="22"/>
-                <w:szCs w:val="22"/>
-                <w:lang w:eastAsia="de-DE"/>
+                <w:lang w:val="de-DE" w:eastAsia="de-DE"/>
+                <w14:ligatures w14:val="none"/>
+              </w:rPr>
+            </w:pPr>
+            <w:r>
+              <w:rPr>
+                <w:rFonts w:ascii="Calibri" w:eastAsia="Times New Roman" w:hAnsi="Calibri" w:cs="Calibri"/>
+                <w:color w:val="000000"/>
+                <w:kern w:val="0"/>
+                <w:sz w:val="22"/>
+                <w:szCs w:val="22"/>
+                <w:lang w:val="de-DE" w:eastAsia="de-DE"/>
                 <w14:ligatures w14:val="none"/>
               </w:rPr>
               <w:t>DNS/IoT-Server</w:t>
@@ -5672,18 +5925,18 @@
                 <w:kern w:val="0"/>
                 <w:sz w:val="22"/>
                 <w:szCs w:val="22"/>
-                <w:lang w:eastAsia="de-DE"/>
-                <w14:ligatures w14:val="none"/>
-              </w:rPr>
-            </w:pPr>
-            <w:r>
-              <w:rPr>
-                <w:rFonts w:ascii="Calibri" w:eastAsia="Times New Roman" w:hAnsi="Calibri" w:cs="Calibri"/>
-                <w:color w:val="000000"/>
-                <w:kern w:val="0"/>
-                <w:sz w:val="22"/>
-                <w:szCs w:val="22"/>
-                <w:lang w:eastAsia="de-DE"/>
+                <w:lang w:val="de-DE" w:eastAsia="de-DE"/>
+                <w14:ligatures w14:val="none"/>
+              </w:rPr>
+            </w:pPr>
+            <w:r>
+              <w:rPr>
+                <w:rFonts w:ascii="Calibri" w:eastAsia="Times New Roman" w:hAnsi="Calibri" w:cs="Calibri"/>
+                <w:color w:val="000000"/>
+                <w:kern w:val="0"/>
+                <w:sz w:val="22"/>
+                <w:szCs w:val="22"/>
+                <w:lang w:val="de-DE" w:eastAsia="de-DE"/>
                 <w14:ligatures w14:val="none"/>
               </w:rPr>
               <w:t>PC22</w:t>
@@ -5707,18 +5960,18 @@
                 <w:kern w:val="0"/>
                 <w:sz w:val="22"/>
                 <w:szCs w:val="22"/>
-                <w:lang w:eastAsia="de-DE"/>
-                <w14:ligatures w14:val="none"/>
-              </w:rPr>
-            </w:pPr>
-            <w:r>
-              <w:rPr>
-                <w:rFonts w:ascii="Calibri" w:eastAsia="Times New Roman" w:hAnsi="Calibri" w:cs="Calibri"/>
-                <w:color w:val="000000"/>
-                <w:kern w:val="0"/>
-                <w:sz w:val="22"/>
-                <w:szCs w:val="22"/>
-                <w:lang w:eastAsia="de-DE"/>
+                <w:lang w:val="de-DE" w:eastAsia="de-DE"/>
+                <w14:ligatures w14:val="none"/>
+              </w:rPr>
+            </w:pPr>
+            <w:r>
+              <w:rPr>
+                <w:rFonts w:ascii="Calibri" w:eastAsia="Times New Roman" w:hAnsi="Calibri" w:cs="Calibri"/>
+                <w:color w:val="000000"/>
+                <w:kern w:val="0"/>
+                <w:sz w:val="22"/>
+                <w:szCs w:val="22"/>
+                <w:lang w:val="de-DE" w:eastAsia="de-DE"/>
                 <w14:ligatures w14:val="none"/>
               </w:rPr>
               <w:t>WEB-Server</w:t>
@@ -5742,18 +5995,18 @@
                 <w:kern w:val="0"/>
                 <w:sz w:val="22"/>
                 <w:szCs w:val="22"/>
-                <w:lang w:eastAsia="de-DE"/>
-                <w14:ligatures w14:val="none"/>
-              </w:rPr>
-            </w:pPr>
-            <w:r>
-              <w:rPr>
-                <w:rFonts w:ascii="Calibri" w:eastAsia="Times New Roman" w:hAnsi="Calibri" w:cs="Calibri"/>
-                <w:color w:val="000000"/>
-                <w:kern w:val="0"/>
-                <w:sz w:val="22"/>
-                <w:szCs w:val="22"/>
-                <w:lang w:eastAsia="de-DE"/>
+                <w:lang w:val="de-DE" w:eastAsia="de-DE"/>
+                <w14:ligatures w14:val="none"/>
+              </w:rPr>
+            </w:pPr>
+            <w:r>
+              <w:rPr>
+                <w:rFonts w:ascii="Calibri" w:eastAsia="Times New Roman" w:hAnsi="Calibri" w:cs="Calibri"/>
+                <w:color w:val="000000"/>
+                <w:kern w:val="0"/>
+                <w:sz w:val="22"/>
+                <w:szCs w:val="22"/>
+                <w:lang w:val="de-DE" w:eastAsia="de-DE"/>
                 <w14:ligatures w14:val="none"/>
               </w:rPr>
               <w:t>Internet</w:t>
@@ -5762,71 +6015,71 @@
         </w:tc>
         <w:tc>
           <w:tcPr>
-            <w:tcW w:w="1100" w:type="dxa"/>
-            <w:shd w:val="clear" w:color="auto" w:fill="auto"/>
-            <w:noWrap/>
-            <w:vAlign w:val="bottom"/>
-            <w:hideMark/>
-          </w:tcPr>
-          <w:p>
-            <w:pPr>
-              <w:spacing w:after="0" w:line="240" w:lineRule="auto"/>
-              <w:rPr>
-                <w:rFonts w:ascii="Calibri" w:eastAsia="Times New Roman" w:hAnsi="Calibri" w:cs="Calibri"/>
-                <w:color w:val="000000"/>
-                <w:kern w:val="0"/>
-                <w:sz w:val="22"/>
-                <w:szCs w:val="22"/>
-                <w:lang w:eastAsia="de-DE"/>
-                <w14:ligatures w14:val="none"/>
-              </w:rPr>
-            </w:pPr>
-            <w:r>
-              <w:rPr>
-                <w:rFonts w:ascii="Calibri" w:eastAsia="Times New Roman" w:hAnsi="Calibri" w:cs="Calibri"/>
-                <w:color w:val="000000"/>
-                <w:kern w:val="0"/>
-                <w:sz w:val="22"/>
-                <w:szCs w:val="22"/>
-                <w:lang w:eastAsia="de-DE"/>
+            <w:tcW w:w="1200" w:type="dxa"/>
+            <w:shd w:val="clear" w:color="auto" w:fill="auto"/>
+            <w:noWrap/>
+            <w:vAlign w:val="bottom"/>
+            <w:hideMark/>
+          </w:tcPr>
+          <w:p>
+            <w:pPr>
+              <w:spacing w:after="0" w:line="240" w:lineRule="auto"/>
+              <w:rPr>
+                <w:rFonts w:ascii="Calibri" w:eastAsia="Times New Roman" w:hAnsi="Calibri" w:cs="Calibri"/>
+                <w:color w:val="000000"/>
+                <w:kern w:val="0"/>
+                <w:sz w:val="22"/>
+                <w:szCs w:val="22"/>
+                <w:lang w:val="de-DE" w:eastAsia="de-DE"/>
+                <w14:ligatures w14:val="none"/>
+              </w:rPr>
+            </w:pPr>
+            <w:r>
+              <w:rPr>
+                <w:rFonts w:ascii="Calibri" w:eastAsia="Times New Roman" w:hAnsi="Calibri" w:cs="Calibri"/>
+                <w:color w:val="000000"/>
+                <w:kern w:val="0"/>
+                <w:sz w:val="22"/>
+                <w:szCs w:val="22"/>
+                <w:lang w:val="de-DE" w:eastAsia="de-DE"/>
+                <w14:ligatures w14:val="none"/>
+              </w:rPr>
+              <w:t>IoT-Laptop</w:t>
+            </w:r>
+          </w:p>
+        </w:tc>
+        <w:tc>
+          <w:tcPr>
+            <w:tcW w:w="1200" w:type="dxa"/>
+            <w:shd w:val="clear" w:color="auto" w:fill="auto"/>
+            <w:noWrap/>
+            <w:vAlign w:val="bottom"/>
+            <w:hideMark/>
+          </w:tcPr>
+          <w:p>
+            <w:pPr>
+              <w:spacing w:after="0" w:line="240" w:lineRule="auto"/>
+              <w:rPr>
+                <w:rFonts w:ascii="Calibri" w:eastAsia="Times New Roman" w:hAnsi="Calibri" w:cs="Calibri"/>
+                <w:color w:val="000000"/>
+                <w:kern w:val="0"/>
+                <w:sz w:val="22"/>
+                <w:szCs w:val="22"/>
+                <w:lang w:val="de-DE" w:eastAsia="de-DE"/>
+                <w14:ligatures w14:val="none"/>
+              </w:rPr>
+            </w:pPr>
+            <w:r>
+              <w:rPr>
+                <w:rFonts w:ascii="Calibri" w:eastAsia="Times New Roman" w:hAnsi="Calibri" w:cs="Calibri"/>
+                <w:color w:val="000000"/>
+                <w:kern w:val="0"/>
+                <w:sz w:val="22"/>
+                <w:szCs w:val="22"/>
+                <w:lang w:val="de-DE" w:eastAsia="de-DE"/>
                 <w14:ligatures w14:val="none"/>
               </w:rPr>
               <w:t>ISP-Router</w:t>
-            </w:r>
-          </w:p>
-        </w:tc>
-        <w:tc>
-          <w:tcPr>
-            <w:tcW w:w="1200" w:type="dxa"/>
-            <w:shd w:val="clear" w:color="auto" w:fill="auto"/>
-            <w:noWrap/>
-            <w:vAlign w:val="bottom"/>
-            <w:hideMark/>
-          </w:tcPr>
-          <w:p>
-            <w:pPr>
-              <w:spacing w:after="0" w:line="240" w:lineRule="auto"/>
-              <w:rPr>
-                <w:rFonts w:ascii="Calibri" w:eastAsia="Times New Roman" w:hAnsi="Calibri" w:cs="Calibri"/>
-                <w:color w:val="000000"/>
-                <w:kern w:val="0"/>
-                <w:sz w:val="22"/>
-                <w:szCs w:val="22"/>
-                <w:lang w:eastAsia="de-DE"/>
-                <w14:ligatures w14:val="none"/>
-              </w:rPr>
-            </w:pPr>
-            <w:r>
-              <w:rPr>
-                <w:rFonts w:ascii="Calibri" w:eastAsia="Times New Roman" w:hAnsi="Calibri" w:cs="Calibri"/>
-                <w:color w:val="000000"/>
-                <w:kern w:val="0"/>
-                <w:sz w:val="22"/>
-                <w:szCs w:val="22"/>
-                <w:lang w:eastAsia="de-DE"/>
-                <w14:ligatures w14:val="none"/>
-              </w:rPr>
-              <w:t>IoT-Laptop</w:t>
             </w:r>
           </w:p>
         </w:tc>
@@ -5852,18 +6105,18 @@
                 <w:kern w:val="0"/>
                 <w:sz w:val="22"/>
                 <w:szCs w:val="22"/>
-                <w:lang w:eastAsia="de-DE"/>
-                <w14:ligatures w14:val="none"/>
-              </w:rPr>
-            </w:pPr>
-            <w:r>
-              <w:rPr>
-                <w:rFonts w:ascii="Calibri" w:eastAsia="Times New Roman" w:hAnsi="Calibri" w:cs="Calibri"/>
-                <w:color w:val="000000"/>
-                <w:kern w:val="0"/>
-                <w:sz w:val="22"/>
-                <w:szCs w:val="22"/>
-                <w:lang w:eastAsia="de-DE"/>
+                <w:lang w:val="de-DE" w:eastAsia="de-DE"/>
+                <w14:ligatures w14:val="none"/>
+              </w:rPr>
+            </w:pPr>
+            <w:r>
+              <w:rPr>
+                <w:rFonts w:ascii="Calibri" w:eastAsia="Times New Roman" w:hAnsi="Calibri" w:cs="Calibri"/>
+                <w:color w:val="000000"/>
+                <w:kern w:val="0"/>
+                <w:sz w:val="22"/>
+                <w:szCs w:val="22"/>
+                <w:lang w:val="de-DE" w:eastAsia="de-DE"/>
                 <w14:ligatures w14:val="none"/>
               </w:rPr>
               <w:t>PC11</w:t>
@@ -5888,18 +6141,18 @@
                 <w:kern w:val="0"/>
                 <w:sz w:val="22"/>
                 <w:szCs w:val="22"/>
-                <w:lang w:eastAsia="de-DE"/>
-                <w14:ligatures w14:val="none"/>
-              </w:rPr>
-            </w:pPr>
-            <w:r>
-              <w:rPr>
-                <w:rFonts w:ascii="Calibri" w:eastAsia="Times New Roman" w:hAnsi="Calibri" w:cs="Calibri"/>
-                <w:color w:val="000000"/>
-                <w:kern w:val="0"/>
-                <w:sz w:val="22"/>
-                <w:szCs w:val="22"/>
-                <w:lang w:eastAsia="de-DE"/>
+                <w:lang w:val="de-DE" w:eastAsia="de-DE"/>
+                <w14:ligatures w14:val="none"/>
+              </w:rPr>
+            </w:pPr>
+            <w:r>
+              <w:rPr>
+                <w:rFonts w:ascii="Calibri" w:eastAsia="Times New Roman" w:hAnsi="Calibri" w:cs="Calibri"/>
+                <w:color w:val="000000"/>
+                <w:kern w:val="0"/>
+                <w:sz w:val="22"/>
+                <w:szCs w:val="22"/>
+                <w:lang w:val="de-DE" w:eastAsia="de-DE"/>
                 <w14:ligatures w14:val="none"/>
               </w:rPr>
               <w:t>-</w:t>
@@ -5924,18 +6177,18 @@
                 <w:kern w:val="0"/>
                 <w:sz w:val="22"/>
                 <w:szCs w:val="22"/>
-                <w:lang w:eastAsia="de-DE"/>
-                <w14:ligatures w14:val="none"/>
-              </w:rPr>
-            </w:pPr>
-            <w:r>
-              <w:rPr>
-                <w:rFonts w:ascii="Calibri" w:eastAsia="Times New Roman" w:hAnsi="Calibri" w:cs="Calibri"/>
-                <w:color w:val="000000"/>
-                <w:kern w:val="0"/>
-                <w:sz w:val="22"/>
-                <w:szCs w:val="22"/>
-                <w:lang w:eastAsia="de-DE"/>
+                <w:lang w:val="de-DE" w:eastAsia="de-DE"/>
+                <w14:ligatures w14:val="none"/>
+              </w:rPr>
+            </w:pPr>
+            <w:r>
+              <w:rPr>
+                <w:rFonts w:ascii="Calibri" w:eastAsia="Times New Roman" w:hAnsi="Calibri" w:cs="Calibri"/>
+                <w:color w:val="000000"/>
+                <w:kern w:val="0"/>
+                <w:sz w:val="22"/>
+                <w:szCs w:val="22"/>
+                <w:lang w:val="de-DE" w:eastAsia="de-DE"/>
                 <w14:ligatures w14:val="none"/>
               </w:rPr>
               <w:t>y</w:t>
@@ -5960,18 +6213,18 @@
                 <w:kern w:val="0"/>
                 <w:sz w:val="22"/>
                 <w:szCs w:val="22"/>
-                <w:lang w:eastAsia="de-DE"/>
-                <w14:ligatures w14:val="none"/>
-              </w:rPr>
-            </w:pPr>
-            <w:r>
-              <w:rPr>
-                <w:rFonts w:ascii="Calibri" w:eastAsia="Times New Roman" w:hAnsi="Calibri" w:cs="Calibri"/>
-                <w:color w:val="000000"/>
-                <w:kern w:val="0"/>
-                <w:sz w:val="22"/>
-                <w:szCs w:val="22"/>
-                <w:lang w:eastAsia="de-DE"/>
+                <w:lang w:val="de-DE" w:eastAsia="de-DE"/>
+                <w14:ligatures w14:val="none"/>
+              </w:rPr>
+            </w:pPr>
+            <w:r>
+              <w:rPr>
+                <w:rFonts w:ascii="Calibri" w:eastAsia="Times New Roman" w:hAnsi="Calibri" w:cs="Calibri"/>
+                <w:color w:val="000000"/>
+                <w:kern w:val="0"/>
+                <w:sz w:val="22"/>
+                <w:szCs w:val="22"/>
+                <w:lang w:val="de-DE" w:eastAsia="de-DE"/>
                 <w14:ligatures w14:val="none"/>
               </w:rPr>
               <w:t>x(80,443)</w:t>
@@ -5996,18 +6249,18 @@
                 <w:kern w:val="0"/>
                 <w:sz w:val="22"/>
                 <w:szCs w:val="22"/>
-                <w:lang w:eastAsia="de-DE"/>
-                <w14:ligatures w14:val="none"/>
-              </w:rPr>
-            </w:pPr>
-            <w:r>
-              <w:rPr>
-                <w:rFonts w:ascii="Calibri" w:eastAsia="Times New Roman" w:hAnsi="Calibri" w:cs="Calibri"/>
-                <w:color w:val="000000"/>
-                <w:kern w:val="0"/>
-                <w:sz w:val="22"/>
-                <w:szCs w:val="22"/>
-                <w:lang w:eastAsia="de-DE"/>
+                <w:lang w:val="de-DE" w:eastAsia="de-DE"/>
+                <w14:ligatures w14:val="none"/>
+              </w:rPr>
+            </w:pPr>
+            <w:r>
+              <w:rPr>
+                <w:rFonts w:ascii="Calibri" w:eastAsia="Times New Roman" w:hAnsi="Calibri" w:cs="Calibri"/>
+                <w:color w:val="000000"/>
+                <w:kern w:val="0"/>
+                <w:sz w:val="22"/>
+                <w:szCs w:val="22"/>
+                <w:lang w:val="de-DE" w:eastAsia="de-DE"/>
                 <w14:ligatures w14:val="none"/>
               </w:rPr>
               <w:t>y</w:t>
@@ -6032,18 +6285,18 @@
                 <w:kern w:val="0"/>
                 <w:sz w:val="22"/>
                 <w:szCs w:val="22"/>
-                <w:lang w:eastAsia="de-DE"/>
-                <w14:ligatures w14:val="none"/>
-              </w:rPr>
-            </w:pPr>
-            <w:r>
-              <w:rPr>
-                <w:rFonts w:ascii="Calibri" w:eastAsia="Times New Roman" w:hAnsi="Calibri" w:cs="Calibri"/>
-                <w:color w:val="000000"/>
-                <w:kern w:val="0"/>
-                <w:sz w:val="22"/>
-                <w:szCs w:val="22"/>
-                <w:lang w:eastAsia="de-DE"/>
+                <w:lang w:val="de-DE" w:eastAsia="de-DE"/>
+                <w14:ligatures w14:val="none"/>
+              </w:rPr>
+            </w:pPr>
+            <w:r>
+              <w:rPr>
+                <w:rFonts w:ascii="Calibri" w:eastAsia="Times New Roman" w:hAnsi="Calibri" w:cs="Calibri"/>
+                <w:color w:val="000000"/>
+                <w:kern w:val="0"/>
+                <w:sz w:val="22"/>
+                <w:szCs w:val="22"/>
+                <w:lang w:val="de-DE" w:eastAsia="de-DE"/>
                 <w14:ligatures w14:val="none"/>
               </w:rPr>
               <w:t>y</w:t>
@@ -6068,18 +6321,18 @@
                 <w:kern w:val="0"/>
                 <w:sz w:val="22"/>
                 <w:szCs w:val="22"/>
-                <w:lang w:eastAsia="de-DE"/>
-                <w14:ligatures w14:val="none"/>
-              </w:rPr>
-            </w:pPr>
-            <w:r>
-              <w:rPr>
-                <w:rFonts w:ascii="Calibri" w:eastAsia="Times New Roman" w:hAnsi="Calibri" w:cs="Calibri"/>
-                <w:color w:val="000000"/>
-                <w:kern w:val="0"/>
-                <w:sz w:val="22"/>
-                <w:szCs w:val="22"/>
-                <w:lang w:eastAsia="de-DE"/>
+                <w:lang w:val="de-DE" w:eastAsia="de-DE"/>
+                <w14:ligatures w14:val="none"/>
+              </w:rPr>
+            </w:pPr>
+            <w:r>
+              <w:rPr>
+                <w:rFonts w:ascii="Calibri" w:eastAsia="Times New Roman" w:hAnsi="Calibri" w:cs="Calibri"/>
+                <w:color w:val="000000"/>
+                <w:kern w:val="0"/>
+                <w:sz w:val="22"/>
+                <w:szCs w:val="22"/>
+                <w:lang w:val="de-DE" w:eastAsia="de-DE"/>
                 <w14:ligatures w14:val="none"/>
               </w:rPr>
               <w:t>y</w:t>
@@ -6088,7 +6341,7 @@
         </w:tc>
         <w:tc>
           <w:tcPr>
-            <w:tcW w:w="1100" w:type="dxa"/>
+            <w:tcW w:w="1200" w:type="dxa"/>
             <w:shd w:val="clear" w:color="auto" w:fill="auto"/>
             <w:noWrap/>
             <w:vAlign w:val="bottom"/>
@@ -6104,57 +6357,57 @@
                 <w:kern w:val="0"/>
                 <w:sz w:val="22"/>
                 <w:szCs w:val="22"/>
-                <w:lang w:eastAsia="de-DE"/>
-                <w14:ligatures w14:val="none"/>
-              </w:rPr>
-            </w:pPr>
-            <w:r>
-              <w:rPr>
-                <w:rFonts w:ascii="Calibri" w:eastAsia="Times New Roman" w:hAnsi="Calibri" w:cs="Calibri"/>
-                <w:color w:val="000000"/>
-                <w:kern w:val="0"/>
-                <w:sz w:val="22"/>
-                <w:szCs w:val="22"/>
-                <w:lang w:eastAsia="de-DE"/>
+                <w:lang w:val="de-DE" w:eastAsia="de-DE"/>
+                <w14:ligatures w14:val="none"/>
+              </w:rPr>
+            </w:pPr>
+            <w:r>
+              <w:rPr>
+                <w:rFonts w:ascii="Calibri" w:eastAsia="Times New Roman" w:hAnsi="Calibri" w:cs="Calibri"/>
+                <w:color w:val="000000"/>
+                <w:kern w:val="0"/>
+                <w:sz w:val="22"/>
+                <w:szCs w:val="22"/>
+                <w:lang w:val="de-DE" w:eastAsia="de-DE"/>
+                <w14:ligatures w14:val="none"/>
+              </w:rPr>
+              <w:t>x</w:t>
+            </w:r>
+          </w:p>
+        </w:tc>
+        <w:tc>
+          <w:tcPr>
+            <w:tcW w:w="1200" w:type="dxa"/>
+            <w:shd w:val="clear" w:color="auto" w:fill="auto"/>
+            <w:noWrap/>
+            <w:vAlign w:val="bottom"/>
+            <w:hideMark/>
+          </w:tcPr>
+          <w:p>
+            <w:pPr>
+              <w:spacing w:after="0" w:line="240" w:lineRule="auto"/>
+              <w:jc w:val="center"/>
+              <w:rPr>
+                <w:rFonts w:ascii="Calibri" w:eastAsia="Times New Roman" w:hAnsi="Calibri" w:cs="Calibri"/>
+                <w:color w:val="000000"/>
+                <w:kern w:val="0"/>
+                <w:sz w:val="22"/>
+                <w:szCs w:val="22"/>
+                <w:lang w:val="de-DE" w:eastAsia="de-DE"/>
+                <w14:ligatures w14:val="none"/>
+              </w:rPr>
+            </w:pPr>
+            <w:r>
+              <w:rPr>
+                <w:rFonts w:ascii="Calibri" w:eastAsia="Times New Roman" w:hAnsi="Calibri" w:cs="Calibri"/>
+                <w:color w:val="000000"/>
+                <w:kern w:val="0"/>
+                <w:sz w:val="22"/>
+                <w:szCs w:val="22"/>
+                <w:lang w:val="de-DE" w:eastAsia="de-DE"/>
                 <w14:ligatures w14:val="none"/>
               </w:rPr>
               <w:t>x(ssh)</w:t>
-            </w:r>
-          </w:p>
-        </w:tc>
-        <w:tc>
-          <w:tcPr>
-            <w:tcW w:w="1200" w:type="dxa"/>
-            <w:shd w:val="clear" w:color="auto" w:fill="auto"/>
-            <w:noWrap/>
-            <w:vAlign w:val="bottom"/>
-            <w:hideMark/>
-          </w:tcPr>
-          <w:p>
-            <w:pPr>
-              <w:spacing w:after="0" w:line="240" w:lineRule="auto"/>
-              <w:jc w:val="center"/>
-              <w:rPr>
-                <w:rFonts w:ascii="Calibri" w:eastAsia="Times New Roman" w:hAnsi="Calibri" w:cs="Calibri"/>
-                <w:color w:val="000000"/>
-                <w:kern w:val="0"/>
-                <w:sz w:val="22"/>
-                <w:szCs w:val="22"/>
-                <w:lang w:eastAsia="de-DE"/>
-                <w14:ligatures w14:val="none"/>
-              </w:rPr>
-            </w:pPr>
-            <w:r>
-              <w:rPr>
-                <w:rFonts w:ascii="Calibri" w:eastAsia="Times New Roman" w:hAnsi="Calibri" w:cs="Calibri"/>
-                <w:color w:val="000000"/>
-                <w:kern w:val="0"/>
-                <w:sz w:val="22"/>
-                <w:szCs w:val="22"/>
-                <w:lang w:eastAsia="de-DE"/>
-                <w14:ligatures w14:val="none"/>
-              </w:rPr>
-              <w:t>x</w:t>
             </w:r>
           </w:p>
         </w:tc>
@@ -6180,18 +6433,18 @@
                 <w:kern w:val="0"/>
                 <w:sz w:val="22"/>
                 <w:szCs w:val="22"/>
-                <w:lang w:eastAsia="de-DE"/>
-                <w14:ligatures w14:val="none"/>
-              </w:rPr>
-            </w:pPr>
-            <w:r>
-              <w:rPr>
-                <w:rFonts w:ascii="Calibri" w:eastAsia="Times New Roman" w:hAnsi="Calibri" w:cs="Calibri"/>
-                <w:color w:val="000000"/>
-                <w:kern w:val="0"/>
-                <w:sz w:val="22"/>
-                <w:szCs w:val="22"/>
-                <w:lang w:eastAsia="de-DE"/>
+                <w:lang w:val="de-DE" w:eastAsia="de-DE"/>
+                <w14:ligatures w14:val="none"/>
+              </w:rPr>
+            </w:pPr>
+            <w:r>
+              <w:rPr>
+                <w:rFonts w:ascii="Calibri" w:eastAsia="Times New Roman" w:hAnsi="Calibri" w:cs="Calibri"/>
+                <w:color w:val="000000"/>
+                <w:kern w:val="0"/>
+                <w:sz w:val="22"/>
+                <w:szCs w:val="22"/>
+                <w:lang w:val="de-DE" w:eastAsia="de-DE"/>
                 <w14:ligatures w14:val="none"/>
               </w:rPr>
               <w:t>PC21</w:t>
@@ -6216,18 +6469,18 @@
                 <w:kern w:val="0"/>
                 <w:sz w:val="22"/>
                 <w:szCs w:val="22"/>
-                <w:lang w:eastAsia="de-DE"/>
-                <w14:ligatures w14:val="none"/>
-              </w:rPr>
-            </w:pPr>
-            <w:r>
-              <w:rPr>
-                <w:rFonts w:ascii="Calibri" w:eastAsia="Times New Roman" w:hAnsi="Calibri" w:cs="Calibri"/>
-                <w:color w:val="000000"/>
-                <w:kern w:val="0"/>
-                <w:sz w:val="22"/>
-                <w:szCs w:val="22"/>
-                <w:lang w:eastAsia="de-DE"/>
+                <w:lang w:val="de-DE" w:eastAsia="de-DE"/>
+                <w14:ligatures w14:val="none"/>
+              </w:rPr>
+            </w:pPr>
+            <w:r>
+              <w:rPr>
+                <w:rFonts w:ascii="Calibri" w:eastAsia="Times New Roman" w:hAnsi="Calibri" w:cs="Calibri"/>
+                <w:color w:val="000000"/>
+                <w:kern w:val="0"/>
+                <w:sz w:val="22"/>
+                <w:szCs w:val="22"/>
+                <w:lang w:val="de-DE" w:eastAsia="de-DE"/>
                 <w14:ligatures w14:val="none"/>
               </w:rPr>
               <w:t>y</w:t>
@@ -6252,18 +6505,18 @@
                 <w:kern w:val="0"/>
                 <w:sz w:val="22"/>
                 <w:szCs w:val="22"/>
-                <w:lang w:eastAsia="de-DE"/>
-                <w14:ligatures w14:val="none"/>
-              </w:rPr>
-            </w:pPr>
-            <w:r>
-              <w:rPr>
-                <w:rFonts w:ascii="Calibri" w:eastAsia="Times New Roman" w:hAnsi="Calibri" w:cs="Calibri"/>
-                <w:color w:val="000000"/>
-                <w:kern w:val="0"/>
-                <w:sz w:val="22"/>
-                <w:szCs w:val="22"/>
-                <w:lang w:eastAsia="de-DE"/>
+                <w:lang w:val="de-DE" w:eastAsia="de-DE"/>
+                <w14:ligatures w14:val="none"/>
+              </w:rPr>
+            </w:pPr>
+            <w:r>
+              <w:rPr>
+                <w:rFonts w:ascii="Calibri" w:eastAsia="Times New Roman" w:hAnsi="Calibri" w:cs="Calibri"/>
+                <w:color w:val="000000"/>
+                <w:kern w:val="0"/>
+                <w:sz w:val="22"/>
+                <w:szCs w:val="22"/>
+                <w:lang w:val="de-DE" w:eastAsia="de-DE"/>
                 <w14:ligatures w14:val="none"/>
               </w:rPr>
               <w:t>-</w:t>
@@ -6288,18 +6541,18 @@
                 <w:kern w:val="0"/>
                 <w:sz w:val="22"/>
                 <w:szCs w:val="22"/>
-                <w:lang w:eastAsia="de-DE"/>
-                <w14:ligatures w14:val="none"/>
-              </w:rPr>
-            </w:pPr>
-            <w:r>
-              <w:rPr>
-                <w:rFonts w:ascii="Calibri" w:eastAsia="Times New Roman" w:hAnsi="Calibri" w:cs="Calibri"/>
-                <w:color w:val="000000"/>
-                <w:kern w:val="0"/>
-                <w:sz w:val="22"/>
-                <w:szCs w:val="22"/>
-                <w:lang w:eastAsia="de-DE"/>
+                <w:lang w:val="de-DE" w:eastAsia="de-DE"/>
+                <w14:ligatures w14:val="none"/>
+              </w:rPr>
+            </w:pPr>
+            <w:r>
+              <w:rPr>
+                <w:rFonts w:ascii="Calibri" w:eastAsia="Times New Roman" w:hAnsi="Calibri" w:cs="Calibri"/>
+                <w:color w:val="000000"/>
+                <w:kern w:val="0"/>
+                <w:sz w:val="22"/>
+                <w:szCs w:val="22"/>
+                <w:lang w:val="de-DE" w:eastAsia="de-DE"/>
                 <w14:ligatures w14:val="none"/>
               </w:rPr>
               <w:t>x(80,443)</w:t>
@@ -6324,18 +6577,18 @@
                 <w:kern w:val="0"/>
                 <w:sz w:val="22"/>
                 <w:szCs w:val="22"/>
-                <w:lang w:eastAsia="de-DE"/>
-                <w14:ligatures w14:val="none"/>
-              </w:rPr>
-            </w:pPr>
-            <w:r>
-              <w:rPr>
-                <w:rFonts w:ascii="Calibri" w:eastAsia="Times New Roman" w:hAnsi="Calibri" w:cs="Calibri"/>
-                <w:color w:val="000000"/>
-                <w:kern w:val="0"/>
-                <w:sz w:val="22"/>
-                <w:szCs w:val="22"/>
-                <w:lang w:eastAsia="de-DE"/>
+                <w:lang w:val="de-DE" w:eastAsia="de-DE"/>
+                <w14:ligatures w14:val="none"/>
+              </w:rPr>
+            </w:pPr>
+            <w:r>
+              <w:rPr>
+                <w:rFonts w:ascii="Calibri" w:eastAsia="Times New Roman" w:hAnsi="Calibri" w:cs="Calibri"/>
+                <w:color w:val="000000"/>
+                <w:kern w:val="0"/>
+                <w:sz w:val="22"/>
+                <w:szCs w:val="22"/>
+                <w:lang w:val="de-DE" w:eastAsia="de-DE"/>
                 <w14:ligatures w14:val="none"/>
               </w:rPr>
               <w:t>y</w:t>
@@ -6360,18 +6613,18 @@
                 <w:kern w:val="0"/>
                 <w:sz w:val="22"/>
                 <w:szCs w:val="22"/>
-                <w:lang w:eastAsia="de-DE"/>
-                <w14:ligatures w14:val="none"/>
-              </w:rPr>
-            </w:pPr>
-            <w:r>
-              <w:rPr>
-                <w:rFonts w:ascii="Calibri" w:eastAsia="Times New Roman" w:hAnsi="Calibri" w:cs="Calibri"/>
-                <w:color w:val="000000"/>
-                <w:kern w:val="0"/>
-                <w:sz w:val="22"/>
-                <w:szCs w:val="22"/>
-                <w:lang w:eastAsia="de-DE"/>
+                <w:lang w:val="de-DE" w:eastAsia="de-DE"/>
+                <w14:ligatures w14:val="none"/>
+              </w:rPr>
+            </w:pPr>
+            <w:r>
+              <w:rPr>
+                <w:rFonts w:ascii="Calibri" w:eastAsia="Times New Roman" w:hAnsi="Calibri" w:cs="Calibri"/>
+                <w:color w:val="000000"/>
+                <w:kern w:val="0"/>
+                <w:sz w:val="22"/>
+                <w:szCs w:val="22"/>
+                <w:lang w:val="de-DE" w:eastAsia="de-DE"/>
                 <w14:ligatures w14:val="none"/>
               </w:rPr>
               <w:t>y</w:t>
@@ -6396,18 +6649,18 @@
                 <w:kern w:val="0"/>
                 <w:sz w:val="22"/>
                 <w:szCs w:val="22"/>
-                <w:lang w:eastAsia="de-DE"/>
-                <w14:ligatures w14:val="none"/>
-              </w:rPr>
-            </w:pPr>
-            <w:r>
-              <w:rPr>
-                <w:rFonts w:ascii="Calibri" w:eastAsia="Times New Roman" w:hAnsi="Calibri" w:cs="Calibri"/>
-                <w:color w:val="000000"/>
-                <w:kern w:val="0"/>
-                <w:sz w:val="22"/>
-                <w:szCs w:val="22"/>
-                <w:lang w:eastAsia="de-DE"/>
+                <w:lang w:val="de-DE" w:eastAsia="de-DE"/>
+                <w14:ligatures w14:val="none"/>
+              </w:rPr>
+            </w:pPr>
+            <w:r>
+              <w:rPr>
+                <w:rFonts w:ascii="Calibri" w:eastAsia="Times New Roman" w:hAnsi="Calibri" w:cs="Calibri"/>
+                <w:color w:val="000000"/>
+                <w:kern w:val="0"/>
+                <w:sz w:val="22"/>
+                <w:szCs w:val="22"/>
+                <w:lang w:val="de-DE" w:eastAsia="de-DE"/>
                 <w14:ligatures w14:val="none"/>
               </w:rPr>
               <w:t>y</w:t>
@@ -6416,7 +6669,7 @@
         </w:tc>
         <w:tc>
           <w:tcPr>
-            <w:tcW w:w="1100" w:type="dxa"/>
+            <w:tcW w:w="1200" w:type="dxa"/>
             <w:shd w:val="clear" w:color="auto" w:fill="auto"/>
             <w:noWrap/>
             <w:vAlign w:val="bottom"/>
@@ -6432,57 +6685,57 @@
                 <w:kern w:val="0"/>
                 <w:sz w:val="22"/>
                 <w:szCs w:val="22"/>
-                <w:lang w:eastAsia="de-DE"/>
-                <w14:ligatures w14:val="none"/>
-              </w:rPr>
-            </w:pPr>
-            <w:r>
-              <w:rPr>
-                <w:rFonts w:ascii="Calibri" w:eastAsia="Times New Roman" w:hAnsi="Calibri" w:cs="Calibri"/>
-                <w:color w:val="000000"/>
-                <w:kern w:val="0"/>
-                <w:sz w:val="22"/>
-                <w:szCs w:val="22"/>
-                <w:lang w:eastAsia="de-DE"/>
+                <w:lang w:val="de-DE" w:eastAsia="de-DE"/>
+                <w14:ligatures w14:val="none"/>
+              </w:rPr>
+            </w:pPr>
+            <w:r>
+              <w:rPr>
+                <w:rFonts w:ascii="Calibri" w:eastAsia="Times New Roman" w:hAnsi="Calibri" w:cs="Calibri"/>
+                <w:color w:val="000000"/>
+                <w:kern w:val="0"/>
+                <w:sz w:val="22"/>
+                <w:szCs w:val="22"/>
+                <w:lang w:val="de-DE" w:eastAsia="de-DE"/>
+                <w14:ligatures w14:val="none"/>
+              </w:rPr>
+              <w:t>x</w:t>
+            </w:r>
+          </w:p>
+        </w:tc>
+        <w:tc>
+          <w:tcPr>
+            <w:tcW w:w="1200" w:type="dxa"/>
+            <w:shd w:val="clear" w:color="auto" w:fill="auto"/>
+            <w:noWrap/>
+            <w:vAlign w:val="bottom"/>
+            <w:hideMark/>
+          </w:tcPr>
+          <w:p>
+            <w:pPr>
+              <w:spacing w:after="0" w:line="240" w:lineRule="auto"/>
+              <w:jc w:val="center"/>
+              <w:rPr>
+                <w:rFonts w:ascii="Calibri" w:eastAsia="Times New Roman" w:hAnsi="Calibri" w:cs="Calibri"/>
+                <w:color w:val="000000"/>
+                <w:kern w:val="0"/>
+                <w:sz w:val="22"/>
+                <w:szCs w:val="22"/>
+                <w:lang w:val="de-DE" w:eastAsia="de-DE"/>
+                <w14:ligatures w14:val="none"/>
+              </w:rPr>
+            </w:pPr>
+            <w:r>
+              <w:rPr>
+                <w:rFonts w:ascii="Calibri" w:eastAsia="Times New Roman" w:hAnsi="Calibri" w:cs="Calibri"/>
+                <w:color w:val="000000"/>
+                <w:kern w:val="0"/>
+                <w:sz w:val="22"/>
+                <w:szCs w:val="22"/>
+                <w:lang w:val="de-DE" w:eastAsia="de-DE"/>
                 <w14:ligatures w14:val="none"/>
               </w:rPr>
               <w:t>x(ssh)</w:t>
-            </w:r>
-          </w:p>
-        </w:tc>
-        <w:tc>
-          <w:tcPr>
-            <w:tcW w:w="1200" w:type="dxa"/>
-            <w:shd w:val="clear" w:color="auto" w:fill="auto"/>
-            <w:noWrap/>
-            <w:vAlign w:val="bottom"/>
-            <w:hideMark/>
-          </w:tcPr>
-          <w:p>
-            <w:pPr>
-              <w:spacing w:after="0" w:line="240" w:lineRule="auto"/>
-              <w:jc w:val="center"/>
-              <w:rPr>
-                <w:rFonts w:ascii="Calibri" w:eastAsia="Times New Roman" w:hAnsi="Calibri" w:cs="Calibri"/>
-                <w:color w:val="000000"/>
-                <w:kern w:val="0"/>
-                <w:sz w:val="22"/>
-                <w:szCs w:val="22"/>
-                <w:lang w:eastAsia="de-DE"/>
-                <w14:ligatures w14:val="none"/>
-              </w:rPr>
-            </w:pPr>
-            <w:r>
-              <w:rPr>
-                <w:rFonts w:ascii="Calibri" w:eastAsia="Times New Roman" w:hAnsi="Calibri" w:cs="Calibri"/>
-                <w:color w:val="000000"/>
-                <w:kern w:val="0"/>
-                <w:sz w:val="22"/>
-                <w:szCs w:val="22"/>
-                <w:lang w:eastAsia="de-DE"/>
-                <w14:ligatures w14:val="none"/>
-              </w:rPr>
-              <w:t>x</w:t>
             </w:r>
           </w:p>
         </w:tc>
@@ -6508,18 +6761,18 @@
                 <w:kern w:val="0"/>
                 <w:sz w:val="22"/>
                 <w:szCs w:val="22"/>
-                <w:lang w:eastAsia="de-DE"/>
-                <w14:ligatures w14:val="none"/>
-              </w:rPr>
-            </w:pPr>
-            <w:r>
-              <w:rPr>
-                <w:rFonts w:ascii="Calibri" w:eastAsia="Times New Roman" w:hAnsi="Calibri" w:cs="Calibri"/>
-                <w:color w:val="000000"/>
-                <w:kern w:val="0"/>
-                <w:sz w:val="22"/>
-                <w:szCs w:val="22"/>
-                <w:lang w:eastAsia="de-DE"/>
+                <w:lang w:val="de-DE" w:eastAsia="de-DE"/>
+                <w14:ligatures w14:val="none"/>
+              </w:rPr>
+            </w:pPr>
+            <w:r>
+              <w:rPr>
+                <w:rFonts w:ascii="Calibri" w:eastAsia="Times New Roman" w:hAnsi="Calibri" w:cs="Calibri"/>
+                <w:color w:val="000000"/>
+                <w:kern w:val="0"/>
+                <w:sz w:val="22"/>
+                <w:szCs w:val="22"/>
+                <w:lang w:val="de-DE" w:eastAsia="de-DE"/>
                 <w14:ligatures w14:val="none"/>
               </w:rPr>
               <w:t>DNS/IoT-Server</w:t>
@@ -6544,18 +6797,18 @@
                 <w:kern w:val="0"/>
                 <w:sz w:val="22"/>
                 <w:szCs w:val="22"/>
-                <w:lang w:eastAsia="de-DE"/>
-                <w14:ligatures w14:val="none"/>
-              </w:rPr>
-            </w:pPr>
-            <w:r>
-              <w:rPr>
-                <w:rFonts w:ascii="Calibri" w:eastAsia="Times New Roman" w:hAnsi="Calibri" w:cs="Calibri"/>
-                <w:color w:val="000000"/>
-                <w:kern w:val="0"/>
-                <w:sz w:val="22"/>
-                <w:szCs w:val="22"/>
-                <w:lang w:eastAsia="de-DE"/>
+                <w:lang w:val="de-DE" w:eastAsia="de-DE"/>
+                <w14:ligatures w14:val="none"/>
+              </w:rPr>
+            </w:pPr>
+            <w:r>
+              <w:rPr>
+                <w:rFonts w:ascii="Calibri" w:eastAsia="Times New Roman" w:hAnsi="Calibri" w:cs="Calibri"/>
+                <w:color w:val="000000"/>
+                <w:kern w:val="0"/>
+                <w:sz w:val="22"/>
+                <w:szCs w:val="22"/>
+                <w:lang w:val="de-DE" w:eastAsia="de-DE"/>
                 <w14:ligatures w14:val="none"/>
               </w:rPr>
               <w:t>y</w:t>
@@ -6580,18 +6833,18 @@
                 <w:kern w:val="0"/>
                 <w:sz w:val="22"/>
                 <w:szCs w:val="22"/>
-                <w:lang w:eastAsia="de-DE"/>
-                <w14:ligatures w14:val="none"/>
-              </w:rPr>
-            </w:pPr>
-            <w:r>
-              <w:rPr>
-                <w:rFonts w:ascii="Calibri" w:eastAsia="Times New Roman" w:hAnsi="Calibri" w:cs="Calibri"/>
-                <w:color w:val="000000"/>
-                <w:kern w:val="0"/>
-                <w:sz w:val="22"/>
-                <w:szCs w:val="22"/>
-                <w:lang w:eastAsia="de-DE"/>
+                <w:lang w:val="de-DE" w:eastAsia="de-DE"/>
+                <w14:ligatures w14:val="none"/>
+              </w:rPr>
+            </w:pPr>
+            <w:r>
+              <w:rPr>
+                <w:rFonts w:ascii="Calibri" w:eastAsia="Times New Roman" w:hAnsi="Calibri" w:cs="Calibri"/>
+                <w:color w:val="000000"/>
+                <w:kern w:val="0"/>
+                <w:sz w:val="22"/>
+                <w:szCs w:val="22"/>
+                <w:lang w:val="de-DE" w:eastAsia="de-DE"/>
                 <w14:ligatures w14:val="none"/>
               </w:rPr>
               <w:t>y</w:t>
@@ -6616,18 +6869,18 @@
                 <w:kern w:val="0"/>
                 <w:sz w:val="22"/>
                 <w:szCs w:val="22"/>
-                <w:lang w:eastAsia="de-DE"/>
-                <w14:ligatures w14:val="none"/>
-              </w:rPr>
-            </w:pPr>
-            <w:r>
-              <w:rPr>
-                <w:rFonts w:ascii="Calibri" w:eastAsia="Times New Roman" w:hAnsi="Calibri" w:cs="Calibri"/>
-                <w:color w:val="000000"/>
-                <w:kern w:val="0"/>
-                <w:sz w:val="22"/>
-                <w:szCs w:val="22"/>
-                <w:lang w:eastAsia="de-DE"/>
+                <w:lang w:val="de-DE" w:eastAsia="de-DE"/>
+                <w14:ligatures w14:val="none"/>
+              </w:rPr>
+            </w:pPr>
+            <w:r>
+              <w:rPr>
+                <w:rFonts w:ascii="Calibri" w:eastAsia="Times New Roman" w:hAnsi="Calibri" w:cs="Calibri"/>
+                <w:color w:val="000000"/>
+                <w:kern w:val="0"/>
+                <w:sz w:val="22"/>
+                <w:szCs w:val="22"/>
+                <w:lang w:val="de-DE" w:eastAsia="de-DE"/>
                 <w14:ligatures w14:val="none"/>
               </w:rPr>
               <w:t>-</w:t>
@@ -6652,18 +6905,18 @@
                 <w:kern w:val="0"/>
                 <w:sz w:val="22"/>
                 <w:szCs w:val="22"/>
-                <w:lang w:eastAsia="de-DE"/>
-                <w14:ligatures w14:val="none"/>
-              </w:rPr>
-            </w:pPr>
-            <w:r>
-              <w:rPr>
-                <w:rFonts w:ascii="Calibri" w:eastAsia="Times New Roman" w:hAnsi="Calibri" w:cs="Calibri"/>
-                <w:color w:val="000000"/>
-                <w:kern w:val="0"/>
-                <w:sz w:val="22"/>
-                <w:szCs w:val="22"/>
-                <w:lang w:eastAsia="de-DE"/>
+                <w:lang w:val="de-DE" w:eastAsia="de-DE"/>
+                <w14:ligatures w14:val="none"/>
+              </w:rPr>
+            </w:pPr>
+            <w:r>
+              <w:rPr>
+                <w:rFonts w:ascii="Calibri" w:eastAsia="Times New Roman" w:hAnsi="Calibri" w:cs="Calibri"/>
+                <w:color w:val="000000"/>
+                <w:kern w:val="0"/>
+                <w:sz w:val="22"/>
+                <w:szCs w:val="22"/>
+                <w:lang w:val="de-DE" w:eastAsia="de-DE"/>
                 <w14:ligatures w14:val="none"/>
               </w:rPr>
               <w:t>y</w:t>
@@ -6688,18 +6941,18 @@
                 <w:kern w:val="0"/>
                 <w:sz w:val="22"/>
                 <w:szCs w:val="22"/>
-                <w:lang w:eastAsia="de-DE"/>
-                <w14:ligatures w14:val="none"/>
-              </w:rPr>
-            </w:pPr>
-            <w:r>
-              <w:rPr>
-                <w:rFonts w:ascii="Calibri" w:eastAsia="Times New Roman" w:hAnsi="Calibri" w:cs="Calibri"/>
-                <w:color w:val="000000"/>
-                <w:kern w:val="0"/>
-                <w:sz w:val="22"/>
-                <w:szCs w:val="22"/>
-                <w:lang w:eastAsia="de-DE"/>
+                <w:lang w:val="de-DE" w:eastAsia="de-DE"/>
+                <w14:ligatures w14:val="none"/>
+              </w:rPr>
+            </w:pPr>
+            <w:r>
+              <w:rPr>
+                <w:rFonts w:ascii="Calibri" w:eastAsia="Times New Roman" w:hAnsi="Calibri" w:cs="Calibri"/>
+                <w:color w:val="000000"/>
+                <w:kern w:val="0"/>
+                <w:sz w:val="22"/>
+                <w:szCs w:val="22"/>
+                <w:lang w:val="de-DE" w:eastAsia="de-DE"/>
                 <w14:ligatures w14:val="none"/>
               </w:rPr>
               <w:t>x</w:t>
@@ -6724,18 +6977,18 @@
                 <w:kern w:val="0"/>
                 <w:sz w:val="22"/>
                 <w:szCs w:val="22"/>
-                <w:lang w:eastAsia="de-DE"/>
-                <w14:ligatures w14:val="none"/>
-              </w:rPr>
-            </w:pPr>
-            <w:r>
-              <w:rPr>
-                <w:rFonts w:ascii="Calibri" w:eastAsia="Times New Roman" w:hAnsi="Calibri" w:cs="Calibri"/>
-                <w:color w:val="000000"/>
-                <w:kern w:val="0"/>
-                <w:sz w:val="22"/>
-                <w:szCs w:val="22"/>
-                <w:lang w:eastAsia="de-DE"/>
+                <w:lang w:val="de-DE" w:eastAsia="de-DE"/>
+                <w14:ligatures w14:val="none"/>
+              </w:rPr>
+            </w:pPr>
+            <w:r>
+              <w:rPr>
+                <w:rFonts w:ascii="Calibri" w:eastAsia="Times New Roman" w:hAnsi="Calibri" w:cs="Calibri"/>
+                <w:color w:val="000000"/>
+                <w:kern w:val="0"/>
+                <w:sz w:val="22"/>
+                <w:szCs w:val="22"/>
+                <w:lang w:val="de-DE" w:eastAsia="de-DE"/>
                 <w14:ligatures w14:val="none"/>
               </w:rPr>
               <w:t>x</w:t>
@@ -6744,7 +6997,7 @@
         </w:tc>
         <w:tc>
           <w:tcPr>
-            <w:tcW w:w="1100" w:type="dxa"/>
+            <w:tcW w:w="1200" w:type="dxa"/>
             <w:shd w:val="clear" w:color="auto" w:fill="auto"/>
             <w:noWrap/>
             <w:vAlign w:val="bottom"/>
@@ -6760,57 +7013,57 @@
                 <w:kern w:val="0"/>
                 <w:sz w:val="22"/>
                 <w:szCs w:val="22"/>
-                <w:lang w:eastAsia="de-DE"/>
-                <w14:ligatures w14:val="none"/>
-              </w:rPr>
-            </w:pPr>
-            <w:r>
-              <w:rPr>
-                <w:rFonts w:ascii="Calibri" w:eastAsia="Times New Roman" w:hAnsi="Calibri" w:cs="Calibri"/>
-                <w:color w:val="000000"/>
-                <w:kern w:val="0"/>
-                <w:sz w:val="22"/>
-                <w:szCs w:val="22"/>
-                <w:lang w:eastAsia="de-DE"/>
+                <w:lang w:val="de-DE" w:eastAsia="de-DE"/>
+                <w14:ligatures w14:val="none"/>
+              </w:rPr>
+            </w:pPr>
+            <w:r>
+              <w:rPr>
+                <w:rFonts w:ascii="Calibri" w:eastAsia="Times New Roman" w:hAnsi="Calibri" w:cs="Calibri"/>
+                <w:color w:val="000000"/>
+                <w:kern w:val="0"/>
+                <w:sz w:val="22"/>
+                <w:szCs w:val="22"/>
+                <w:lang w:val="de-DE" w:eastAsia="de-DE"/>
+                <w14:ligatures w14:val="none"/>
+              </w:rPr>
+              <w:t>x</w:t>
+            </w:r>
+          </w:p>
+        </w:tc>
+        <w:tc>
+          <w:tcPr>
+            <w:tcW w:w="1200" w:type="dxa"/>
+            <w:shd w:val="clear" w:color="auto" w:fill="auto"/>
+            <w:noWrap/>
+            <w:vAlign w:val="bottom"/>
+            <w:hideMark/>
+          </w:tcPr>
+          <w:p>
+            <w:pPr>
+              <w:spacing w:after="0" w:line="240" w:lineRule="auto"/>
+              <w:jc w:val="center"/>
+              <w:rPr>
+                <w:rFonts w:ascii="Calibri" w:eastAsia="Times New Roman" w:hAnsi="Calibri" w:cs="Calibri"/>
+                <w:color w:val="000000"/>
+                <w:kern w:val="0"/>
+                <w:sz w:val="22"/>
+                <w:szCs w:val="22"/>
+                <w:lang w:val="de-DE" w:eastAsia="de-DE"/>
+                <w14:ligatures w14:val="none"/>
+              </w:rPr>
+            </w:pPr>
+            <w:r>
+              <w:rPr>
+                <w:rFonts w:ascii="Calibri" w:eastAsia="Times New Roman" w:hAnsi="Calibri" w:cs="Calibri"/>
+                <w:color w:val="000000"/>
+                <w:kern w:val="0"/>
+                <w:sz w:val="22"/>
+                <w:szCs w:val="22"/>
+                <w:lang w:val="de-DE" w:eastAsia="de-DE"/>
                 <w14:ligatures w14:val="none"/>
               </w:rPr>
               <w:t>x(ssh)</w:t>
-            </w:r>
-          </w:p>
-        </w:tc>
-        <w:tc>
-          <w:tcPr>
-            <w:tcW w:w="1200" w:type="dxa"/>
-            <w:shd w:val="clear" w:color="auto" w:fill="auto"/>
-            <w:noWrap/>
-            <w:vAlign w:val="bottom"/>
-            <w:hideMark/>
-          </w:tcPr>
-          <w:p>
-            <w:pPr>
-              <w:spacing w:after="0" w:line="240" w:lineRule="auto"/>
-              <w:jc w:val="center"/>
-              <w:rPr>
-                <w:rFonts w:ascii="Calibri" w:eastAsia="Times New Roman" w:hAnsi="Calibri" w:cs="Calibri"/>
-                <w:color w:val="000000"/>
-                <w:kern w:val="0"/>
-                <w:sz w:val="22"/>
-                <w:szCs w:val="22"/>
-                <w:lang w:eastAsia="de-DE"/>
-                <w14:ligatures w14:val="none"/>
-              </w:rPr>
-            </w:pPr>
-            <w:r>
-              <w:rPr>
-                <w:rFonts w:ascii="Calibri" w:eastAsia="Times New Roman" w:hAnsi="Calibri" w:cs="Calibri"/>
-                <w:color w:val="000000"/>
-                <w:kern w:val="0"/>
-                <w:sz w:val="22"/>
-                <w:szCs w:val="22"/>
-                <w:lang w:eastAsia="de-DE"/>
-                <w14:ligatures w14:val="none"/>
-              </w:rPr>
-              <w:t>x</w:t>
             </w:r>
           </w:p>
         </w:tc>
@@ -6836,18 +7089,18 @@
                 <w:kern w:val="0"/>
                 <w:sz w:val="22"/>
                 <w:szCs w:val="22"/>
-                <w:lang w:eastAsia="de-DE"/>
-                <w14:ligatures w14:val="none"/>
-              </w:rPr>
-            </w:pPr>
-            <w:r>
-              <w:rPr>
-                <w:rFonts w:ascii="Calibri" w:eastAsia="Times New Roman" w:hAnsi="Calibri" w:cs="Calibri"/>
-                <w:color w:val="000000"/>
-                <w:kern w:val="0"/>
-                <w:sz w:val="22"/>
-                <w:szCs w:val="22"/>
-                <w:lang w:eastAsia="de-DE"/>
+                <w:lang w:val="de-DE" w:eastAsia="de-DE"/>
+                <w14:ligatures w14:val="none"/>
+              </w:rPr>
+            </w:pPr>
+            <w:r>
+              <w:rPr>
+                <w:rFonts w:ascii="Calibri" w:eastAsia="Times New Roman" w:hAnsi="Calibri" w:cs="Calibri"/>
+                <w:color w:val="000000"/>
+                <w:kern w:val="0"/>
+                <w:sz w:val="22"/>
+                <w:szCs w:val="22"/>
+                <w:lang w:val="de-DE" w:eastAsia="de-DE"/>
                 <w14:ligatures w14:val="none"/>
               </w:rPr>
               <w:t>WEB-Server</w:t>
@@ -6872,18 +7125,18 @@
                 <w:kern w:val="0"/>
                 <w:sz w:val="22"/>
                 <w:szCs w:val="22"/>
-                <w:lang w:eastAsia="de-DE"/>
-                <w14:ligatures w14:val="none"/>
-              </w:rPr>
-            </w:pPr>
-            <w:r>
-              <w:rPr>
-                <w:rFonts w:ascii="Calibri" w:eastAsia="Times New Roman" w:hAnsi="Calibri" w:cs="Calibri"/>
-                <w:color w:val="000000"/>
-                <w:kern w:val="0"/>
-                <w:sz w:val="22"/>
-                <w:szCs w:val="22"/>
-                <w:lang w:eastAsia="de-DE"/>
+                <w:lang w:val="de-DE" w:eastAsia="de-DE"/>
+                <w14:ligatures w14:val="none"/>
+              </w:rPr>
+            </w:pPr>
+            <w:r>
+              <w:rPr>
+                <w:rFonts w:ascii="Calibri" w:eastAsia="Times New Roman" w:hAnsi="Calibri" w:cs="Calibri"/>
+                <w:color w:val="000000"/>
+                <w:kern w:val="0"/>
+                <w:sz w:val="22"/>
+                <w:szCs w:val="22"/>
+                <w:lang w:val="de-DE" w:eastAsia="de-DE"/>
                 <w14:ligatures w14:val="none"/>
               </w:rPr>
               <w:t>x(ping)</w:t>
@@ -6908,18 +7161,18 @@
                 <w:kern w:val="0"/>
                 <w:sz w:val="22"/>
                 <w:szCs w:val="22"/>
-                <w:lang w:eastAsia="de-DE"/>
-                <w14:ligatures w14:val="none"/>
-              </w:rPr>
-            </w:pPr>
-            <w:r>
-              <w:rPr>
-                <w:rFonts w:ascii="Calibri" w:eastAsia="Times New Roman" w:hAnsi="Calibri" w:cs="Calibri"/>
-                <w:color w:val="000000"/>
-                <w:kern w:val="0"/>
-                <w:sz w:val="22"/>
-                <w:szCs w:val="22"/>
-                <w:lang w:eastAsia="de-DE"/>
+                <w:lang w:val="de-DE" w:eastAsia="de-DE"/>
+                <w14:ligatures w14:val="none"/>
+              </w:rPr>
+            </w:pPr>
+            <w:r>
+              <w:rPr>
+                <w:rFonts w:ascii="Calibri" w:eastAsia="Times New Roman" w:hAnsi="Calibri" w:cs="Calibri"/>
+                <w:color w:val="000000"/>
+                <w:kern w:val="0"/>
+                <w:sz w:val="22"/>
+                <w:szCs w:val="22"/>
+                <w:lang w:val="de-DE" w:eastAsia="de-DE"/>
                 <w14:ligatures w14:val="none"/>
               </w:rPr>
               <w:t>x(ping)</w:t>
@@ -6944,21 +7197,21 @@
                 <w:kern w:val="0"/>
                 <w:sz w:val="22"/>
                 <w:szCs w:val="22"/>
-                <w:lang w:eastAsia="de-DE"/>
-                <w14:ligatures w14:val="none"/>
-              </w:rPr>
-            </w:pPr>
-            <w:r>
-              <w:rPr>
-                <w:rFonts w:ascii="Calibri" w:eastAsia="Times New Roman" w:hAnsi="Calibri" w:cs="Calibri"/>
-                <w:color w:val="000000"/>
-                <w:kern w:val="0"/>
-                <w:sz w:val="22"/>
-                <w:szCs w:val="22"/>
-                <w:lang w:eastAsia="de-DE"/>
-                <w14:ligatures w14:val="none"/>
-              </w:rPr>
-              <w:t>y</w:t>
+                <w:lang w:val="de-DE" w:eastAsia="de-DE"/>
+                <w14:ligatures w14:val="none"/>
+              </w:rPr>
+            </w:pPr>
+            <w:r>
+              <w:rPr>
+                <w:rFonts w:ascii="Calibri" w:eastAsia="Times New Roman" w:hAnsi="Calibri" w:cs="Calibri"/>
+                <w:color w:val="000000"/>
+                <w:kern w:val="0"/>
+                <w:sz w:val="22"/>
+                <w:szCs w:val="22"/>
+                <w:lang w:val="de-DE" w:eastAsia="de-DE"/>
+                <w14:ligatures w14:val="none"/>
+              </w:rPr>
+              <w:t>x(80,443)</w:t>
             </w:r>
           </w:p>
         </w:tc>
@@ -6980,18 +7233,18 @@
                 <w:kern w:val="0"/>
                 <w:sz w:val="22"/>
                 <w:szCs w:val="22"/>
-                <w:lang w:eastAsia="de-DE"/>
-                <w14:ligatures w14:val="none"/>
-              </w:rPr>
-            </w:pPr>
-            <w:r>
-              <w:rPr>
-                <w:rFonts w:ascii="Calibri" w:eastAsia="Times New Roman" w:hAnsi="Calibri" w:cs="Calibri"/>
-                <w:color w:val="000000"/>
-                <w:kern w:val="0"/>
-                <w:sz w:val="22"/>
-                <w:szCs w:val="22"/>
-                <w:lang w:eastAsia="de-DE"/>
+                <w:lang w:val="de-DE" w:eastAsia="de-DE"/>
+                <w14:ligatures w14:val="none"/>
+              </w:rPr>
+            </w:pPr>
+            <w:r>
+              <w:rPr>
+                <w:rFonts w:ascii="Calibri" w:eastAsia="Times New Roman" w:hAnsi="Calibri" w:cs="Calibri"/>
+                <w:color w:val="000000"/>
+                <w:kern w:val="0"/>
+                <w:sz w:val="22"/>
+                <w:szCs w:val="22"/>
+                <w:lang w:val="de-DE" w:eastAsia="de-DE"/>
                 <w14:ligatures w14:val="none"/>
               </w:rPr>
               <w:t>x(ping)</w:t>
@@ -7016,18 +7269,18 @@
                 <w:kern w:val="0"/>
                 <w:sz w:val="22"/>
                 <w:szCs w:val="22"/>
-                <w:lang w:eastAsia="de-DE"/>
-                <w14:ligatures w14:val="none"/>
-              </w:rPr>
-            </w:pPr>
-            <w:r>
-              <w:rPr>
-                <w:rFonts w:ascii="Calibri" w:eastAsia="Times New Roman" w:hAnsi="Calibri" w:cs="Calibri"/>
-                <w:color w:val="000000"/>
-                <w:kern w:val="0"/>
-                <w:sz w:val="22"/>
-                <w:szCs w:val="22"/>
-                <w:lang w:eastAsia="de-DE"/>
+                <w:lang w:val="de-DE" w:eastAsia="de-DE"/>
+                <w14:ligatures w14:val="none"/>
+              </w:rPr>
+            </w:pPr>
+            <w:r>
+              <w:rPr>
+                <w:rFonts w:ascii="Calibri" w:eastAsia="Times New Roman" w:hAnsi="Calibri" w:cs="Calibri"/>
+                <w:color w:val="000000"/>
+                <w:kern w:val="0"/>
+                <w:sz w:val="22"/>
+                <w:szCs w:val="22"/>
+                <w:lang w:val="de-DE" w:eastAsia="de-DE"/>
                 <w14:ligatures w14:val="none"/>
               </w:rPr>
               <w:t>-</w:t>
@@ -7052,18 +7305,18 @@
                 <w:kern w:val="0"/>
                 <w:sz w:val="22"/>
                 <w:szCs w:val="22"/>
-                <w:lang w:eastAsia="de-DE"/>
-                <w14:ligatures w14:val="none"/>
-              </w:rPr>
-            </w:pPr>
-            <w:r>
-              <w:rPr>
-                <w:rFonts w:ascii="Calibri" w:eastAsia="Times New Roman" w:hAnsi="Calibri" w:cs="Calibri"/>
-                <w:color w:val="000000"/>
-                <w:kern w:val="0"/>
-                <w:sz w:val="22"/>
-                <w:szCs w:val="22"/>
-                <w:lang w:eastAsia="de-DE"/>
+                <w:lang w:val="de-DE" w:eastAsia="de-DE"/>
+                <w14:ligatures w14:val="none"/>
+              </w:rPr>
+            </w:pPr>
+            <w:r>
+              <w:rPr>
+                <w:rFonts w:ascii="Calibri" w:eastAsia="Times New Roman" w:hAnsi="Calibri" w:cs="Calibri"/>
+                <w:color w:val="000000"/>
+                <w:kern w:val="0"/>
+                <w:sz w:val="22"/>
+                <w:szCs w:val="22"/>
+                <w:lang w:val="de-DE" w:eastAsia="de-DE"/>
                 <w14:ligatures w14:val="none"/>
               </w:rPr>
               <w:t>80,443,ping</w:t>
@@ -7072,7 +7325,7 @@
         </w:tc>
         <w:tc>
           <w:tcPr>
-            <w:tcW w:w="1100" w:type="dxa"/>
+            <w:tcW w:w="1200" w:type="dxa"/>
             <w:shd w:val="clear" w:color="auto" w:fill="auto"/>
             <w:noWrap/>
             <w:vAlign w:val="bottom"/>
@@ -7088,57 +7341,57 @@
                 <w:kern w:val="0"/>
                 <w:sz w:val="22"/>
                 <w:szCs w:val="22"/>
-                <w:lang w:eastAsia="de-DE"/>
-                <w14:ligatures w14:val="none"/>
-              </w:rPr>
-            </w:pPr>
-            <w:r>
-              <w:rPr>
-                <w:rFonts w:ascii="Calibri" w:eastAsia="Times New Roman" w:hAnsi="Calibri" w:cs="Calibri"/>
-                <w:color w:val="000000"/>
-                <w:kern w:val="0"/>
-                <w:sz w:val="22"/>
-                <w:szCs w:val="22"/>
-                <w:lang w:eastAsia="de-DE"/>
+                <w:lang w:val="de-DE" w:eastAsia="de-DE"/>
+                <w14:ligatures w14:val="none"/>
+              </w:rPr>
+            </w:pPr>
+            <w:r>
+              <w:rPr>
+                <w:rFonts w:ascii="Calibri" w:eastAsia="Times New Roman" w:hAnsi="Calibri" w:cs="Calibri"/>
+                <w:color w:val="000000"/>
+                <w:kern w:val="0"/>
+                <w:sz w:val="22"/>
+                <w:szCs w:val="22"/>
+                <w:lang w:val="de-DE" w:eastAsia="de-DE"/>
+                <w14:ligatures w14:val="none"/>
+              </w:rPr>
+              <w:t>x</w:t>
+            </w:r>
+          </w:p>
+        </w:tc>
+        <w:tc>
+          <w:tcPr>
+            <w:tcW w:w="1200" w:type="dxa"/>
+            <w:shd w:val="clear" w:color="auto" w:fill="auto"/>
+            <w:noWrap/>
+            <w:vAlign w:val="bottom"/>
+            <w:hideMark/>
+          </w:tcPr>
+          <w:p>
+            <w:pPr>
+              <w:spacing w:after="0" w:line="240" w:lineRule="auto"/>
+              <w:jc w:val="center"/>
+              <w:rPr>
+                <w:rFonts w:ascii="Calibri" w:eastAsia="Times New Roman" w:hAnsi="Calibri" w:cs="Calibri"/>
+                <w:color w:val="000000"/>
+                <w:kern w:val="0"/>
+                <w:sz w:val="22"/>
+                <w:szCs w:val="22"/>
+                <w:lang w:val="de-DE" w:eastAsia="de-DE"/>
+                <w14:ligatures w14:val="none"/>
+              </w:rPr>
+            </w:pPr>
+            <w:r>
+              <w:rPr>
+                <w:rFonts w:ascii="Calibri" w:eastAsia="Times New Roman" w:hAnsi="Calibri" w:cs="Calibri"/>
+                <w:color w:val="000000"/>
+                <w:kern w:val="0"/>
+                <w:sz w:val="22"/>
+                <w:szCs w:val="22"/>
+                <w:lang w:val="de-DE" w:eastAsia="de-DE"/>
                 <w14:ligatures w14:val="none"/>
               </w:rPr>
               <w:t>x(ssh)</w:t>
-            </w:r>
-          </w:p>
-        </w:tc>
-        <w:tc>
-          <w:tcPr>
-            <w:tcW w:w="1200" w:type="dxa"/>
-            <w:shd w:val="clear" w:color="auto" w:fill="auto"/>
-            <w:noWrap/>
-            <w:vAlign w:val="bottom"/>
-            <w:hideMark/>
-          </w:tcPr>
-          <w:p>
-            <w:pPr>
-              <w:spacing w:after="0" w:line="240" w:lineRule="auto"/>
-              <w:jc w:val="center"/>
-              <w:rPr>
-                <w:rFonts w:ascii="Calibri" w:eastAsia="Times New Roman" w:hAnsi="Calibri" w:cs="Calibri"/>
-                <w:color w:val="000000"/>
-                <w:kern w:val="0"/>
-                <w:sz w:val="22"/>
-                <w:szCs w:val="22"/>
-                <w:lang w:eastAsia="de-DE"/>
-                <w14:ligatures w14:val="none"/>
-              </w:rPr>
-            </w:pPr>
-            <w:r>
-              <w:rPr>
-                <w:rFonts w:ascii="Calibri" w:eastAsia="Times New Roman" w:hAnsi="Calibri" w:cs="Calibri"/>
-                <w:color w:val="000000"/>
-                <w:kern w:val="0"/>
-                <w:sz w:val="22"/>
-                <w:szCs w:val="22"/>
-                <w:lang w:eastAsia="de-DE"/>
-                <w14:ligatures w14:val="none"/>
-              </w:rPr>
-              <w:t>x</w:t>
             </w:r>
           </w:p>
         </w:tc>
@@ -7164,18 +7417,18 @@
                 <w:kern w:val="0"/>
                 <w:sz w:val="22"/>
                 <w:szCs w:val="22"/>
-                <w:lang w:eastAsia="de-DE"/>
-                <w14:ligatures w14:val="none"/>
-              </w:rPr>
-            </w:pPr>
-            <w:r>
-              <w:rPr>
-                <w:rFonts w:ascii="Calibri" w:eastAsia="Times New Roman" w:hAnsi="Calibri" w:cs="Calibri"/>
-                <w:color w:val="000000"/>
-                <w:kern w:val="0"/>
-                <w:sz w:val="22"/>
-                <w:szCs w:val="22"/>
-                <w:lang w:eastAsia="de-DE"/>
+                <w:lang w:val="de-DE" w:eastAsia="de-DE"/>
+                <w14:ligatures w14:val="none"/>
+              </w:rPr>
+            </w:pPr>
+            <w:r>
+              <w:rPr>
+                <w:rFonts w:ascii="Calibri" w:eastAsia="Times New Roman" w:hAnsi="Calibri" w:cs="Calibri"/>
+                <w:color w:val="000000"/>
+                <w:kern w:val="0"/>
+                <w:sz w:val="22"/>
+                <w:szCs w:val="22"/>
+                <w:lang w:val="de-DE" w:eastAsia="de-DE"/>
                 <w14:ligatures w14:val="none"/>
               </w:rPr>
               <w:t>Internet</w:t>
@@ -7200,18 +7453,18 @@
                 <w:kern w:val="0"/>
                 <w:sz w:val="22"/>
                 <w:szCs w:val="22"/>
-                <w:lang w:eastAsia="de-DE"/>
-                <w14:ligatures w14:val="none"/>
-              </w:rPr>
-            </w:pPr>
-            <w:r>
-              <w:rPr>
-                <w:rFonts w:ascii="Calibri" w:eastAsia="Times New Roman" w:hAnsi="Calibri" w:cs="Calibri"/>
-                <w:color w:val="000000"/>
-                <w:kern w:val="0"/>
-                <w:sz w:val="22"/>
-                <w:szCs w:val="22"/>
-                <w:lang w:eastAsia="de-DE"/>
+                <w:lang w:val="de-DE" w:eastAsia="de-DE"/>
+                <w14:ligatures w14:val="none"/>
+              </w:rPr>
+            </w:pPr>
+            <w:r>
+              <w:rPr>
+                <w:rFonts w:ascii="Calibri" w:eastAsia="Times New Roman" w:hAnsi="Calibri" w:cs="Calibri"/>
+                <w:color w:val="000000"/>
+                <w:kern w:val="0"/>
+                <w:sz w:val="22"/>
+                <w:szCs w:val="22"/>
+                <w:lang w:val="de-DE" w:eastAsia="de-DE"/>
                 <w14:ligatures w14:val="none"/>
               </w:rPr>
               <w:t>x(nat)</w:t>
@@ -7236,18 +7489,18 @@
                 <w:kern w:val="0"/>
                 <w:sz w:val="22"/>
                 <w:szCs w:val="22"/>
-                <w:lang w:eastAsia="de-DE"/>
-                <w14:ligatures w14:val="none"/>
-              </w:rPr>
-            </w:pPr>
-            <w:r>
-              <w:rPr>
-                <w:rFonts w:ascii="Calibri" w:eastAsia="Times New Roman" w:hAnsi="Calibri" w:cs="Calibri"/>
-                <w:color w:val="000000"/>
-                <w:kern w:val="0"/>
-                <w:sz w:val="22"/>
-                <w:szCs w:val="22"/>
-                <w:lang w:eastAsia="de-DE"/>
+                <w:lang w:val="de-DE" w:eastAsia="de-DE"/>
+                <w14:ligatures w14:val="none"/>
+              </w:rPr>
+            </w:pPr>
+            <w:r>
+              <w:rPr>
+                <w:rFonts w:ascii="Calibri" w:eastAsia="Times New Roman" w:hAnsi="Calibri" w:cs="Calibri"/>
+                <w:color w:val="000000"/>
+                <w:kern w:val="0"/>
+                <w:sz w:val="22"/>
+                <w:szCs w:val="22"/>
+                <w:lang w:val="de-DE" w:eastAsia="de-DE"/>
                 <w14:ligatures w14:val="none"/>
               </w:rPr>
               <w:t>x(nat)</w:t>
@@ -7272,21 +7525,21 @@
                 <w:kern w:val="0"/>
                 <w:sz w:val="22"/>
                 <w:szCs w:val="22"/>
-                <w:lang w:eastAsia="de-DE"/>
-                <w14:ligatures w14:val="none"/>
-              </w:rPr>
-            </w:pPr>
-            <w:r>
-              <w:rPr>
-                <w:rFonts w:ascii="Calibri" w:eastAsia="Times New Roman" w:hAnsi="Calibri" w:cs="Calibri"/>
-                <w:color w:val="000000"/>
-                <w:kern w:val="0"/>
-                <w:sz w:val="22"/>
-                <w:szCs w:val="22"/>
-                <w:lang w:eastAsia="de-DE"/>
-                <w14:ligatures w14:val="none"/>
-              </w:rPr>
-              <w:t>y</w:t>
+                <w:lang w:val="de-DE" w:eastAsia="de-DE"/>
+                <w14:ligatures w14:val="none"/>
+              </w:rPr>
+            </w:pPr>
+            <w:r>
+              <w:rPr>
+                <w:rFonts w:ascii="Calibri" w:eastAsia="Times New Roman" w:hAnsi="Calibri" w:cs="Calibri"/>
+                <w:color w:val="000000"/>
+                <w:kern w:val="0"/>
+                <w:sz w:val="22"/>
+                <w:szCs w:val="22"/>
+                <w:lang w:val="de-DE" w:eastAsia="de-DE"/>
+                <w14:ligatures w14:val="none"/>
+              </w:rPr>
+              <w:t>x(80,443)</w:t>
             </w:r>
           </w:p>
         </w:tc>
@@ -7308,18 +7561,18 @@
                 <w:kern w:val="0"/>
                 <w:sz w:val="22"/>
                 <w:szCs w:val="22"/>
-                <w:lang w:eastAsia="de-DE"/>
-                <w14:ligatures w14:val="none"/>
-              </w:rPr>
-            </w:pPr>
-            <w:r>
-              <w:rPr>
-                <w:rFonts w:ascii="Calibri" w:eastAsia="Times New Roman" w:hAnsi="Calibri" w:cs="Calibri"/>
-                <w:color w:val="000000"/>
-                <w:kern w:val="0"/>
-                <w:sz w:val="22"/>
-                <w:szCs w:val="22"/>
-                <w:lang w:eastAsia="de-DE"/>
+                <w:lang w:val="de-DE" w:eastAsia="de-DE"/>
+                <w14:ligatures w14:val="none"/>
+              </w:rPr>
+            </w:pPr>
+            <w:r>
+              <w:rPr>
+                <w:rFonts w:ascii="Calibri" w:eastAsia="Times New Roman" w:hAnsi="Calibri" w:cs="Calibri"/>
+                <w:color w:val="000000"/>
+                <w:kern w:val="0"/>
+                <w:sz w:val="22"/>
+                <w:szCs w:val="22"/>
+                <w:lang w:val="de-DE" w:eastAsia="de-DE"/>
                 <w14:ligatures w14:val="none"/>
               </w:rPr>
               <w:t>x(nat)</w:t>
@@ -7344,18 +7597,18 @@
                 <w:kern w:val="0"/>
                 <w:sz w:val="22"/>
                 <w:szCs w:val="22"/>
-                <w:lang w:eastAsia="de-DE"/>
-                <w14:ligatures w14:val="none"/>
-              </w:rPr>
-            </w:pPr>
-            <w:r>
-              <w:rPr>
-                <w:rFonts w:ascii="Calibri" w:eastAsia="Times New Roman" w:hAnsi="Calibri" w:cs="Calibri"/>
-                <w:color w:val="000000"/>
-                <w:kern w:val="0"/>
-                <w:sz w:val="22"/>
-                <w:szCs w:val="22"/>
-                <w:lang w:eastAsia="de-DE"/>
+                <w:lang w:val="de-DE" w:eastAsia="de-DE"/>
+                <w14:ligatures w14:val="none"/>
+              </w:rPr>
+            </w:pPr>
+            <w:r>
+              <w:rPr>
+                <w:rFonts w:ascii="Calibri" w:eastAsia="Times New Roman" w:hAnsi="Calibri" w:cs="Calibri"/>
+                <w:color w:val="000000"/>
+                <w:kern w:val="0"/>
+                <w:sz w:val="22"/>
+                <w:szCs w:val="22"/>
+                <w:lang w:val="de-DE" w:eastAsia="de-DE"/>
                 <w14:ligatures w14:val="none"/>
               </w:rPr>
               <w:t>80,443,ping</w:t>
@@ -7380,18 +7633,18 @@
                 <w:kern w:val="0"/>
                 <w:sz w:val="22"/>
                 <w:szCs w:val="22"/>
-                <w:lang w:eastAsia="de-DE"/>
-                <w14:ligatures w14:val="none"/>
-              </w:rPr>
-            </w:pPr>
-            <w:r>
-              <w:rPr>
-                <w:rFonts w:ascii="Calibri" w:eastAsia="Times New Roman" w:hAnsi="Calibri" w:cs="Calibri"/>
-                <w:color w:val="000000"/>
-                <w:kern w:val="0"/>
-                <w:sz w:val="22"/>
-                <w:szCs w:val="22"/>
-                <w:lang w:eastAsia="de-DE"/>
+                <w:lang w:val="de-DE" w:eastAsia="de-DE"/>
+                <w14:ligatures w14:val="none"/>
+              </w:rPr>
+            </w:pPr>
+            <w:r>
+              <w:rPr>
+                <w:rFonts w:ascii="Calibri" w:eastAsia="Times New Roman" w:hAnsi="Calibri" w:cs="Calibri"/>
+                <w:color w:val="000000"/>
+                <w:kern w:val="0"/>
+                <w:sz w:val="22"/>
+                <w:szCs w:val="22"/>
+                <w:lang w:val="de-DE" w:eastAsia="de-DE"/>
                 <w14:ligatures w14:val="none"/>
               </w:rPr>
               <w:t>-</w:t>
@@ -7400,7 +7653,7 @@
         </w:tc>
         <w:tc>
           <w:tcPr>
-            <w:tcW w:w="1100" w:type="dxa"/>
+            <w:tcW w:w="1200" w:type="dxa"/>
             <w:shd w:val="clear" w:color="auto" w:fill="auto"/>
             <w:noWrap/>
             <w:vAlign w:val="bottom"/>
@@ -7416,57 +7669,57 @@
                 <w:kern w:val="0"/>
                 <w:sz w:val="22"/>
                 <w:szCs w:val="22"/>
-                <w:lang w:eastAsia="de-DE"/>
-                <w14:ligatures w14:val="none"/>
-              </w:rPr>
-            </w:pPr>
-            <w:r>
-              <w:rPr>
-                <w:rFonts w:ascii="Calibri" w:eastAsia="Times New Roman" w:hAnsi="Calibri" w:cs="Calibri"/>
-                <w:color w:val="000000"/>
-                <w:kern w:val="0"/>
-                <w:sz w:val="22"/>
-                <w:szCs w:val="22"/>
-                <w:lang w:eastAsia="de-DE"/>
+                <w:lang w:val="de-DE" w:eastAsia="de-DE"/>
+                <w14:ligatures w14:val="none"/>
+              </w:rPr>
+            </w:pPr>
+            <w:r>
+              <w:rPr>
+                <w:rFonts w:ascii="Calibri" w:eastAsia="Times New Roman" w:hAnsi="Calibri" w:cs="Calibri"/>
+                <w:color w:val="000000"/>
+                <w:kern w:val="0"/>
+                <w:sz w:val="22"/>
+                <w:szCs w:val="22"/>
+                <w:lang w:val="de-DE" w:eastAsia="de-DE"/>
+                <w14:ligatures w14:val="none"/>
+              </w:rPr>
+              <w:t>x</w:t>
+            </w:r>
+          </w:p>
+        </w:tc>
+        <w:tc>
+          <w:tcPr>
+            <w:tcW w:w="1200" w:type="dxa"/>
+            <w:shd w:val="clear" w:color="auto" w:fill="auto"/>
+            <w:noWrap/>
+            <w:vAlign w:val="bottom"/>
+            <w:hideMark/>
+          </w:tcPr>
+          <w:p>
+            <w:pPr>
+              <w:spacing w:after="0" w:line="240" w:lineRule="auto"/>
+              <w:jc w:val="center"/>
+              <w:rPr>
+                <w:rFonts w:ascii="Calibri" w:eastAsia="Times New Roman" w:hAnsi="Calibri" w:cs="Calibri"/>
+                <w:color w:val="000000"/>
+                <w:kern w:val="0"/>
+                <w:sz w:val="22"/>
+                <w:szCs w:val="22"/>
+                <w:lang w:val="de-DE" w:eastAsia="de-DE"/>
+                <w14:ligatures w14:val="none"/>
+              </w:rPr>
+            </w:pPr>
+            <w:r>
+              <w:rPr>
+                <w:rFonts w:ascii="Calibri" w:eastAsia="Times New Roman" w:hAnsi="Calibri" w:cs="Calibri"/>
+                <w:color w:val="000000"/>
+                <w:kern w:val="0"/>
+                <w:sz w:val="22"/>
+                <w:szCs w:val="22"/>
+                <w:lang w:val="de-DE" w:eastAsia="de-DE"/>
                 <w14:ligatures w14:val="none"/>
               </w:rPr>
               <w:t>x(ssh)</w:t>
-            </w:r>
-          </w:p>
-        </w:tc>
-        <w:tc>
-          <w:tcPr>
-            <w:tcW w:w="1200" w:type="dxa"/>
-            <w:shd w:val="clear" w:color="auto" w:fill="auto"/>
-            <w:noWrap/>
-            <w:vAlign w:val="bottom"/>
-            <w:hideMark/>
-          </w:tcPr>
-          <w:p>
-            <w:pPr>
-              <w:spacing w:after="0" w:line="240" w:lineRule="auto"/>
-              <w:jc w:val="center"/>
-              <w:rPr>
-                <w:rFonts w:ascii="Calibri" w:eastAsia="Times New Roman" w:hAnsi="Calibri" w:cs="Calibri"/>
-                <w:color w:val="000000"/>
-                <w:kern w:val="0"/>
-                <w:sz w:val="22"/>
-                <w:szCs w:val="22"/>
-                <w:lang w:eastAsia="de-DE"/>
-                <w14:ligatures w14:val="none"/>
-              </w:rPr>
-            </w:pPr>
-            <w:r>
-              <w:rPr>
-                <w:rFonts w:ascii="Calibri" w:eastAsia="Times New Roman" w:hAnsi="Calibri" w:cs="Calibri"/>
-                <w:color w:val="000000"/>
-                <w:kern w:val="0"/>
-                <w:sz w:val="22"/>
-                <w:szCs w:val="22"/>
-                <w:lang w:eastAsia="de-DE"/>
-                <w14:ligatures w14:val="none"/>
-              </w:rPr>
-              <w:t>x</w:t>
             </w:r>
           </w:p>
         </w:tc>
@@ -7492,21 +7745,21 @@
                 <w:kern w:val="0"/>
                 <w:sz w:val="22"/>
                 <w:szCs w:val="22"/>
-                <w:lang w:eastAsia="de-DE"/>
-                <w14:ligatures w14:val="none"/>
-              </w:rPr>
-            </w:pPr>
-            <w:r>
-              <w:rPr>
-                <w:rFonts w:ascii="Calibri" w:eastAsia="Times New Roman" w:hAnsi="Calibri" w:cs="Calibri"/>
-                <w:color w:val="000000"/>
-                <w:kern w:val="0"/>
-                <w:sz w:val="22"/>
-                <w:szCs w:val="22"/>
-                <w:lang w:eastAsia="de-DE"/>
-                <w14:ligatures w14:val="none"/>
-              </w:rPr>
-              <w:t>PC22</w:t>
+                <w:lang w:val="de-DE" w:eastAsia="de-DE"/>
+                <w14:ligatures w14:val="none"/>
+              </w:rPr>
+            </w:pPr>
+            <w:r>
+              <w:rPr>
+                <w:rFonts w:ascii="Calibri" w:eastAsia="Times New Roman" w:hAnsi="Calibri" w:cs="Calibri"/>
+                <w:color w:val="000000"/>
+                <w:kern w:val="0"/>
+                <w:sz w:val="22"/>
+                <w:szCs w:val="22"/>
+                <w:lang w:val="de-DE" w:eastAsia="de-DE"/>
+                <w14:ligatures w14:val="none"/>
+              </w:rPr>
+              <w:t>IoT-Laptop</w:t>
             </w:r>
           </w:p>
         </w:tc>
@@ -7528,18 +7781,90 @@
                 <w:kern w:val="0"/>
                 <w:sz w:val="22"/>
                 <w:szCs w:val="22"/>
-                <w:lang w:eastAsia="de-DE"/>
-                <w14:ligatures w14:val="none"/>
-              </w:rPr>
-            </w:pPr>
-            <w:r>
-              <w:rPr>
-                <w:rFonts w:ascii="Calibri" w:eastAsia="Times New Roman" w:hAnsi="Calibri" w:cs="Calibri"/>
-                <w:color w:val="000000"/>
-                <w:kern w:val="0"/>
-                <w:sz w:val="22"/>
-                <w:szCs w:val="22"/>
-                <w:lang w:eastAsia="de-DE"/>
+                <w:lang w:val="de-DE" w:eastAsia="de-DE"/>
+                <w14:ligatures w14:val="none"/>
+              </w:rPr>
+            </w:pPr>
+            <w:r>
+              <w:rPr>
+                <w:rFonts w:ascii="Calibri" w:eastAsia="Times New Roman" w:hAnsi="Calibri" w:cs="Calibri"/>
+                <w:color w:val="000000"/>
+                <w:kern w:val="0"/>
+                <w:sz w:val="22"/>
+                <w:szCs w:val="22"/>
+                <w:lang w:val="de-DE" w:eastAsia="de-DE"/>
+                <w14:ligatures w14:val="none"/>
+              </w:rPr>
+              <w:t>x</w:t>
+            </w:r>
+          </w:p>
+        </w:tc>
+        <w:tc>
+          <w:tcPr>
+            <w:tcW w:w="1200" w:type="dxa"/>
+            <w:shd w:val="clear" w:color="auto" w:fill="auto"/>
+            <w:noWrap/>
+            <w:vAlign w:val="bottom"/>
+            <w:hideMark/>
+          </w:tcPr>
+          <w:p>
+            <w:pPr>
+              <w:spacing w:after="0" w:line="240" w:lineRule="auto"/>
+              <w:jc w:val="center"/>
+              <w:rPr>
+                <w:rFonts w:ascii="Calibri" w:eastAsia="Times New Roman" w:hAnsi="Calibri" w:cs="Calibri"/>
+                <w:color w:val="000000"/>
+                <w:kern w:val="0"/>
+                <w:sz w:val="22"/>
+                <w:szCs w:val="22"/>
+                <w:lang w:val="de-DE" w:eastAsia="de-DE"/>
+                <w14:ligatures w14:val="none"/>
+              </w:rPr>
+            </w:pPr>
+            <w:r>
+              <w:rPr>
+                <w:rFonts w:ascii="Calibri" w:eastAsia="Times New Roman" w:hAnsi="Calibri" w:cs="Calibri"/>
+                <w:color w:val="000000"/>
+                <w:kern w:val="0"/>
+                <w:sz w:val="22"/>
+                <w:szCs w:val="22"/>
+                <w:lang w:val="de-DE" w:eastAsia="de-DE"/>
+                <w14:ligatures w14:val="none"/>
+              </w:rPr>
+              <w:t>x</w:t>
+            </w:r>
+          </w:p>
+        </w:tc>
+        <w:tc>
+          <w:tcPr>
+            <w:tcW w:w="1600" w:type="dxa"/>
+            <w:shd w:val="clear" w:color="auto" w:fill="auto"/>
+            <w:noWrap/>
+            <w:vAlign w:val="bottom"/>
+            <w:hideMark/>
+          </w:tcPr>
+          <w:p>
+            <w:pPr>
+              <w:spacing w:after="0" w:line="240" w:lineRule="auto"/>
+              <w:jc w:val="center"/>
+              <w:rPr>
+                <w:rFonts w:ascii="Calibri" w:eastAsia="Times New Roman" w:hAnsi="Calibri" w:cs="Calibri"/>
+                <w:color w:val="000000"/>
+                <w:kern w:val="0"/>
+                <w:sz w:val="22"/>
+                <w:szCs w:val="22"/>
+                <w:lang w:val="de-DE" w:eastAsia="de-DE"/>
+                <w14:ligatures w14:val="none"/>
+              </w:rPr>
+            </w:pPr>
+            <w:r>
+              <w:rPr>
+                <w:rFonts w:ascii="Calibri" w:eastAsia="Times New Roman" w:hAnsi="Calibri" w:cs="Calibri"/>
+                <w:color w:val="000000"/>
+                <w:kern w:val="0"/>
+                <w:sz w:val="22"/>
+                <w:szCs w:val="22"/>
+                <w:lang w:val="de-DE" w:eastAsia="de-DE"/>
                 <w14:ligatures w14:val="none"/>
               </w:rPr>
               <w:t>y</w:t>
@@ -7564,18 +7889,54 @@
                 <w:kern w:val="0"/>
                 <w:sz w:val="22"/>
                 <w:szCs w:val="22"/>
-                <w:lang w:eastAsia="de-DE"/>
-                <w14:ligatures w14:val="none"/>
-              </w:rPr>
-            </w:pPr>
-            <w:r>
-              <w:rPr>
-                <w:rFonts w:ascii="Calibri" w:eastAsia="Times New Roman" w:hAnsi="Calibri" w:cs="Calibri"/>
-                <w:color w:val="000000"/>
-                <w:kern w:val="0"/>
-                <w:sz w:val="22"/>
-                <w:szCs w:val="22"/>
-                <w:lang w:eastAsia="de-DE"/>
+                <w:lang w:val="de-DE" w:eastAsia="de-DE"/>
+                <w14:ligatures w14:val="none"/>
+              </w:rPr>
+            </w:pPr>
+            <w:r>
+              <w:rPr>
+                <w:rFonts w:ascii="Calibri" w:eastAsia="Times New Roman" w:hAnsi="Calibri" w:cs="Calibri"/>
+                <w:color w:val="000000"/>
+                <w:kern w:val="0"/>
+                <w:sz w:val="22"/>
+                <w:szCs w:val="22"/>
+                <w:lang w:val="de-DE" w:eastAsia="de-DE"/>
+                <w14:ligatures w14:val="none"/>
+              </w:rPr>
+              <w:t>x</w:t>
+            </w:r>
+          </w:p>
+        </w:tc>
+        <w:tc>
+          <w:tcPr>
+            <w:tcW w:w="1200" w:type="dxa"/>
+            <w:shd w:val="clear" w:color="auto" w:fill="auto"/>
+            <w:noWrap/>
+            <w:vAlign w:val="bottom"/>
+            <w:hideMark/>
+          </w:tcPr>
+          <w:p>
+            <w:pPr>
+              <w:spacing w:after="0" w:line="240" w:lineRule="auto"/>
+              <w:jc w:val="center"/>
+              <w:rPr>
+                <w:rFonts w:ascii="Calibri" w:eastAsia="Times New Roman" w:hAnsi="Calibri" w:cs="Calibri"/>
+                <w:color w:val="000000"/>
+                <w:kern w:val="0"/>
+                <w:sz w:val="22"/>
+                <w:szCs w:val="22"/>
+                <w:lang w:val="de-DE" w:eastAsia="de-DE"/>
+                <w14:ligatures w14:val="none"/>
+              </w:rPr>
+            </w:pPr>
+            <w:r>
+              <w:rPr>
+                <w:rFonts w:ascii="Calibri" w:eastAsia="Times New Roman" w:hAnsi="Calibri" w:cs="Calibri"/>
+                <w:color w:val="000000"/>
+                <w:kern w:val="0"/>
+                <w:sz w:val="22"/>
+                <w:szCs w:val="22"/>
+                <w:lang w:val="de-DE" w:eastAsia="de-DE"/>
                 <w14:ligatures w14:val="none"/>
               </w:rPr>
               <w:t>y</w:t>
@@ -7584,7 +7945,7 @@
         </w:tc>
         <w:tc>
           <w:tcPr>
-            <w:tcW w:w="1600" w:type="dxa"/>
+            <w:tcW w:w="1200" w:type="dxa"/>
             <w:shd w:val="clear" w:color="auto" w:fill="auto"/>
             <w:noWrap/>
             <w:vAlign w:val="bottom"/>
@@ -7600,18 +7961,18 @@
                 <w:kern w:val="0"/>
                 <w:sz w:val="22"/>
                 <w:szCs w:val="22"/>
-                <w:lang w:eastAsia="de-DE"/>
-                <w14:ligatures w14:val="none"/>
-              </w:rPr>
-            </w:pPr>
-            <w:r>
-              <w:rPr>
-                <w:rFonts w:ascii="Calibri" w:eastAsia="Times New Roman" w:hAnsi="Calibri" w:cs="Calibri"/>
-                <w:color w:val="000000"/>
-                <w:kern w:val="0"/>
-                <w:sz w:val="22"/>
-                <w:szCs w:val="22"/>
-                <w:lang w:eastAsia="de-DE"/>
+                <w:lang w:val="de-DE" w:eastAsia="de-DE"/>
+                <w14:ligatures w14:val="none"/>
+              </w:rPr>
+            </w:pPr>
+            <w:r>
+              <w:rPr>
+                <w:rFonts w:ascii="Calibri" w:eastAsia="Times New Roman" w:hAnsi="Calibri" w:cs="Calibri"/>
+                <w:color w:val="000000"/>
+                <w:kern w:val="0"/>
+                <w:sz w:val="22"/>
+                <w:szCs w:val="22"/>
+                <w:lang w:val="de-DE" w:eastAsia="de-DE"/>
                 <w14:ligatures w14:val="none"/>
               </w:rPr>
               <w:t>y</w:t>
@@ -7636,18 +7997,18 @@
                 <w:kern w:val="0"/>
                 <w:sz w:val="22"/>
                 <w:szCs w:val="22"/>
-                <w:lang w:eastAsia="de-DE"/>
-                <w14:ligatures w14:val="none"/>
-              </w:rPr>
-            </w:pPr>
-            <w:r>
-              <w:rPr>
-                <w:rFonts w:ascii="Calibri" w:eastAsia="Times New Roman" w:hAnsi="Calibri" w:cs="Calibri"/>
-                <w:color w:val="000000"/>
-                <w:kern w:val="0"/>
-                <w:sz w:val="22"/>
-                <w:szCs w:val="22"/>
-                <w:lang w:eastAsia="de-DE"/>
+                <w:lang w:val="de-DE" w:eastAsia="de-DE"/>
+                <w14:ligatures w14:val="none"/>
+              </w:rPr>
+            </w:pPr>
+            <w:r>
+              <w:rPr>
+                <w:rFonts w:ascii="Calibri" w:eastAsia="Times New Roman" w:hAnsi="Calibri" w:cs="Calibri"/>
+                <w:color w:val="000000"/>
+                <w:kern w:val="0"/>
+                <w:sz w:val="22"/>
+                <w:szCs w:val="22"/>
+                <w:lang w:val="de-DE" w:eastAsia="de-DE"/>
                 <w14:ligatures w14:val="none"/>
               </w:rPr>
               <w:t>-</w:t>
@@ -7672,129 +8033,21 @@
                 <w:kern w:val="0"/>
                 <w:sz w:val="22"/>
                 <w:szCs w:val="22"/>
-                <w:lang w:eastAsia="de-DE"/>
-                <w14:ligatures w14:val="none"/>
-              </w:rPr>
-            </w:pPr>
-            <w:r>
-              <w:rPr>
-                <w:rFonts w:ascii="Calibri" w:eastAsia="Times New Roman" w:hAnsi="Calibri" w:cs="Calibri"/>
-                <w:color w:val="000000"/>
-                <w:kern w:val="0"/>
-                <w:sz w:val="22"/>
-                <w:szCs w:val="22"/>
-                <w:lang w:eastAsia="de-DE"/>
-                <w14:ligatures w14:val="none"/>
-              </w:rPr>
-              <w:t>y</w:t>
-            </w:r>
-          </w:p>
-        </w:tc>
-        <w:tc>
-          <w:tcPr>
-            <w:tcW w:w="1200" w:type="dxa"/>
-            <w:shd w:val="clear" w:color="auto" w:fill="auto"/>
-            <w:noWrap/>
-            <w:vAlign w:val="bottom"/>
-            <w:hideMark/>
-          </w:tcPr>
-          <w:p>
-            <w:pPr>
-              <w:spacing w:after="0" w:line="240" w:lineRule="auto"/>
-              <w:jc w:val="center"/>
-              <w:rPr>
-                <w:rFonts w:ascii="Calibri" w:eastAsia="Times New Roman" w:hAnsi="Calibri" w:cs="Calibri"/>
-                <w:color w:val="000000"/>
-                <w:kern w:val="0"/>
-                <w:sz w:val="22"/>
-                <w:szCs w:val="22"/>
-                <w:lang w:eastAsia="de-DE"/>
-                <w14:ligatures w14:val="none"/>
-              </w:rPr>
-            </w:pPr>
-            <w:r>
-              <w:rPr>
-                <w:rFonts w:ascii="Calibri" w:eastAsia="Times New Roman" w:hAnsi="Calibri" w:cs="Calibri"/>
-                <w:color w:val="000000"/>
-                <w:kern w:val="0"/>
-                <w:sz w:val="22"/>
-                <w:szCs w:val="22"/>
-                <w:lang w:eastAsia="de-DE"/>
-                <w14:ligatures w14:val="none"/>
-              </w:rPr>
-              <w:t>y</w:t>
-            </w:r>
-          </w:p>
-        </w:tc>
-        <w:tc>
-          <w:tcPr>
-            <w:tcW w:w="1100" w:type="dxa"/>
-            <w:shd w:val="clear" w:color="auto" w:fill="auto"/>
-            <w:noWrap/>
-            <w:vAlign w:val="bottom"/>
-            <w:hideMark/>
-          </w:tcPr>
-          <w:p>
-            <w:pPr>
-              <w:spacing w:after="0" w:line="240" w:lineRule="auto"/>
-              <w:jc w:val="center"/>
-              <w:rPr>
-                <w:rFonts w:ascii="Calibri" w:eastAsia="Times New Roman" w:hAnsi="Calibri" w:cs="Calibri"/>
-                <w:color w:val="000000"/>
-                <w:kern w:val="0"/>
-                <w:sz w:val="22"/>
-                <w:szCs w:val="22"/>
-                <w:lang w:eastAsia="de-DE"/>
-                <w14:ligatures w14:val="none"/>
-              </w:rPr>
-            </w:pPr>
-            <w:r>
-              <w:rPr>
-                <w:rFonts w:ascii="Calibri" w:eastAsia="Times New Roman" w:hAnsi="Calibri" w:cs="Calibri"/>
-                <w:color w:val="000000"/>
-                <w:kern w:val="0"/>
-                <w:sz w:val="22"/>
-                <w:szCs w:val="22"/>
-                <w:lang w:eastAsia="de-DE"/>
-                <w14:ligatures w14:val="none"/>
-              </w:rPr>
-              <w:t>y(ssh)</w:t>
-            </w:r>
-          </w:p>
-        </w:tc>
-        <w:tc>
-          <w:tcPr>
-            <w:tcW w:w="1200" w:type="dxa"/>
-            <w:shd w:val="clear" w:color="auto" w:fill="auto"/>
-            <w:noWrap/>
-            <w:vAlign w:val="bottom"/>
-            <w:hideMark/>
-          </w:tcPr>
-          <w:p>
-            <w:pPr>
-              <w:spacing w:after="0" w:line="240" w:lineRule="auto"/>
-              <w:jc w:val="center"/>
-              <w:rPr>
-                <w:rFonts w:ascii="Calibri" w:eastAsia="Times New Roman" w:hAnsi="Calibri" w:cs="Calibri"/>
-                <w:color w:val="000000"/>
-                <w:kern w:val="0"/>
-                <w:sz w:val="22"/>
-                <w:szCs w:val="22"/>
-                <w:lang w:eastAsia="de-DE"/>
-                <w14:ligatures w14:val="none"/>
-              </w:rPr>
-            </w:pPr>
-            <w:r>
-              <w:rPr>
-                <w:rFonts w:ascii="Calibri" w:eastAsia="Times New Roman" w:hAnsi="Calibri" w:cs="Calibri"/>
-                <w:color w:val="000000"/>
-                <w:kern w:val="0"/>
-                <w:sz w:val="22"/>
-                <w:szCs w:val="22"/>
-                <w:lang w:eastAsia="de-DE"/>
-                <w14:ligatures w14:val="none"/>
-              </w:rPr>
-              <w:t>x</w:t>
+                <w:lang w:val="de-DE" w:eastAsia="de-DE"/>
+                <w14:ligatures w14:val="none"/>
+              </w:rPr>
+            </w:pPr>
+            <w:r>
+              <w:rPr>
+                <w:rFonts w:ascii="Calibri" w:eastAsia="Times New Roman" w:hAnsi="Calibri" w:cs="Calibri"/>
+                <w:color w:val="000000"/>
+                <w:kern w:val="0"/>
+                <w:sz w:val="22"/>
+                <w:szCs w:val="22"/>
+                <w:lang w:val="de-DE" w:eastAsia="de-DE"/>
+                <w14:ligatures w14:val="none"/>
+              </w:rPr>
+              <w:t>x(ssh)</w:t>
             </w:r>
           </w:p>
         </w:tc>
@@ -7820,21 +8073,21 @@
                 <w:kern w:val="0"/>
                 <w:sz w:val="22"/>
                 <w:szCs w:val="22"/>
-                <w:lang w:eastAsia="de-DE"/>
-                <w14:ligatures w14:val="none"/>
-              </w:rPr>
-            </w:pPr>
-            <w:r>
-              <w:rPr>
-                <w:rFonts w:ascii="Calibri" w:eastAsia="Times New Roman" w:hAnsi="Calibri" w:cs="Calibri"/>
-                <w:color w:val="000000"/>
-                <w:kern w:val="0"/>
-                <w:sz w:val="22"/>
-                <w:szCs w:val="22"/>
-                <w:lang w:eastAsia="de-DE"/>
-                <w14:ligatures w14:val="none"/>
-              </w:rPr>
-              <w:t>IoT-Laptop</w:t>
+                <w:lang w:val="de-DE" w:eastAsia="de-DE"/>
+                <w14:ligatures w14:val="none"/>
+              </w:rPr>
+            </w:pPr>
+            <w:r>
+              <w:rPr>
+                <w:rFonts w:ascii="Calibri" w:eastAsia="Times New Roman" w:hAnsi="Calibri" w:cs="Calibri"/>
+                <w:color w:val="000000"/>
+                <w:kern w:val="0"/>
+                <w:sz w:val="22"/>
+                <w:szCs w:val="22"/>
+                <w:lang w:val="de-DE" w:eastAsia="de-DE"/>
+                <w14:ligatures w14:val="none"/>
+              </w:rPr>
+              <w:t>PC22</w:t>
             </w:r>
           </w:p>
         </w:tc>
@@ -7856,18 +8109,234 @@
                 <w:kern w:val="0"/>
                 <w:sz w:val="22"/>
                 <w:szCs w:val="22"/>
-                <w:lang w:eastAsia="de-DE"/>
-                <w14:ligatures w14:val="none"/>
-              </w:rPr>
-            </w:pPr>
-            <w:r>
-              <w:rPr>
-                <w:rFonts w:ascii="Calibri" w:eastAsia="Times New Roman" w:hAnsi="Calibri" w:cs="Calibri"/>
-                <w:color w:val="000000"/>
-                <w:kern w:val="0"/>
-                <w:sz w:val="22"/>
-                <w:szCs w:val="22"/>
-                <w:lang w:eastAsia="de-DE"/>
+                <w:lang w:val="de-DE" w:eastAsia="de-DE"/>
+                <w14:ligatures w14:val="none"/>
+              </w:rPr>
+            </w:pPr>
+            <w:r>
+              <w:rPr>
+                <w:rFonts w:ascii="Calibri" w:eastAsia="Times New Roman" w:hAnsi="Calibri" w:cs="Calibri"/>
+                <w:color w:val="000000"/>
+                <w:kern w:val="0"/>
+                <w:sz w:val="22"/>
+                <w:szCs w:val="22"/>
+                <w:lang w:val="de-DE" w:eastAsia="de-DE"/>
+                <w14:ligatures w14:val="none"/>
+              </w:rPr>
+              <w:t>y</w:t>
+            </w:r>
+          </w:p>
+        </w:tc>
+        <w:tc>
+          <w:tcPr>
+            <w:tcW w:w="1200" w:type="dxa"/>
+            <w:shd w:val="clear" w:color="auto" w:fill="auto"/>
+            <w:noWrap/>
+            <w:vAlign w:val="bottom"/>
+            <w:hideMark/>
+          </w:tcPr>
+          <w:p>
+            <w:pPr>
+              <w:spacing w:after="0" w:line="240" w:lineRule="auto"/>
+              <w:jc w:val="center"/>
+              <w:rPr>
+                <w:rFonts w:ascii="Calibri" w:eastAsia="Times New Roman" w:hAnsi="Calibri" w:cs="Calibri"/>
+                <w:color w:val="000000"/>
+                <w:kern w:val="0"/>
+                <w:sz w:val="22"/>
+                <w:szCs w:val="22"/>
+                <w:lang w:val="de-DE" w:eastAsia="de-DE"/>
+                <w14:ligatures w14:val="none"/>
+              </w:rPr>
+            </w:pPr>
+            <w:r>
+              <w:rPr>
+                <w:rFonts w:ascii="Calibri" w:eastAsia="Times New Roman" w:hAnsi="Calibri" w:cs="Calibri"/>
+                <w:color w:val="000000"/>
+                <w:kern w:val="0"/>
+                <w:sz w:val="22"/>
+                <w:szCs w:val="22"/>
+                <w:lang w:val="de-DE" w:eastAsia="de-DE"/>
+                <w14:ligatures w14:val="none"/>
+              </w:rPr>
+              <w:t>y</w:t>
+            </w:r>
+          </w:p>
+        </w:tc>
+        <w:tc>
+          <w:tcPr>
+            <w:tcW w:w="1600" w:type="dxa"/>
+            <w:shd w:val="clear" w:color="auto" w:fill="auto"/>
+            <w:noWrap/>
+            <w:vAlign w:val="bottom"/>
+            <w:hideMark/>
+          </w:tcPr>
+          <w:p>
+            <w:pPr>
+              <w:spacing w:after="0" w:line="240" w:lineRule="auto"/>
+              <w:jc w:val="center"/>
+              <w:rPr>
+                <w:rFonts w:ascii="Calibri" w:eastAsia="Times New Roman" w:hAnsi="Calibri" w:cs="Calibri"/>
+                <w:color w:val="000000"/>
+                <w:kern w:val="0"/>
+                <w:sz w:val="22"/>
+                <w:szCs w:val="22"/>
+                <w:lang w:val="de-DE" w:eastAsia="de-DE"/>
+                <w14:ligatures w14:val="none"/>
+              </w:rPr>
+            </w:pPr>
+            <w:r>
+              <w:rPr>
+                <w:rFonts w:ascii="Calibri" w:eastAsia="Times New Roman" w:hAnsi="Calibri" w:cs="Calibri"/>
+                <w:color w:val="000000"/>
+                <w:kern w:val="0"/>
+                <w:sz w:val="22"/>
+                <w:szCs w:val="22"/>
+                <w:lang w:val="de-DE" w:eastAsia="de-DE"/>
+                <w14:ligatures w14:val="none"/>
+              </w:rPr>
+              <w:t>y(80,443)</w:t>
+            </w:r>
+          </w:p>
+        </w:tc>
+        <w:tc>
+          <w:tcPr>
+            <w:tcW w:w="1200" w:type="dxa"/>
+            <w:shd w:val="clear" w:color="auto" w:fill="auto"/>
+            <w:noWrap/>
+            <w:vAlign w:val="bottom"/>
+            <w:hideMark/>
+          </w:tcPr>
+          <w:p>
+            <w:pPr>
+              <w:spacing w:after="0" w:line="240" w:lineRule="auto"/>
+              <w:jc w:val="center"/>
+              <w:rPr>
+                <w:rFonts w:ascii="Calibri" w:eastAsia="Times New Roman" w:hAnsi="Calibri" w:cs="Calibri"/>
+                <w:color w:val="000000"/>
+                <w:kern w:val="0"/>
+                <w:sz w:val="22"/>
+                <w:szCs w:val="22"/>
+                <w:lang w:val="de-DE" w:eastAsia="de-DE"/>
+                <w14:ligatures w14:val="none"/>
+              </w:rPr>
+            </w:pPr>
+            <w:r>
+              <w:rPr>
+                <w:rFonts w:ascii="Calibri" w:eastAsia="Times New Roman" w:hAnsi="Calibri" w:cs="Calibri"/>
+                <w:color w:val="000000"/>
+                <w:kern w:val="0"/>
+                <w:sz w:val="22"/>
+                <w:szCs w:val="22"/>
+                <w:lang w:val="de-DE" w:eastAsia="de-DE"/>
+                <w14:ligatures w14:val="none"/>
+              </w:rPr>
+              <w:t>-</w:t>
+            </w:r>
+          </w:p>
+        </w:tc>
+        <w:tc>
+          <w:tcPr>
+            <w:tcW w:w="1200" w:type="dxa"/>
+            <w:shd w:val="clear" w:color="auto" w:fill="auto"/>
+            <w:noWrap/>
+            <w:vAlign w:val="bottom"/>
+            <w:hideMark/>
+          </w:tcPr>
+          <w:p>
+            <w:pPr>
+              <w:spacing w:after="0" w:line="240" w:lineRule="auto"/>
+              <w:jc w:val="center"/>
+              <w:rPr>
+                <w:rFonts w:ascii="Calibri" w:eastAsia="Times New Roman" w:hAnsi="Calibri" w:cs="Calibri"/>
+                <w:color w:val="000000"/>
+                <w:kern w:val="0"/>
+                <w:sz w:val="22"/>
+                <w:szCs w:val="22"/>
+                <w:lang w:val="de-DE" w:eastAsia="de-DE"/>
+                <w14:ligatures w14:val="none"/>
+              </w:rPr>
+            </w:pPr>
+            <w:r>
+              <w:rPr>
+                <w:rFonts w:ascii="Calibri" w:eastAsia="Times New Roman" w:hAnsi="Calibri" w:cs="Calibri"/>
+                <w:color w:val="000000"/>
+                <w:kern w:val="0"/>
+                <w:sz w:val="22"/>
+                <w:szCs w:val="22"/>
+                <w:lang w:val="de-DE" w:eastAsia="de-DE"/>
+                <w14:ligatures w14:val="none"/>
+              </w:rPr>
+              <w:t>y</w:t>
+            </w:r>
+          </w:p>
+        </w:tc>
+        <w:tc>
+          <w:tcPr>
+            <w:tcW w:w="1200" w:type="dxa"/>
+            <w:shd w:val="clear" w:color="auto" w:fill="auto"/>
+            <w:noWrap/>
+            <w:vAlign w:val="bottom"/>
+            <w:hideMark/>
+          </w:tcPr>
+          <w:p>
+            <w:pPr>
+              <w:spacing w:after="0" w:line="240" w:lineRule="auto"/>
+              <w:jc w:val="center"/>
+              <w:rPr>
+                <w:rFonts w:ascii="Calibri" w:eastAsia="Times New Roman" w:hAnsi="Calibri" w:cs="Calibri"/>
+                <w:color w:val="000000"/>
+                <w:kern w:val="0"/>
+                <w:sz w:val="22"/>
+                <w:szCs w:val="22"/>
+                <w:lang w:val="de-DE" w:eastAsia="de-DE"/>
+                <w14:ligatures w14:val="none"/>
+              </w:rPr>
+            </w:pPr>
+            <w:r>
+              <w:rPr>
+                <w:rFonts w:ascii="Calibri" w:eastAsia="Times New Roman" w:hAnsi="Calibri" w:cs="Calibri"/>
+                <w:color w:val="000000"/>
+                <w:kern w:val="0"/>
+                <w:sz w:val="22"/>
+                <w:szCs w:val="22"/>
+                <w:lang w:val="de-DE" w:eastAsia="de-DE"/>
+                <w14:ligatures w14:val="none"/>
+              </w:rPr>
+              <w:t>y</w:t>
+            </w:r>
+          </w:p>
+        </w:tc>
+        <w:tc>
+          <w:tcPr>
+            <w:tcW w:w="1200" w:type="dxa"/>
+            <w:shd w:val="clear" w:color="auto" w:fill="auto"/>
+            <w:noWrap/>
+            <w:vAlign w:val="bottom"/>
+            <w:hideMark/>
+          </w:tcPr>
+          <w:p>
+            <w:pPr>
+              <w:spacing w:after="0" w:line="240" w:lineRule="auto"/>
+              <w:jc w:val="center"/>
+              <w:rPr>
+                <w:rFonts w:ascii="Calibri" w:eastAsia="Times New Roman" w:hAnsi="Calibri" w:cs="Calibri"/>
+                <w:color w:val="000000"/>
+                <w:kern w:val="0"/>
+                <w:sz w:val="22"/>
+                <w:szCs w:val="22"/>
+                <w:lang w:val="de-DE" w:eastAsia="de-DE"/>
+                <w14:ligatures w14:val="none"/>
+              </w:rPr>
+            </w:pPr>
+            <w:r>
+              <w:rPr>
+                <w:rFonts w:ascii="Calibri" w:eastAsia="Times New Roman" w:hAnsi="Calibri" w:cs="Calibri"/>
+                <w:color w:val="000000"/>
+                <w:kern w:val="0"/>
+                <w:sz w:val="22"/>
+                <w:szCs w:val="22"/>
+                <w:lang w:val="de-DE" w:eastAsia="de-DE"/>
                 <w14:ligatures w14:val="none"/>
               </w:rPr>
               <w:t>x</w:t>
@@ -7892,237 +8361,21 @@
                 <w:kern w:val="0"/>
                 <w:sz w:val="22"/>
                 <w:szCs w:val="22"/>
-                <w:lang w:eastAsia="de-DE"/>
-                <w14:ligatures w14:val="none"/>
-              </w:rPr>
-            </w:pPr>
-            <w:r>
-              <w:rPr>
-                <w:rFonts w:ascii="Calibri" w:eastAsia="Times New Roman" w:hAnsi="Calibri" w:cs="Calibri"/>
-                <w:color w:val="000000"/>
-                <w:kern w:val="0"/>
-                <w:sz w:val="22"/>
-                <w:szCs w:val="22"/>
-                <w:lang w:eastAsia="de-DE"/>
-                <w14:ligatures w14:val="none"/>
-              </w:rPr>
-              <w:t>x</w:t>
-            </w:r>
-          </w:p>
-        </w:tc>
-        <w:tc>
-          <w:tcPr>
-            <w:tcW w:w="1600" w:type="dxa"/>
-            <w:shd w:val="clear" w:color="auto" w:fill="auto"/>
-            <w:noWrap/>
-            <w:vAlign w:val="bottom"/>
-            <w:hideMark/>
-          </w:tcPr>
-          <w:p>
-            <w:pPr>
-              <w:spacing w:after="0" w:line="240" w:lineRule="auto"/>
-              <w:jc w:val="center"/>
-              <w:rPr>
-                <w:rFonts w:ascii="Calibri" w:eastAsia="Times New Roman" w:hAnsi="Calibri" w:cs="Calibri"/>
-                <w:color w:val="000000"/>
-                <w:kern w:val="0"/>
-                <w:sz w:val="22"/>
-                <w:szCs w:val="22"/>
-                <w:lang w:eastAsia="de-DE"/>
-                <w14:ligatures w14:val="none"/>
-              </w:rPr>
-            </w:pPr>
-            <w:r>
-              <w:rPr>
-                <w:rFonts w:ascii="Calibri" w:eastAsia="Times New Roman" w:hAnsi="Calibri" w:cs="Calibri"/>
-                <w:color w:val="000000"/>
-                <w:kern w:val="0"/>
-                <w:sz w:val="22"/>
-                <w:szCs w:val="22"/>
-                <w:lang w:eastAsia="de-DE"/>
-                <w14:ligatures w14:val="none"/>
-              </w:rPr>
-              <w:t>y</w:t>
-            </w:r>
-          </w:p>
-        </w:tc>
-        <w:tc>
-          <w:tcPr>
-            <w:tcW w:w="1200" w:type="dxa"/>
-            <w:shd w:val="clear" w:color="auto" w:fill="auto"/>
-            <w:noWrap/>
-            <w:vAlign w:val="bottom"/>
-            <w:hideMark/>
-          </w:tcPr>
-          <w:p>
-            <w:pPr>
-              <w:spacing w:after="0" w:line="240" w:lineRule="auto"/>
-              <w:jc w:val="center"/>
-              <w:rPr>
-                <w:rFonts w:ascii="Calibri" w:eastAsia="Times New Roman" w:hAnsi="Calibri" w:cs="Calibri"/>
-                <w:color w:val="000000"/>
-                <w:kern w:val="0"/>
-                <w:sz w:val="22"/>
-                <w:szCs w:val="22"/>
-                <w:lang w:eastAsia="de-DE"/>
-                <w14:ligatures w14:val="none"/>
-              </w:rPr>
-            </w:pPr>
-            <w:r>
-              <w:rPr>
-                <w:rFonts w:ascii="Calibri" w:eastAsia="Times New Roman" w:hAnsi="Calibri" w:cs="Calibri"/>
-                <w:color w:val="000000"/>
-                <w:kern w:val="0"/>
-                <w:sz w:val="22"/>
-                <w:szCs w:val="22"/>
-                <w:lang w:eastAsia="de-DE"/>
-                <w14:ligatures w14:val="none"/>
-              </w:rPr>
-              <w:t>x</w:t>
-            </w:r>
-          </w:p>
-        </w:tc>
-        <w:tc>
-          <w:tcPr>
-            <w:tcW w:w="1200" w:type="dxa"/>
-            <w:shd w:val="clear" w:color="auto" w:fill="auto"/>
-            <w:noWrap/>
-            <w:vAlign w:val="bottom"/>
-            <w:hideMark/>
-          </w:tcPr>
-          <w:p>
-            <w:pPr>
-              <w:spacing w:after="0" w:line="240" w:lineRule="auto"/>
-              <w:jc w:val="center"/>
-              <w:rPr>
-                <w:rFonts w:ascii="Calibri" w:eastAsia="Times New Roman" w:hAnsi="Calibri" w:cs="Calibri"/>
-                <w:color w:val="000000"/>
-                <w:kern w:val="0"/>
-                <w:sz w:val="22"/>
-                <w:szCs w:val="22"/>
-                <w:lang w:eastAsia="de-DE"/>
-                <w14:ligatures w14:val="none"/>
-              </w:rPr>
-            </w:pPr>
-            <w:r>
-              <w:rPr>
-                <w:rFonts w:ascii="Calibri" w:eastAsia="Times New Roman" w:hAnsi="Calibri" w:cs="Calibri"/>
-                <w:color w:val="000000"/>
-                <w:kern w:val="0"/>
-                <w:sz w:val="22"/>
-                <w:szCs w:val="22"/>
-                <w:lang w:eastAsia="de-DE"/>
-                <w14:ligatures w14:val="none"/>
-              </w:rPr>
-              <w:t>y</w:t>
-            </w:r>
-          </w:p>
-        </w:tc>
-        <w:tc>
-          <w:tcPr>
-            <w:tcW w:w="1200" w:type="dxa"/>
-            <w:shd w:val="clear" w:color="auto" w:fill="auto"/>
-            <w:noWrap/>
-            <w:vAlign w:val="bottom"/>
-            <w:hideMark/>
-          </w:tcPr>
-          <w:p>
-            <w:pPr>
-              <w:spacing w:after="0" w:line="240" w:lineRule="auto"/>
-              <w:jc w:val="center"/>
-              <w:rPr>
-                <w:rFonts w:ascii="Calibri" w:eastAsia="Times New Roman" w:hAnsi="Calibri" w:cs="Calibri"/>
-                <w:color w:val="000000"/>
-                <w:kern w:val="0"/>
-                <w:sz w:val="22"/>
-                <w:szCs w:val="22"/>
-                <w:lang w:eastAsia="de-DE"/>
-                <w14:ligatures w14:val="none"/>
-              </w:rPr>
-            </w:pPr>
-            <w:r>
-              <w:rPr>
-                <w:rFonts w:ascii="Calibri" w:eastAsia="Times New Roman" w:hAnsi="Calibri" w:cs="Calibri"/>
-                <w:color w:val="000000"/>
-                <w:kern w:val="0"/>
-                <w:sz w:val="22"/>
-                <w:szCs w:val="22"/>
-                <w:lang w:eastAsia="de-DE"/>
-                <w14:ligatures w14:val="none"/>
-              </w:rPr>
-              <w:t>y</w:t>
-            </w:r>
-          </w:p>
-        </w:tc>
-        <w:tc>
-          <w:tcPr>
-            <w:tcW w:w="1100" w:type="dxa"/>
-            <w:shd w:val="clear" w:color="auto" w:fill="auto"/>
-            <w:noWrap/>
-            <w:vAlign w:val="bottom"/>
-            <w:hideMark/>
-          </w:tcPr>
-          <w:p>
-            <w:pPr>
-              <w:spacing w:after="0" w:line="240" w:lineRule="auto"/>
-              <w:jc w:val="center"/>
-              <w:rPr>
-                <w:rFonts w:ascii="Calibri" w:eastAsia="Times New Roman" w:hAnsi="Calibri" w:cs="Calibri"/>
-                <w:color w:val="000000"/>
-                <w:kern w:val="0"/>
-                <w:sz w:val="22"/>
-                <w:szCs w:val="22"/>
-                <w:lang w:eastAsia="de-DE"/>
-                <w14:ligatures w14:val="none"/>
-              </w:rPr>
-            </w:pPr>
-            <w:r>
-              <w:rPr>
-                <w:rFonts w:ascii="Calibri" w:eastAsia="Times New Roman" w:hAnsi="Calibri" w:cs="Calibri"/>
-                <w:color w:val="000000"/>
-                <w:kern w:val="0"/>
-                <w:sz w:val="22"/>
-                <w:szCs w:val="22"/>
-                <w:lang w:eastAsia="de-DE"/>
-                <w14:ligatures w14:val="none"/>
-              </w:rPr>
-              <w:t>x(ssh)</w:t>
-            </w:r>
-          </w:p>
-        </w:tc>
-        <w:tc>
-          <w:tcPr>
-            <w:tcW w:w="1200" w:type="dxa"/>
-            <w:shd w:val="clear" w:color="auto" w:fill="auto"/>
-            <w:noWrap/>
-            <w:vAlign w:val="bottom"/>
-            <w:hideMark/>
-          </w:tcPr>
-          <w:p>
-            <w:pPr>
-              <w:spacing w:after="0" w:line="240" w:lineRule="auto"/>
-              <w:jc w:val="center"/>
-              <w:rPr>
-                <w:rFonts w:ascii="Calibri" w:eastAsia="Times New Roman" w:hAnsi="Calibri" w:cs="Calibri"/>
-                <w:color w:val="000000"/>
-                <w:kern w:val="0"/>
-                <w:sz w:val="22"/>
-                <w:szCs w:val="22"/>
-                <w:lang w:eastAsia="de-DE"/>
-                <w14:ligatures w14:val="none"/>
-              </w:rPr>
-            </w:pPr>
-            <w:r>
-              <w:rPr>
-                <w:rFonts w:ascii="Calibri" w:eastAsia="Times New Roman" w:hAnsi="Calibri" w:cs="Calibri"/>
-                <w:color w:val="000000"/>
-                <w:kern w:val="0"/>
-                <w:sz w:val="22"/>
-                <w:szCs w:val="22"/>
-                <w:lang w:eastAsia="de-DE"/>
-                <w14:ligatures w14:val="none"/>
-              </w:rPr>
-              <w:t>-</w:t>
+                <w:lang w:val="de-DE" w:eastAsia="de-DE"/>
+                <w14:ligatures w14:val="none"/>
+              </w:rPr>
+            </w:pPr>
+            <w:r>
+              <w:rPr>
+                <w:rFonts w:ascii="Calibri" w:eastAsia="Times New Roman" w:hAnsi="Calibri" w:cs="Calibri"/>
+                <w:color w:val="000000"/>
+                <w:kern w:val="0"/>
+                <w:sz w:val="22"/>
+                <w:szCs w:val="22"/>
+                <w:lang w:val="de-DE" w:eastAsia="de-DE"/>
+                <w14:ligatures w14:val="none"/>
+              </w:rPr>
+              <w:t>y(ssh)</w:t>
             </w:r>
           </w:p>
         </w:tc>

</xml_diff>